<commit_message>
[document] change output of api endpoint so reduce request times needed
</commit_message>
<xml_diff>
--- a/002 - DOCUMENT/API Documentation/draft/doctor_api_endpoints_v1.docx
+++ b/002 - DOCUMENT/API Documentation/draft/doctor_api_endpoints_v1.docx
@@ -24,7 +24,332 @@
     </w:p>
     <w:p>
       <w:r>
-        <w:t xml:space="preserve">        - Mô tả chức năng: Lấy thông tin về số lượng appointment&lt;trong ngày&gt; , số lượng khách hàng đăng kí mới, số tin nhắn chưa đọc, số lượng appointment khách hàng đặt chờ phê duyệt, số lượng appointment đặt với khách hang đã được phê duyệt&lt;bởi khách hang&gt;.</w:t>
+        <w:t xml:space="preserve">        - </w:t>
+      </w:r>
+      <w:proofErr w:type="spellStart"/>
+      <w:r>
+        <w:t>Mô</w:t>
+      </w:r>
+      <w:proofErr w:type="spellEnd"/>
+      <w:r>
+        <w:t xml:space="preserve"> </w:t>
+      </w:r>
+      <w:proofErr w:type="spellStart"/>
+      <w:r>
+        <w:t>tả</w:t>
+      </w:r>
+      <w:proofErr w:type="spellEnd"/>
+      <w:r>
+        <w:t xml:space="preserve"> </w:t>
+      </w:r>
+      <w:proofErr w:type="spellStart"/>
+      <w:r>
+        <w:t>chức</w:t>
+      </w:r>
+      <w:proofErr w:type="spellEnd"/>
+      <w:r>
+        <w:t xml:space="preserve"> </w:t>
+      </w:r>
+      <w:proofErr w:type="spellStart"/>
+      <w:r>
+        <w:t>năng</w:t>
+      </w:r>
+      <w:proofErr w:type="spellEnd"/>
+      <w:r>
+        <w:t xml:space="preserve">: </w:t>
+      </w:r>
+      <w:proofErr w:type="spellStart"/>
+      <w:r>
+        <w:t>Lấy</w:t>
+      </w:r>
+      <w:proofErr w:type="spellEnd"/>
+      <w:r>
+        <w:t xml:space="preserve"> </w:t>
+      </w:r>
+      <w:proofErr w:type="spellStart"/>
+      <w:r>
+        <w:t>thông</w:t>
+      </w:r>
+      <w:proofErr w:type="spellEnd"/>
+      <w:r>
+        <w:t xml:space="preserve"> tin </w:t>
+      </w:r>
+      <w:proofErr w:type="spellStart"/>
+      <w:r>
+        <w:t>về</w:t>
+      </w:r>
+      <w:proofErr w:type="spellEnd"/>
+      <w:r>
+        <w:t xml:space="preserve"> </w:t>
+      </w:r>
+      <w:proofErr w:type="spellStart"/>
+      <w:r>
+        <w:t>số</w:t>
+      </w:r>
+      <w:proofErr w:type="spellEnd"/>
+      <w:r>
+        <w:t xml:space="preserve"> </w:t>
+      </w:r>
+      <w:proofErr w:type="spellStart"/>
+      <w:r>
+        <w:t>lượng</w:t>
+      </w:r>
+      <w:proofErr w:type="spellEnd"/>
+      <w:r>
+        <w:t xml:space="preserve"> appointment&lt;trong </w:t>
+      </w:r>
+      <w:proofErr w:type="spellStart"/>
+      <w:r>
+        <w:t>ngày</w:t>
+      </w:r>
+      <w:proofErr w:type="spellEnd"/>
+      <w:proofErr w:type="gramStart"/>
+      <w:r>
+        <w:t>&gt; ,</w:t>
+      </w:r>
+      <w:proofErr w:type="gramEnd"/>
+      <w:r>
+        <w:t xml:space="preserve"> </w:t>
+      </w:r>
+      <w:proofErr w:type="spellStart"/>
+      <w:r>
+        <w:t>số</w:t>
+      </w:r>
+      <w:proofErr w:type="spellEnd"/>
+      <w:r>
+        <w:t xml:space="preserve"> </w:t>
+      </w:r>
+      <w:proofErr w:type="spellStart"/>
+      <w:r>
+        <w:t>lượng</w:t>
+      </w:r>
+      <w:proofErr w:type="spellEnd"/>
+      <w:r>
+        <w:t xml:space="preserve"> </w:t>
+      </w:r>
+      <w:proofErr w:type="spellStart"/>
+      <w:r>
+        <w:t>khách</w:t>
+      </w:r>
+      <w:proofErr w:type="spellEnd"/>
+      <w:r>
+        <w:t xml:space="preserve"> </w:t>
+      </w:r>
+      <w:proofErr w:type="spellStart"/>
+      <w:r>
+        <w:t>hàng</w:t>
+      </w:r>
+      <w:proofErr w:type="spellEnd"/>
+      <w:r>
+        <w:t xml:space="preserve"> </w:t>
+      </w:r>
+      <w:proofErr w:type="spellStart"/>
+      <w:r>
+        <w:t>đăng</w:t>
+      </w:r>
+      <w:proofErr w:type="spellEnd"/>
+      <w:r>
+        <w:t xml:space="preserve"> </w:t>
+      </w:r>
+      <w:proofErr w:type="spellStart"/>
+      <w:r>
+        <w:t>kí</w:t>
+      </w:r>
+      <w:proofErr w:type="spellEnd"/>
+      <w:r>
+        <w:t xml:space="preserve"> </w:t>
+      </w:r>
+      <w:proofErr w:type="spellStart"/>
+      <w:r>
+        <w:t>mới</w:t>
+      </w:r>
+      <w:proofErr w:type="spellEnd"/>
+      <w:r>
+        <w:t xml:space="preserve">, </w:t>
+      </w:r>
+      <w:proofErr w:type="spellStart"/>
+      <w:r>
+        <w:t>số</w:t>
+      </w:r>
+      <w:proofErr w:type="spellEnd"/>
+      <w:r>
+        <w:t xml:space="preserve"> tin </w:t>
+      </w:r>
+      <w:proofErr w:type="spellStart"/>
+      <w:r>
+        <w:t>nhắn</w:t>
+      </w:r>
+      <w:proofErr w:type="spellEnd"/>
+      <w:r>
+        <w:t xml:space="preserve"> </w:t>
+      </w:r>
+      <w:proofErr w:type="spellStart"/>
+      <w:r>
+        <w:t>chưa</w:t>
+      </w:r>
+      <w:proofErr w:type="spellEnd"/>
+      <w:r>
+        <w:t xml:space="preserve"> </w:t>
+      </w:r>
+      <w:proofErr w:type="spellStart"/>
+      <w:r>
+        <w:t>đọc</w:t>
+      </w:r>
+      <w:proofErr w:type="spellEnd"/>
+      <w:r>
+        <w:t xml:space="preserve">, </w:t>
+      </w:r>
+      <w:proofErr w:type="spellStart"/>
+      <w:r>
+        <w:t>số</w:t>
+      </w:r>
+      <w:proofErr w:type="spellEnd"/>
+      <w:r>
+        <w:t xml:space="preserve"> </w:t>
+      </w:r>
+      <w:proofErr w:type="spellStart"/>
+      <w:r>
+        <w:t>lượng</w:t>
+      </w:r>
+      <w:proofErr w:type="spellEnd"/>
+      <w:r>
+        <w:t xml:space="preserve"> appointment </w:t>
+      </w:r>
+      <w:proofErr w:type="spellStart"/>
+      <w:r>
+        <w:t>khách</w:t>
+      </w:r>
+      <w:proofErr w:type="spellEnd"/>
+      <w:r>
+        <w:t xml:space="preserve"> </w:t>
+      </w:r>
+      <w:proofErr w:type="spellStart"/>
+      <w:r>
+        <w:t>hàng</w:t>
+      </w:r>
+      <w:proofErr w:type="spellEnd"/>
+      <w:r>
+        <w:t xml:space="preserve"> </w:t>
+      </w:r>
+      <w:proofErr w:type="spellStart"/>
+      <w:r>
+        <w:t>đặt</w:t>
+      </w:r>
+      <w:proofErr w:type="spellEnd"/>
+      <w:r>
+        <w:t xml:space="preserve"> </w:t>
+      </w:r>
+      <w:proofErr w:type="spellStart"/>
+      <w:r>
+        <w:t>chờ</w:t>
+      </w:r>
+      <w:proofErr w:type="spellEnd"/>
+      <w:r>
+        <w:t xml:space="preserve"> </w:t>
+      </w:r>
+      <w:proofErr w:type="spellStart"/>
+      <w:r>
+        <w:t>phê</w:t>
+      </w:r>
+      <w:proofErr w:type="spellEnd"/>
+      <w:r>
+        <w:t xml:space="preserve"> </w:t>
+      </w:r>
+      <w:proofErr w:type="spellStart"/>
+      <w:r>
+        <w:t>duyệt</w:t>
+      </w:r>
+      <w:proofErr w:type="spellEnd"/>
+      <w:r>
+        <w:t xml:space="preserve">, </w:t>
+      </w:r>
+      <w:proofErr w:type="spellStart"/>
+      <w:r>
+        <w:t>số</w:t>
+      </w:r>
+      <w:proofErr w:type="spellEnd"/>
+      <w:r>
+        <w:t xml:space="preserve"> </w:t>
+      </w:r>
+      <w:proofErr w:type="spellStart"/>
+      <w:r>
+        <w:t>lượng</w:t>
+      </w:r>
+      <w:proofErr w:type="spellEnd"/>
+      <w:r>
+        <w:t xml:space="preserve"> appointment </w:t>
+      </w:r>
+      <w:proofErr w:type="spellStart"/>
+      <w:r>
+        <w:t>đặt</w:t>
+      </w:r>
+      <w:proofErr w:type="spellEnd"/>
+      <w:r>
+        <w:t xml:space="preserve"> </w:t>
+      </w:r>
+      <w:proofErr w:type="spellStart"/>
+      <w:r>
+        <w:t>với</w:t>
+      </w:r>
+      <w:proofErr w:type="spellEnd"/>
+      <w:r>
+        <w:t xml:space="preserve"> </w:t>
+      </w:r>
+      <w:proofErr w:type="spellStart"/>
+      <w:r>
+        <w:t>khách</w:t>
+      </w:r>
+      <w:proofErr w:type="spellEnd"/>
+      <w:r>
+        <w:t xml:space="preserve"> hang </w:t>
+      </w:r>
+      <w:proofErr w:type="spellStart"/>
+      <w:r>
+        <w:t>đã</w:t>
+      </w:r>
+      <w:proofErr w:type="spellEnd"/>
+      <w:r>
+        <w:t xml:space="preserve"> </w:t>
+      </w:r>
+      <w:proofErr w:type="spellStart"/>
+      <w:r>
+        <w:t>được</w:t>
+      </w:r>
+      <w:proofErr w:type="spellEnd"/>
+      <w:r>
+        <w:t xml:space="preserve"> </w:t>
+      </w:r>
+      <w:proofErr w:type="spellStart"/>
+      <w:r>
+        <w:t>phê</w:t>
+      </w:r>
+      <w:proofErr w:type="spellEnd"/>
+      <w:r>
+        <w:t xml:space="preserve"> </w:t>
+      </w:r>
+      <w:proofErr w:type="spellStart"/>
+      <w:r>
+        <w:t>duyệt</w:t>
+      </w:r>
+      <w:proofErr w:type="spellEnd"/>
+      <w:r>
+        <w:t>&lt;</w:t>
+      </w:r>
+      <w:proofErr w:type="spellStart"/>
+      <w:r>
+        <w:t>bởi</w:t>
+      </w:r>
+      <w:proofErr w:type="spellEnd"/>
+      <w:r>
+        <w:t xml:space="preserve"> </w:t>
+      </w:r>
+      <w:proofErr w:type="spellStart"/>
+      <w:r>
+        <w:t>khách</w:t>
+      </w:r>
+      <w:proofErr w:type="spellEnd"/>
+      <w:r>
+        <w:t xml:space="preserve"> hang&gt;.</w:t>
       </w:r>
     </w:p>
     <w:p>
@@ -36,12 +361,14 @@
           <w:u w:val="single"/>
         </w:rPr>
       </w:pPr>
+      <w:proofErr w:type="spellStart"/>
       <w:r>
         <w:rPr>
           <w:u w:val="single"/>
         </w:rPr>
         <w:t>a.Request</w:t>
       </w:r>
+      <w:proofErr w:type="spellEnd"/>
     </w:p>
     <w:tbl>
       <w:tblPr>
@@ -100,12 +427,14 @@
                 <w:b/>
               </w:rPr>
             </w:pPr>
+            <w:proofErr w:type="spellStart"/>
             <w:r>
               <w:rPr>
                 <w:b/>
               </w:rPr>
               <w:t>Url</w:t>
             </w:r>
+            <w:proofErr w:type="spellEnd"/>
           </w:p>
         </w:tc>
       </w:tr>
@@ -217,12 +546,14 @@
                 <w:b/>
               </w:rPr>
             </w:pPr>
+            <w:proofErr w:type="spellStart"/>
             <w:r>
               <w:rPr>
                 <w:b/>
               </w:rPr>
               <w:t>Params</w:t>
             </w:r>
+            <w:proofErr w:type="spellEnd"/>
           </w:p>
         </w:tc>
         <w:tc>
@@ -313,8 +644,13 @@
               <w:ind w:left="0"/>
             </w:pPr>
             <w:r>
-              <w:t>Text/json</w:t>
-            </w:r>
+              <w:t>Text/</w:t>
+            </w:r>
+            <w:proofErr w:type="spellStart"/>
+            <w:r>
+              <w:t>json</w:t>
+            </w:r>
+            <w:proofErr w:type="spellEnd"/>
           </w:p>
         </w:tc>
         <w:tc>
@@ -362,12 +698,14 @@
               <w:pStyle w:val="ListParagraph"/>
               <w:ind w:left="0"/>
             </w:pPr>
+            <w:proofErr w:type="spellStart"/>
             <w:r>
               <w:t>D</w:t>
             </w:r>
             <w:r>
               <w:t>octorID</w:t>
             </w:r>
+            <w:proofErr w:type="spellEnd"/>
           </w:p>
         </w:tc>
         <w:tc>
@@ -624,6 +962,7 @@
               </w:rPr>
               <w:t>"</w:t>
             </w:r>
+            <w:proofErr w:type="spellStart"/>
             <w:r>
               <w:rPr>
                 <w:rFonts w:ascii="Consolas" w:hAnsi="Consolas" w:cs="Consolas"/>
@@ -634,6 +973,7 @@
               </w:rPr>
               <w:t>HomeInformation</w:t>
             </w:r>
+            <w:proofErr w:type="spellEnd"/>
             <w:r>
               <w:rPr>
                 <w:rFonts w:ascii="Consolas" w:hAnsi="Consolas" w:cs="Consolas"/>
@@ -702,6 +1042,7 @@
               </w:rPr>
               <w:t xml:space="preserve">     </w:t>
             </w:r>
+            <w:proofErr w:type="spellStart"/>
             <w:r>
               <w:rPr>
                 <w:rFonts w:ascii="Consolas" w:hAnsi="Consolas" w:cs="Consolas"/>
@@ -722,6 +1063,7 @@
               </w:rPr>
               <w:t>umAppointmentInDay</w:t>
             </w:r>
+            <w:proofErr w:type="spellEnd"/>
             <w:r>
               <w:rPr>
                 <w:rFonts w:ascii="Consolas" w:hAnsi="Consolas" w:cs="Consolas"/>
@@ -732,6 +1074,7 @@
               </w:rPr>
               <w:t xml:space="preserve">: </w:t>
             </w:r>
+            <w:proofErr w:type="spellStart"/>
             <w:r>
               <w:rPr>
                 <w:rFonts w:ascii="Consolas" w:hAnsi="Consolas" w:cs="Consolas"/>
@@ -740,8 +1083,9 @@
                 <w:szCs w:val="19"/>
                 <w:highlight w:val="white"/>
               </w:rPr>
-              <w:t>Số lượ</w:t>
-            </w:r>
+              <w:t>Số</w:t>
+            </w:r>
+            <w:proofErr w:type="spellEnd"/>
             <w:r>
               <w:rPr>
                 <w:rFonts w:ascii="Consolas" w:hAnsi="Consolas" w:cs="Consolas"/>
@@ -750,8 +1094,52 @@
                 <w:szCs w:val="19"/>
                 <w:highlight w:val="white"/>
               </w:rPr>
-              <w:t>ng appointment trong ngày</w:t>
-            </w:r>
+              <w:t xml:space="preserve"> </w:t>
+            </w:r>
+            <w:proofErr w:type="spellStart"/>
+            <w:r>
+              <w:rPr>
+                <w:rFonts w:ascii="Consolas" w:hAnsi="Consolas" w:cs="Consolas"/>
+                <w:color w:val="2E75B6"/>
+                <w:sz w:val="19"/>
+                <w:szCs w:val="19"/>
+                <w:highlight w:val="white"/>
+              </w:rPr>
+              <w:t>lượ</w:t>
+            </w:r>
+            <w:r>
+              <w:rPr>
+                <w:rFonts w:ascii="Consolas" w:hAnsi="Consolas" w:cs="Consolas"/>
+                <w:color w:val="2E75B6"/>
+                <w:sz w:val="19"/>
+                <w:szCs w:val="19"/>
+                <w:highlight w:val="white"/>
+              </w:rPr>
+              <w:t>ng</w:t>
+            </w:r>
+            <w:proofErr w:type="spellEnd"/>
+            <w:r>
+              <w:rPr>
+                <w:rFonts w:ascii="Consolas" w:hAnsi="Consolas" w:cs="Consolas"/>
+                <w:color w:val="2E75B6"/>
+                <w:sz w:val="19"/>
+                <w:szCs w:val="19"/>
+                <w:highlight w:val="white"/>
+              </w:rPr>
+              <w:t xml:space="preserve"> appointment trong </w:t>
+            </w:r>
+            <w:proofErr w:type="spellStart"/>
+            <w:r>
+              <w:rPr>
+                <w:rFonts w:ascii="Consolas" w:hAnsi="Consolas" w:cs="Consolas"/>
+                <w:color w:val="2E75B6"/>
+                <w:sz w:val="19"/>
+                <w:szCs w:val="19"/>
+                <w:highlight w:val="white"/>
+              </w:rPr>
+              <w:t>ngày</w:t>
+            </w:r>
+            <w:proofErr w:type="spellEnd"/>
           </w:p>
           <w:p>
             <w:pPr>
@@ -777,6 +1165,7 @@
               </w:rPr>
               <w:t xml:space="preserve">     </w:t>
             </w:r>
+            <w:proofErr w:type="spellStart"/>
             <w:r>
               <w:rPr>
                 <w:rFonts w:ascii="Consolas" w:hAnsi="Consolas" w:cs="Consolas"/>
@@ -795,7 +1184,18 @@
                 <w:szCs w:val="19"/>
                 <w:highlight w:val="white"/>
               </w:rPr>
-              <w:t xml:space="preserve">umRegistedCustomer: </w:t>
+              <w:t>umRegistedCustomer</w:t>
+            </w:r>
+            <w:proofErr w:type="spellEnd"/>
+            <w:r>
+              <w:rPr>
+                <w:rFonts w:ascii="Consolas" w:hAnsi="Consolas" w:cs="Consolas"/>
+                <w:color w:val="000000" w:themeColor="text1"/>
+                <w:sz w:val="19"/>
+                <w:szCs w:val="19"/>
+                <w:highlight w:val="white"/>
+              </w:rPr>
+              <w:t xml:space="preserve">: </w:t>
             </w:r>
             <w:r>
               <w:rPr>
@@ -1173,6 +1573,7 @@
               </w:rPr>
               <w:t>"</w:t>
             </w:r>
+            <w:proofErr w:type="spellStart"/>
             <w:r>
               <w:rPr>
                 <w:rStyle w:val="sobjectv"/>
@@ -1181,6 +1582,7 @@
               </w:rPr>
               <w:t>doctorID</w:t>
             </w:r>
+            <w:proofErr w:type="spellEnd"/>
             <w:r>
               <w:rPr>
                 <w:rStyle w:val="sobjectv"/>
@@ -1416,8 +1818,65 @@
           <w:sz w:val="28"/>
           <w:szCs w:val="28"/>
         </w:rPr>
-        <w:t>API danh sách bệnh nhân</w:t>
-      </w:r>
+        <w:t xml:space="preserve">API </w:t>
+      </w:r>
+      <w:proofErr w:type="spellStart"/>
+      <w:r>
+        <w:rPr>
+          <w:sz w:val="28"/>
+          <w:szCs w:val="28"/>
+        </w:rPr>
+        <w:t>danh</w:t>
+      </w:r>
+      <w:proofErr w:type="spellEnd"/>
+      <w:r>
+        <w:rPr>
+          <w:sz w:val="28"/>
+          <w:szCs w:val="28"/>
+        </w:rPr>
+        <w:t xml:space="preserve"> </w:t>
+      </w:r>
+      <w:proofErr w:type="spellStart"/>
+      <w:r>
+        <w:rPr>
+          <w:sz w:val="28"/>
+          <w:szCs w:val="28"/>
+        </w:rPr>
+        <w:t>sách</w:t>
+      </w:r>
+      <w:proofErr w:type="spellEnd"/>
+      <w:r>
+        <w:rPr>
+          <w:sz w:val="28"/>
+          <w:szCs w:val="28"/>
+        </w:rPr>
+        <w:t xml:space="preserve"> </w:t>
+      </w:r>
+      <w:proofErr w:type="spellStart"/>
+      <w:r>
+        <w:rPr>
+          <w:sz w:val="28"/>
+          <w:szCs w:val="28"/>
+        </w:rPr>
+        <w:t>bệnh</w:t>
+      </w:r>
+      <w:proofErr w:type="spellEnd"/>
+      <w:r>
+        <w:rPr>
+          <w:sz w:val="28"/>
+          <w:szCs w:val="28"/>
+        </w:rPr>
+        <w:t xml:space="preserve"> </w:t>
+      </w:r>
+      <w:proofErr w:type="spellStart"/>
+      <w:r>
+        <w:rPr>
+          <w:sz w:val="28"/>
+          <w:szCs w:val="28"/>
+        </w:rPr>
+        <w:t>nhân</w:t>
+      </w:r>
+      <w:proofErr w:type="spellEnd"/>
     </w:p>
     <w:p>
       <w:pPr>
@@ -1427,14 +1886,141 @@
           <w:numId w:val="3"/>
         </w:numPr>
       </w:pPr>
-      <w:r>
-        <w:t>Danh sách tất cả</w:t>
-      </w:r>
-      <w:r>
-        <w:t xml:space="preserve"> các bệnh nhân đã được phê duyệt sau đăng kí</w:t>
-      </w:r>
-      <w:r>
-        <w:t xml:space="preserve"> của bác sỹ.</w:t>
+      <w:proofErr w:type="spellStart"/>
+      <w:r>
+        <w:t>Danh</w:t>
+      </w:r>
+      <w:proofErr w:type="spellEnd"/>
+      <w:r>
+        <w:t xml:space="preserve"> </w:t>
+      </w:r>
+      <w:proofErr w:type="spellStart"/>
+      <w:r>
+        <w:t>sách</w:t>
+      </w:r>
+      <w:proofErr w:type="spellEnd"/>
+      <w:r>
+        <w:t xml:space="preserve"> </w:t>
+      </w:r>
+      <w:proofErr w:type="spellStart"/>
+      <w:r>
+        <w:t>tất</w:t>
+      </w:r>
+      <w:proofErr w:type="spellEnd"/>
+      <w:r>
+        <w:t xml:space="preserve"> </w:t>
+      </w:r>
+      <w:proofErr w:type="spellStart"/>
+      <w:r>
+        <w:t>cả</w:t>
+      </w:r>
+      <w:proofErr w:type="spellEnd"/>
+      <w:r>
+        <w:t xml:space="preserve"> </w:t>
+      </w:r>
+      <w:proofErr w:type="spellStart"/>
+      <w:r>
+        <w:t>các</w:t>
+      </w:r>
+      <w:proofErr w:type="spellEnd"/>
+      <w:r>
+        <w:t xml:space="preserve"> </w:t>
+      </w:r>
+      <w:proofErr w:type="spellStart"/>
+      <w:r>
+        <w:t>bệnh</w:t>
+      </w:r>
+      <w:proofErr w:type="spellEnd"/>
+      <w:r>
+        <w:t xml:space="preserve"> </w:t>
+      </w:r>
+      <w:proofErr w:type="spellStart"/>
+      <w:r>
+        <w:t>nhân</w:t>
+      </w:r>
+      <w:proofErr w:type="spellEnd"/>
+      <w:r>
+        <w:t xml:space="preserve"> </w:t>
+      </w:r>
+      <w:proofErr w:type="spellStart"/>
+      <w:r>
+        <w:t>đã</w:t>
+      </w:r>
+      <w:proofErr w:type="spellEnd"/>
+      <w:r>
+        <w:t xml:space="preserve"> </w:t>
+      </w:r>
+      <w:proofErr w:type="spellStart"/>
+      <w:r>
+        <w:t>được</w:t>
+      </w:r>
+      <w:proofErr w:type="spellEnd"/>
+      <w:r>
+        <w:t xml:space="preserve"> </w:t>
+      </w:r>
+      <w:proofErr w:type="spellStart"/>
+      <w:r>
+        <w:t>phê</w:t>
+      </w:r>
+      <w:proofErr w:type="spellEnd"/>
+      <w:r>
+        <w:t xml:space="preserve"> </w:t>
+      </w:r>
+      <w:proofErr w:type="spellStart"/>
+      <w:r>
+        <w:t>duyệt</w:t>
+      </w:r>
+      <w:proofErr w:type="spellEnd"/>
+      <w:r>
+        <w:t xml:space="preserve"> </w:t>
+      </w:r>
+      <w:proofErr w:type="spellStart"/>
+      <w:r>
+        <w:t>sau</w:t>
+      </w:r>
+      <w:proofErr w:type="spellEnd"/>
+      <w:r>
+        <w:t xml:space="preserve"> </w:t>
+      </w:r>
+      <w:proofErr w:type="spellStart"/>
+      <w:r>
+        <w:t>đăng</w:t>
+      </w:r>
+      <w:proofErr w:type="spellEnd"/>
+      <w:r>
+        <w:t xml:space="preserve"> </w:t>
+      </w:r>
+      <w:proofErr w:type="spellStart"/>
+      <w:r>
+        <w:t>kí</w:t>
+      </w:r>
+      <w:proofErr w:type="spellEnd"/>
+      <w:r>
+        <w:t xml:space="preserve"> </w:t>
+      </w:r>
+      <w:proofErr w:type="spellStart"/>
+      <w:r>
+        <w:t>của</w:t>
+      </w:r>
+      <w:proofErr w:type="spellEnd"/>
+      <w:r>
+        <w:t xml:space="preserve"> </w:t>
+      </w:r>
+      <w:proofErr w:type="spellStart"/>
+      <w:r>
+        <w:t>bác</w:t>
+      </w:r>
+      <w:proofErr w:type="spellEnd"/>
+      <w:r>
+        <w:t xml:space="preserve"> </w:t>
+      </w:r>
+      <w:proofErr w:type="spellStart"/>
+      <w:r>
+        <w:t>sỹ</w:t>
+      </w:r>
+      <w:proofErr w:type="spellEnd"/>
+      <w:r>
+        <w:t>.</w:t>
       </w:r>
     </w:p>
     <w:p>
@@ -1510,12 +2096,14 @@
                 <w:b/>
               </w:rPr>
             </w:pPr>
+            <w:proofErr w:type="spellStart"/>
             <w:r>
               <w:rPr>
                 <w:b/>
               </w:rPr>
               <w:t>Url</w:t>
             </w:r>
+            <w:proofErr w:type="spellEnd"/>
           </w:p>
         </w:tc>
       </w:tr>
@@ -1627,12 +2215,14 @@
                 <w:b/>
               </w:rPr>
             </w:pPr>
+            <w:proofErr w:type="spellStart"/>
             <w:r>
               <w:rPr>
                 <w:b/>
               </w:rPr>
               <w:t>Params</w:t>
             </w:r>
+            <w:proofErr w:type="spellEnd"/>
           </w:p>
         </w:tc>
         <w:tc>
@@ -1723,8 +2313,13 @@
               <w:ind w:left="0"/>
             </w:pPr>
             <w:r>
-              <w:t>Text/json</w:t>
-            </w:r>
+              <w:t>Text/</w:t>
+            </w:r>
+            <w:proofErr w:type="spellStart"/>
+            <w:r>
+              <w:t>json</w:t>
+            </w:r>
+            <w:proofErr w:type="spellEnd"/>
           </w:p>
         </w:tc>
         <w:tc>
@@ -1778,9 +2373,11 @@
               <w:pStyle w:val="ListParagraph"/>
               <w:ind w:left="0"/>
             </w:pPr>
+            <w:proofErr w:type="spellStart"/>
             <w:r>
               <w:t>DoctorID</w:t>
             </w:r>
+            <w:proofErr w:type="spellEnd"/>
           </w:p>
         </w:tc>
         <w:tc>
@@ -2143,7 +2740,23 @@
                 <w:rStyle w:val="sobjectk"/>
                 <w:bCs/>
               </w:rPr>
-              <w:t>"FirstName"</w:t>
+              <w:t>"</w:t>
+            </w:r>
+            <w:proofErr w:type="spellStart"/>
+            <w:r>
+              <w:rPr>
+                <w:rStyle w:val="sobjectk"/>
+                <w:bCs/>
+              </w:rPr>
+              <w:t>FirstName</w:t>
+            </w:r>
+            <w:proofErr w:type="spellEnd"/>
+            <w:r>
+              <w:rPr>
+                <w:rStyle w:val="sobjectk"/>
+                <w:bCs/>
+              </w:rPr>
+              <w:t>"</w:t>
             </w:r>
             <w:r>
               <w:rPr>
@@ -2172,7 +2785,23 @@
                 <w:rStyle w:val="sobjectk"/>
                 <w:bCs/>
               </w:rPr>
-              <w:t>"LastName"</w:t>
+              <w:t>"</w:t>
+            </w:r>
+            <w:proofErr w:type="spellStart"/>
+            <w:r>
+              <w:rPr>
+                <w:rStyle w:val="sobjectk"/>
+                <w:bCs/>
+              </w:rPr>
+              <w:t>LastName</w:t>
+            </w:r>
+            <w:proofErr w:type="spellEnd"/>
+            <w:r>
+              <w:rPr>
+                <w:rStyle w:val="sobjectk"/>
+                <w:bCs/>
+              </w:rPr>
+              <w:t>"</w:t>
             </w:r>
             <w:r>
               <w:rPr>
@@ -2578,7 +3207,23 @@
                 <w:rStyle w:val="sobjectk"/>
                 <w:bCs/>
               </w:rPr>
-              <w:t>"LastModified"</w:t>
+              <w:t>"</w:t>
+            </w:r>
+            <w:proofErr w:type="spellStart"/>
+            <w:r>
+              <w:rPr>
+                <w:rStyle w:val="sobjectk"/>
+                <w:bCs/>
+              </w:rPr>
+              <w:t>LastModified</w:t>
+            </w:r>
+            <w:proofErr w:type="spellEnd"/>
+            <w:r>
+              <w:rPr>
+                <w:rStyle w:val="sobjectk"/>
+                <w:bCs/>
+              </w:rPr>
+              <w:t>"</w:t>
             </w:r>
             <w:r>
               <w:rPr>
@@ -2634,7 +3279,23 @@
                 <w:rStyle w:val="sobjectk"/>
                 <w:bCs/>
               </w:rPr>
-              <w:t>Total”: &lt;total_registed_patient_to_doctor&gt;</w:t>
+              <w:t>Total”: &lt;</w:t>
+            </w:r>
+            <w:proofErr w:type="spellStart"/>
+            <w:r>
+              <w:rPr>
+                <w:rStyle w:val="sobjectk"/>
+                <w:bCs/>
+              </w:rPr>
+              <w:t>total_registed_patient_to_doctor</w:t>
+            </w:r>
+            <w:proofErr w:type="spellEnd"/>
+            <w:r>
+              <w:rPr>
+                <w:rStyle w:val="sobjectk"/>
+                <w:bCs/>
+              </w:rPr>
+              <w:t>&gt;</w:t>
             </w:r>
             <w:r>
               <w:t xml:space="preserve"> </w:t>
@@ -2743,13 +3404,23 @@
               </w:rPr>
               <w:t>"</w:t>
             </w:r>
+            <w:proofErr w:type="spellStart"/>
             <w:r>
               <w:rPr>
                 <w:rStyle w:val="sobjectv"/>
                 <w:rFonts w:ascii="Consolas" w:hAnsi="Consolas"/>
                 <w:color w:val="0D0D0D"/>
               </w:rPr>
-              <w:t>doctorID not found</w:t>
+              <w:t>doctorID</w:t>
+            </w:r>
+            <w:proofErr w:type="spellEnd"/>
+            <w:r>
+              <w:rPr>
+                <w:rStyle w:val="sobjectv"/>
+                <w:rFonts w:ascii="Consolas" w:hAnsi="Consolas"/>
+                <w:color w:val="0D0D0D"/>
+              </w:rPr>
+              <w:t xml:space="preserve"> not found</w:t>
             </w:r>
             <w:r>
               <w:rPr>
@@ -3057,12 +3728,14 @@
                 <w:b/>
               </w:rPr>
             </w:pPr>
+            <w:proofErr w:type="spellStart"/>
             <w:r>
               <w:rPr>
                 <w:b/>
               </w:rPr>
               <w:t>Url</w:t>
             </w:r>
+            <w:proofErr w:type="spellEnd"/>
           </w:p>
         </w:tc>
       </w:tr>
@@ -3173,12 +3846,14 @@
                 <w:b/>
               </w:rPr>
             </w:pPr>
+            <w:proofErr w:type="spellStart"/>
             <w:r>
               <w:rPr>
                 <w:b/>
               </w:rPr>
               <w:t>Params</w:t>
             </w:r>
+            <w:proofErr w:type="spellEnd"/>
           </w:p>
         </w:tc>
         <w:tc>
@@ -3269,8 +3944,13 @@
               <w:ind w:left="0"/>
             </w:pPr>
             <w:r>
-              <w:t>Text/json</w:t>
-            </w:r>
+              <w:t>Text/</w:t>
+            </w:r>
+            <w:proofErr w:type="spellStart"/>
+            <w:r>
+              <w:t>json</w:t>
+            </w:r>
+            <w:proofErr w:type="spellEnd"/>
           </w:p>
         </w:tc>
         <w:tc>
@@ -3318,9 +3998,11 @@
               <w:pStyle w:val="ListParagraph"/>
               <w:ind w:left="0"/>
             </w:pPr>
+            <w:proofErr w:type="spellStart"/>
             <w:r>
               <w:t>DoctorID</w:t>
             </w:r>
+            <w:proofErr w:type="spellEnd"/>
           </w:p>
         </w:tc>
         <w:tc>
@@ -3571,676 +4253,499 @@
           <w:p>
             <w:pPr>
               <w:pStyle w:val="ListParagraph"/>
-              <w:ind w:left="0"/>
-              <w:rPr>
-                <w:rStyle w:val="scomma"/>
-              </w:rPr>
-            </w:pPr>
-            <w:r>
-              <w:rPr>
-                <w:rStyle w:val="sbrace"/>
-              </w:rPr>
-              <w:t>{</w:t>
-            </w:r>
-            <w:r>
-              <w:rPr>
-                <w:rStyle w:val="apple-converted-space"/>
-              </w:rPr>
-              <w:t>  </w:t>
-            </w:r>
-            <w:r>
-              <w:br/>
-              <w:t>   </w:t>
-            </w:r>
-            <w:r>
-              <w:rPr>
-                <w:rStyle w:val="sobjectk"/>
-                <w:bCs/>
-              </w:rPr>
-              <w:t>"</w:t>
-            </w:r>
-            <w:r>
-              <w:rPr>
-                <w:rStyle w:val="sobjectk"/>
-                <w:bCs/>
-              </w:rPr>
-              <w:t>Patient</w:t>
-            </w:r>
-            <w:r>
-              <w:rPr>
-                <w:rStyle w:val="sobjectk"/>
-                <w:bCs/>
-              </w:rPr>
-              <w:t>"</w:t>
-            </w:r>
-            <w:r>
-              <w:rPr>
-                <w:rStyle w:val="scolon"/>
-              </w:rPr>
-              <w:t>:</w:t>
-            </w:r>
-            <w:r>
-              <w:rPr>
-                <w:rStyle w:val="sbrace"/>
-              </w:rPr>
-              <w:t>{</w:t>
-            </w:r>
-            <w:r>
-              <w:rPr>
-                <w:rStyle w:val="apple-converted-space"/>
-              </w:rPr>
-              <w:t>  </w:t>
-            </w:r>
-            <w:r>
-              <w:br/>
-              <w:t>      </w:t>
-            </w:r>
-            <w:r>
-              <w:rPr>
-                <w:rStyle w:val="sobjectk"/>
-                <w:bCs/>
-              </w:rPr>
-              <w:t>"Id"</w:t>
-            </w:r>
-            <w:r>
-              <w:rPr>
-                <w:rStyle w:val="scolon"/>
-              </w:rPr>
-              <w:t>:</w:t>
-            </w:r>
-            <w:r>
-              <w:rPr>
-                <w:rStyle w:val="sobjectv"/>
-              </w:rPr>
-              <w:t>""</w:t>
-            </w:r>
-            <w:r>
-              <w:rPr>
-                <w:rStyle w:val="scomma"/>
-              </w:rPr>
-              <w:t>,</w:t>
-            </w:r>
-            <w:r>
-              <w:br/>
-              <w:t>      </w:t>
-            </w:r>
-            <w:r>
-              <w:rPr>
-                <w:rStyle w:val="sobjectk"/>
-                <w:bCs/>
-              </w:rPr>
-              <w:t>"FirstName"</w:t>
-            </w:r>
-            <w:r>
-              <w:rPr>
-                <w:rStyle w:val="scolon"/>
-              </w:rPr>
-              <w:t>:</w:t>
-            </w:r>
-            <w:r>
-              <w:rPr>
-                <w:rStyle w:val="sobjectv"/>
-              </w:rPr>
-              <w:t>""</w:t>
-            </w:r>
-            <w:r>
-              <w:rPr>
-                <w:rStyle w:val="scomma"/>
-              </w:rPr>
-              <w:t>,</w:t>
-            </w:r>
-            <w:r>
-              <w:br/>
-              <w:t>      </w:t>
-            </w:r>
-            <w:r>
-              <w:rPr>
-                <w:rStyle w:val="sobjectk"/>
-                <w:bCs/>
-              </w:rPr>
-              <w:t>"LastName"</w:t>
-            </w:r>
-            <w:r>
-              <w:rPr>
-                <w:rStyle w:val="scolon"/>
-              </w:rPr>
-              <w:t>:</w:t>
-            </w:r>
-            <w:r>
-              <w:rPr>
-                <w:rStyle w:val="sobjectv"/>
-              </w:rPr>
-              <w:t>""</w:t>
-            </w:r>
-            <w:r>
-              <w:rPr>
-                <w:rStyle w:val="scomma"/>
-              </w:rPr>
-              <w:t>,</w:t>
-            </w:r>
-            <w:r>
-              <w:br/>
-              <w:t>      </w:t>
-            </w:r>
-            <w:r>
-              <w:rPr>
-                <w:rStyle w:val="sobjectk"/>
-                <w:bCs/>
-              </w:rPr>
-              <w:t>"Email"</w:t>
-            </w:r>
-            <w:r>
-              <w:rPr>
-                <w:rStyle w:val="scolon"/>
-              </w:rPr>
-              <w:t>:</w:t>
-            </w:r>
-            <w:r>
-              <w:rPr>
-                <w:rStyle w:val="sobjectv"/>
-              </w:rPr>
-              <w:t>""</w:t>
-            </w:r>
-            <w:r>
-              <w:rPr>
-                <w:rStyle w:val="scomma"/>
-              </w:rPr>
-              <w:t>,</w:t>
-            </w:r>
-            <w:r>
-              <w:br/>
-              <w:t>      </w:t>
-            </w:r>
-            <w:r>
-              <w:rPr>
-                <w:rStyle w:val="sobjectk"/>
-                <w:bCs/>
-              </w:rPr>
-              <w:t>"Password"</w:t>
-            </w:r>
-            <w:r>
-              <w:rPr>
-                <w:rStyle w:val="scolon"/>
-              </w:rPr>
-              <w:t>:</w:t>
-            </w:r>
-            <w:r>
-              <w:rPr>
-                <w:rStyle w:val="sobjectv"/>
-              </w:rPr>
-              <w:t>""</w:t>
-            </w:r>
-            <w:r>
-              <w:rPr>
-                <w:rStyle w:val="scomma"/>
-              </w:rPr>
-              <w:t>,</w:t>
-            </w:r>
-            <w:r>
-              <w:br/>
-              <w:t>      </w:t>
-            </w:r>
-            <w:r>
-              <w:rPr>
-                <w:rStyle w:val="sobjectk"/>
-                <w:bCs/>
-              </w:rPr>
-              <w:t>"Birthday"</w:t>
-            </w:r>
-            <w:r>
-              <w:rPr>
-                <w:rStyle w:val="scolon"/>
-              </w:rPr>
-              <w:t>:</w:t>
-            </w:r>
-            <w:r>
-              <w:rPr>
-                <w:rStyle w:val="sobjectv"/>
-              </w:rPr>
-              <w:t>""</w:t>
-            </w:r>
-            <w:r>
-              <w:rPr>
-                <w:rStyle w:val="scomma"/>
-              </w:rPr>
-              <w:t>,</w:t>
-            </w:r>
-            <w:r>
-              <w:br/>
-              <w:t>      </w:t>
-            </w:r>
-            <w:r>
-              <w:rPr>
-                <w:rStyle w:val="sobjectk"/>
-                <w:bCs/>
-              </w:rPr>
-              <w:t>"Gender"</w:t>
-            </w:r>
-            <w:r>
-              <w:rPr>
-                <w:rStyle w:val="scolon"/>
-              </w:rPr>
-              <w:t>:</w:t>
-            </w:r>
-            <w:r>
-              <w:rPr>
-                <w:rStyle w:val="sobjectv"/>
-              </w:rPr>
-              <w:t>""</w:t>
-            </w:r>
-            <w:r>
-              <w:rPr>
-                <w:rStyle w:val="scomma"/>
-              </w:rPr>
-              <w:t>,</w:t>
-            </w:r>
-            <w:r>
-              <w:br/>
-              <w:t>      </w:t>
-            </w:r>
-            <w:r>
-              <w:rPr>
-                <w:rStyle w:val="sobjectk"/>
-                <w:bCs/>
-              </w:rPr>
-              <w:t>"Address"</w:t>
-            </w:r>
-            <w:r>
-              <w:rPr>
-                <w:rStyle w:val="scolon"/>
-              </w:rPr>
-              <w:t>:</w:t>
-            </w:r>
-            <w:r>
-              <w:rPr>
-                <w:rStyle w:val="sobjectv"/>
-              </w:rPr>
-              <w:t>""</w:t>
-            </w:r>
-            <w:r>
-              <w:rPr>
-                <w:rStyle w:val="scomma"/>
-              </w:rPr>
-              <w:t>,</w:t>
-            </w:r>
-          </w:p>
-          <w:p>
-            <w:pPr>
-              <w:pStyle w:val="ListParagraph"/>
-              <w:ind w:left="0"/>
-            </w:pPr>
-            <w:r>
-              <w:t xml:space="preserve">       “CountryName”: “”,</w:t>
-            </w:r>
-          </w:p>
-          <w:p>
-            <w:pPr>
-              <w:pStyle w:val="ListParagraph"/>
-              <w:ind w:left="0"/>
-            </w:pPr>
-            <w:r>
-              <w:t xml:space="preserve">      “CityName”: “”,</w:t>
-            </w:r>
-            <w:bookmarkStart w:id="0" w:name="_GoBack"/>
-            <w:bookmarkEnd w:id="0"/>
-            <w:r>
-              <w:br/>
-              <w:t>      </w:t>
-            </w:r>
-            <w:r>
-              <w:rPr>
-                <w:rStyle w:val="sobjectk"/>
-                <w:bCs/>
-              </w:rPr>
-              <w:t>"Longitude"</w:t>
-            </w:r>
-            <w:r>
-              <w:rPr>
-                <w:rStyle w:val="scolon"/>
-              </w:rPr>
-              <w:t>:</w:t>
-            </w:r>
-            <w:r>
-              <w:rPr>
-                <w:rStyle w:val="sobjectv"/>
-              </w:rPr>
-              <w:t>""</w:t>
-            </w:r>
-            <w:r>
-              <w:rPr>
-                <w:rStyle w:val="scomma"/>
-              </w:rPr>
-              <w:t>,</w:t>
-            </w:r>
-            <w:r>
-              <w:br/>
-              <w:t>      </w:t>
-            </w:r>
-            <w:r>
-              <w:rPr>
-                <w:rStyle w:val="sobjectk"/>
-                <w:bCs/>
-              </w:rPr>
-              <w:t>"Latitude"</w:t>
-            </w:r>
-            <w:r>
-              <w:rPr>
-                <w:rStyle w:val="scolon"/>
-              </w:rPr>
-              <w:t>:</w:t>
-            </w:r>
-            <w:r>
-              <w:rPr>
-                <w:rStyle w:val="sobjectv"/>
-              </w:rPr>
-              <w:t>""</w:t>
-            </w:r>
-            <w:r>
-              <w:rPr>
-                <w:rStyle w:val="scomma"/>
-              </w:rPr>
-              <w:t>,</w:t>
-            </w:r>
-            <w:r>
-              <w:br/>
-              <w:t>      </w:t>
-            </w:r>
-            <w:r>
-              <w:rPr>
-                <w:rStyle w:val="sobjectk"/>
-                <w:bCs/>
-              </w:rPr>
-              <w:t>"Phone"</w:t>
-            </w:r>
-            <w:r>
-              <w:rPr>
-                <w:rStyle w:val="scolon"/>
-              </w:rPr>
-              <w:t>:</w:t>
-            </w:r>
-            <w:r>
-              <w:rPr>
-                <w:rStyle w:val="sobjectv"/>
-              </w:rPr>
-              <w:t>""</w:t>
-            </w:r>
-            <w:r>
-              <w:rPr>
-                <w:rStyle w:val="scomma"/>
-              </w:rPr>
-              <w:t>,</w:t>
-            </w:r>
-            <w:r>
-              <w:br/>
-              <w:t>      </w:t>
-            </w:r>
-            <w:r>
-              <w:rPr>
-                <w:rStyle w:val="sobjectk"/>
-                <w:bCs/>
-              </w:rPr>
-              <w:t>"Role"</w:t>
-            </w:r>
-            <w:r>
-              <w:rPr>
-                <w:rStyle w:val="scolon"/>
-              </w:rPr>
-              <w:t>:</w:t>
-            </w:r>
-            <w:r>
-              <w:rPr>
-                <w:rStyle w:val="sobjectv"/>
-              </w:rPr>
-              <w:t>""</w:t>
-            </w:r>
-            <w:r>
-              <w:rPr>
-                <w:rStyle w:val="scomma"/>
-              </w:rPr>
-              <w:t>,</w:t>
-            </w:r>
-            <w:r>
-              <w:br/>
-              <w:t>      </w:t>
-            </w:r>
-            <w:r>
-              <w:rPr>
-                <w:rStyle w:val="sobjectk"/>
-                <w:bCs/>
-              </w:rPr>
-              <w:t>"Status"</w:t>
-            </w:r>
-            <w:r>
-              <w:rPr>
-                <w:rStyle w:val="scolon"/>
-              </w:rPr>
-              <w:t>:</w:t>
-            </w:r>
-            <w:r>
-              <w:rPr>
-                <w:rStyle w:val="sobjectv"/>
-              </w:rPr>
-              <w:t>""</w:t>
-            </w:r>
-            <w:r>
-              <w:rPr>
-                <w:rStyle w:val="scomma"/>
-              </w:rPr>
-              <w:t>,</w:t>
-            </w:r>
-            <w:r>
-              <w:br/>
-              <w:t>      </w:t>
-            </w:r>
-            <w:r>
-              <w:rPr>
-                <w:rStyle w:val="sobjectk"/>
-                <w:bCs/>
-              </w:rPr>
-              <w:t>"Photo"</w:t>
-            </w:r>
-            <w:r>
-              <w:rPr>
-                <w:rStyle w:val="scolon"/>
-              </w:rPr>
-              <w:t>:</w:t>
-            </w:r>
-            <w:r>
-              <w:rPr>
-                <w:rStyle w:val="sobjectv"/>
-              </w:rPr>
-              <w:t>""</w:t>
-            </w:r>
-            <w:r>
-              <w:rPr>
-                <w:rStyle w:val="scomma"/>
-              </w:rPr>
-              <w:t>,</w:t>
-            </w:r>
-            <w:r>
-              <w:br/>
-              <w:t>      </w:t>
-            </w:r>
-            <w:r>
-              <w:rPr>
-                <w:rStyle w:val="sobjectk"/>
-                <w:bCs/>
-              </w:rPr>
-              <w:t>"Rank"</w:t>
-            </w:r>
-            <w:r>
-              <w:rPr>
-                <w:rStyle w:val="scolon"/>
-              </w:rPr>
-              <w:t>:</w:t>
-            </w:r>
-            <w:r>
-              <w:rPr>
-                <w:rStyle w:val="sobjectv"/>
-              </w:rPr>
-              <w:t>""</w:t>
-            </w:r>
-            <w:r>
-              <w:rPr>
-                <w:rStyle w:val="scomma"/>
-              </w:rPr>
-              <w:t>,</w:t>
-            </w:r>
-            <w:r>
-              <w:br/>
-              <w:t>      </w:t>
-            </w:r>
-            <w:r>
-              <w:rPr>
-                <w:rStyle w:val="sobjectk"/>
-                <w:bCs/>
-              </w:rPr>
-              <w:t>"Speciality"</w:t>
-            </w:r>
-            <w:r>
-              <w:rPr>
-                <w:rStyle w:val="scolon"/>
-              </w:rPr>
-              <w:t>:</w:t>
-            </w:r>
-            <w:r>
-              <w:rPr>
-                <w:rStyle w:val="sobjectv"/>
-              </w:rPr>
-              <w:t>""</w:t>
-            </w:r>
-            <w:r>
-              <w:rPr>
-                <w:rStyle w:val="scomma"/>
-              </w:rPr>
-              <w:t>,</w:t>
-            </w:r>
-            <w:r>
-              <w:br/>
-              <w:t>      </w:t>
-            </w:r>
-            <w:r>
-              <w:rPr>
-                <w:rStyle w:val="sobjectk"/>
-                <w:bCs/>
-              </w:rPr>
-              <w:t>"Voters"</w:t>
-            </w:r>
-            <w:r>
-              <w:rPr>
-                <w:rStyle w:val="scolon"/>
-              </w:rPr>
-              <w:t>:</w:t>
-            </w:r>
-            <w:r>
-              <w:rPr>
-                <w:rStyle w:val="sobjectv"/>
-              </w:rPr>
-              <w:t>""</w:t>
-            </w:r>
-            <w:r>
-              <w:rPr>
-                <w:rStyle w:val="scomma"/>
-              </w:rPr>
-              <w:t>,</w:t>
-            </w:r>
-            <w:r>
-              <w:br/>
-              <w:t>      </w:t>
-            </w:r>
-            <w:r>
-              <w:rPr>
-                <w:rStyle w:val="sobjectk"/>
-                <w:bCs/>
-              </w:rPr>
-              <w:t>"Money"</w:t>
-            </w:r>
-            <w:r>
-              <w:rPr>
-                <w:rStyle w:val="scolon"/>
-              </w:rPr>
-              <w:t>:</w:t>
-            </w:r>
-            <w:r>
-              <w:rPr>
-                <w:rStyle w:val="sobjectv"/>
-              </w:rPr>
-              <w:t>""</w:t>
-            </w:r>
-            <w:r>
-              <w:rPr>
-                <w:rStyle w:val="scomma"/>
-              </w:rPr>
-              <w:t>,</w:t>
-            </w:r>
-            <w:r>
-              <w:br/>
-              <w:t>      </w:t>
-            </w:r>
-            <w:r>
-              <w:rPr>
-                <w:rStyle w:val="sobjectk"/>
-                <w:bCs/>
-              </w:rPr>
-              <w:t>"Created"</w:t>
-            </w:r>
-            <w:r>
-              <w:rPr>
-                <w:rStyle w:val="scolon"/>
-              </w:rPr>
-              <w:t>:</w:t>
-            </w:r>
-            <w:r>
-              <w:rPr>
-                <w:rStyle w:val="sobjectv"/>
-              </w:rPr>
-              <w:t>""</w:t>
-            </w:r>
-            <w:r>
-              <w:rPr>
-                <w:rStyle w:val="scomma"/>
-              </w:rPr>
-              <w:t>,</w:t>
-            </w:r>
-            <w:r>
-              <w:br/>
-              <w:t>      </w:t>
-            </w:r>
-            <w:r>
-              <w:rPr>
-                <w:rStyle w:val="sobjectk"/>
-                <w:bCs/>
-              </w:rPr>
-              <w:t>"LastModified"</w:t>
-            </w:r>
-            <w:r>
-              <w:rPr>
-                <w:rStyle w:val="scolon"/>
-              </w:rPr>
-              <w:t>:</w:t>
-            </w:r>
-            <w:r>
-              <w:rPr>
-                <w:rStyle w:val="sobjectv"/>
-              </w:rPr>
-              <w:t>""</w:t>
-            </w:r>
-            <w:r>
-              <w:br/>
-            </w:r>
-            <w:r>
+              <w:rPr>
+                <w:rStyle w:val="sbrace"/>
+              </w:rPr>
+            </w:pPr>
+            <w:r>
+              <w:rPr>
+                <w:rStyle w:val="sbrace"/>
+              </w:rPr>
+              <w:t xml:space="preserve">{  </w:t>
+            </w:r>
+          </w:p>
+          <w:p>
+            <w:pPr>
+              <w:pStyle w:val="ListParagraph"/>
+              <w:rPr>
+                <w:rStyle w:val="sbrace"/>
+              </w:rPr>
+            </w:pPr>
+            <w:r>
+              <w:rPr>
+                <w:rStyle w:val="sbrace"/>
+              </w:rPr>
+              <w:t xml:space="preserve">   "Patient":{  </w:t>
+            </w:r>
+          </w:p>
+          <w:p>
+            <w:pPr>
+              <w:pStyle w:val="ListParagraph"/>
+              <w:rPr>
+                <w:rStyle w:val="sbrace"/>
+              </w:rPr>
+            </w:pPr>
+            <w:r>
+              <w:rPr>
+                <w:rStyle w:val="sbrace"/>
+              </w:rPr>
+              <w:t xml:space="preserve">      "Id":"",</w:t>
+            </w:r>
+          </w:p>
+          <w:p>
+            <w:pPr>
+              <w:pStyle w:val="ListParagraph"/>
+              <w:rPr>
+                <w:rStyle w:val="sbrace"/>
+              </w:rPr>
+            </w:pPr>
+            <w:r>
+              <w:rPr>
+                <w:rStyle w:val="sbrace"/>
+              </w:rPr>
+              <w:t xml:space="preserve">      "</w:t>
+            </w:r>
+            <w:proofErr w:type="spellStart"/>
+            <w:r>
+              <w:rPr>
+                <w:rStyle w:val="sbrace"/>
+              </w:rPr>
+              <w:t>FirstName</w:t>
+            </w:r>
+            <w:proofErr w:type="spellEnd"/>
+            <w:r>
+              <w:rPr>
+                <w:rStyle w:val="sbrace"/>
+              </w:rPr>
+              <w:t>":"",</w:t>
+            </w:r>
+          </w:p>
+          <w:p>
+            <w:pPr>
+              <w:pStyle w:val="ListParagraph"/>
+              <w:rPr>
+                <w:rStyle w:val="sbrace"/>
+              </w:rPr>
+            </w:pPr>
+            <w:r>
+              <w:rPr>
+                <w:rStyle w:val="sbrace"/>
+              </w:rPr>
+              <w:t xml:space="preserve">      "</w:t>
+            </w:r>
+            <w:proofErr w:type="spellStart"/>
+            <w:r>
+              <w:rPr>
+                <w:rStyle w:val="sbrace"/>
+              </w:rPr>
+              <w:t>LastName</w:t>
+            </w:r>
+            <w:proofErr w:type="spellEnd"/>
+            <w:r>
+              <w:rPr>
+                <w:rStyle w:val="sbrace"/>
+              </w:rPr>
+              <w:t>":"",</w:t>
+            </w:r>
+          </w:p>
+          <w:p>
+            <w:pPr>
+              <w:pStyle w:val="ListParagraph"/>
+              <w:rPr>
+                <w:rStyle w:val="sbrace"/>
+              </w:rPr>
+            </w:pPr>
+            <w:r>
+              <w:rPr>
+                <w:rStyle w:val="sbrace"/>
+              </w:rPr>
+              <w:t xml:space="preserve">      "Email":"",</w:t>
+            </w:r>
+          </w:p>
+          <w:p>
+            <w:pPr>
+              <w:pStyle w:val="ListParagraph"/>
+              <w:rPr>
+                <w:rStyle w:val="sbrace"/>
+              </w:rPr>
+            </w:pPr>
+            <w:r>
+              <w:rPr>
+                <w:rStyle w:val="sbrace"/>
+              </w:rPr>
+              <w:t xml:space="preserve">      "Password":"",</w:t>
+            </w:r>
+          </w:p>
+          <w:p>
+            <w:pPr>
+              <w:pStyle w:val="ListParagraph"/>
+              <w:rPr>
+                <w:rStyle w:val="sbrace"/>
+              </w:rPr>
+            </w:pPr>
+            <w:r>
+              <w:rPr>
+                <w:rStyle w:val="sbrace"/>
+              </w:rPr>
+              <w:t xml:space="preserve">      "Birthday":"",</w:t>
+            </w:r>
+          </w:p>
+          <w:p>
+            <w:pPr>
+              <w:pStyle w:val="ListParagraph"/>
+              <w:rPr>
+                <w:rStyle w:val="sbrace"/>
+              </w:rPr>
+            </w:pPr>
+            <w:r>
+              <w:rPr>
+                <w:rStyle w:val="sbrace"/>
+              </w:rPr>
+              <w:t xml:space="preserve">      "Gender":"",</w:t>
+            </w:r>
+          </w:p>
+          <w:p>
+            <w:pPr>
+              <w:pStyle w:val="ListParagraph"/>
+              <w:rPr>
+                <w:rStyle w:val="sbrace"/>
+              </w:rPr>
+            </w:pPr>
+            <w:r>
+              <w:rPr>
+                <w:rStyle w:val="sbrace"/>
+              </w:rPr>
+              <w:t xml:space="preserve">      "Address":"",</w:t>
+            </w:r>
+          </w:p>
+          <w:p>
+            <w:pPr>
+              <w:pStyle w:val="ListParagraph"/>
+              <w:rPr>
+                <w:rStyle w:val="sbrace"/>
+              </w:rPr>
+            </w:pPr>
+            <w:r>
+              <w:rPr>
+                <w:rStyle w:val="sbrace"/>
+              </w:rPr>
+              <w:t xml:space="preserve">      "Country": {</w:t>
+            </w:r>
+          </w:p>
+          <w:p>
+            <w:pPr>
+              <w:pStyle w:val="ListParagraph"/>
+              <w:rPr>
+                <w:rStyle w:val="sbrace"/>
+              </w:rPr>
+            </w:pPr>
+            <w:r>
+              <w:rPr>
+                <w:rStyle w:val="sbrace"/>
+              </w:rPr>
+              <w:t xml:space="preserve">        Id: "",</w:t>
+            </w:r>
+          </w:p>
+          <w:p>
+            <w:pPr>
+              <w:pStyle w:val="ListParagraph"/>
+              <w:rPr>
+                <w:rStyle w:val="sbrace"/>
+              </w:rPr>
+            </w:pPr>
+            <w:r>
+              <w:rPr>
+                <w:rStyle w:val="sbrace"/>
+              </w:rPr>
+              <w:t xml:space="preserve">        Name: ""</w:t>
+            </w:r>
+          </w:p>
+          <w:p>
+            <w:pPr>
+              <w:pStyle w:val="ListParagraph"/>
+              <w:rPr>
+                <w:rStyle w:val="sbrace"/>
+              </w:rPr>
+            </w:pPr>
+            <w:r>
+              <w:rPr>
+                <w:rStyle w:val="sbrace"/>
+              </w:rPr>
+              <w:t xml:space="preserve">      },</w:t>
+            </w:r>
+          </w:p>
+          <w:p>
+            <w:pPr>
+              <w:pStyle w:val="ListParagraph"/>
+              <w:rPr>
+                <w:rStyle w:val="sbrace"/>
+              </w:rPr>
+            </w:pPr>
+            <w:r>
+              <w:rPr>
+                <w:rStyle w:val="sbrace"/>
+              </w:rPr>
+              <w:t xml:space="preserve">      "City": {</w:t>
+            </w:r>
+          </w:p>
+          <w:p>
+            <w:pPr>
+              <w:pStyle w:val="ListParagraph"/>
+              <w:rPr>
+                <w:rStyle w:val="sbrace"/>
+              </w:rPr>
+            </w:pPr>
+            <w:r>
+              <w:rPr>
+                <w:rStyle w:val="sbrace"/>
+              </w:rPr>
+              <w:t xml:space="preserve">        Id: "",</w:t>
+            </w:r>
+          </w:p>
+          <w:p>
+            <w:pPr>
+              <w:pStyle w:val="ListParagraph"/>
+              <w:rPr>
+                <w:rStyle w:val="sbrace"/>
+              </w:rPr>
+            </w:pPr>
+            <w:r>
+              <w:rPr>
+                <w:rStyle w:val="sbrace"/>
+              </w:rPr>
+              <w:t xml:space="preserve">        Name: ""</w:t>
+            </w:r>
+          </w:p>
+          <w:p>
+            <w:pPr>
+              <w:pStyle w:val="ListParagraph"/>
+              <w:rPr>
+                <w:rStyle w:val="sbrace"/>
+              </w:rPr>
+            </w:pPr>
+            <w:r>
+              <w:rPr>
+                <w:rStyle w:val="sbrace"/>
+              </w:rPr>
+              <w:t xml:space="preserve">      },</w:t>
+            </w:r>
+          </w:p>
+          <w:p>
+            <w:pPr>
+              <w:pStyle w:val="ListParagraph"/>
+              <w:rPr>
+                <w:rStyle w:val="sbrace"/>
+              </w:rPr>
+            </w:pPr>
+            <w:r>
+              <w:rPr>
+                <w:rStyle w:val="sbrace"/>
+              </w:rPr>
+              <w:t xml:space="preserve">      "Longitude":"",</w:t>
+            </w:r>
+          </w:p>
+          <w:p>
+            <w:pPr>
+              <w:pStyle w:val="ListParagraph"/>
+              <w:rPr>
+                <w:rStyle w:val="sbrace"/>
+              </w:rPr>
+            </w:pPr>
+            <w:r>
+              <w:rPr>
+                <w:rStyle w:val="sbrace"/>
+              </w:rPr>
+              <w:t xml:space="preserve">      "Latitude":"",</w:t>
+            </w:r>
+          </w:p>
+          <w:p>
+            <w:pPr>
+              <w:pStyle w:val="ListParagraph"/>
+              <w:rPr>
+                <w:rStyle w:val="sbrace"/>
+              </w:rPr>
+            </w:pPr>
+            <w:r>
+              <w:rPr>
+                <w:rStyle w:val="sbrace"/>
+              </w:rPr>
+              <w:t xml:space="preserve">      "Phone":"",</w:t>
+            </w:r>
+          </w:p>
+          <w:p>
+            <w:pPr>
+              <w:pStyle w:val="ListParagraph"/>
+              <w:rPr>
+                <w:rStyle w:val="sbrace"/>
+              </w:rPr>
+            </w:pPr>
+            <w:r>
+              <w:rPr>
+                <w:rStyle w:val="sbrace"/>
+              </w:rPr>
+              <w:t xml:space="preserve">      "Role":"",</w:t>
+            </w:r>
+          </w:p>
+          <w:p>
+            <w:pPr>
+              <w:pStyle w:val="ListParagraph"/>
+              <w:rPr>
+                <w:rStyle w:val="sbrace"/>
+              </w:rPr>
+            </w:pPr>
+            <w:r>
+              <w:rPr>
+                <w:rStyle w:val="sbrace"/>
+              </w:rPr>
+              <w:t xml:space="preserve">      "Status":"",</w:t>
+            </w:r>
+          </w:p>
+          <w:p>
+            <w:pPr>
+              <w:pStyle w:val="ListParagraph"/>
+              <w:rPr>
+                <w:rStyle w:val="sbrace"/>
+              </w:rPr>
+            </w:pPr>
+            <w:r>
+              <w:rPr>
+                <w:rStyle w:val="sbrace"/>
+              </w:rPr>
+              <w:t xml:space="preserve">      "Photo":"",</w:t>
+            </w:r>
+          </w:p>
+          <w:p>
+            <w:pPr>
+              <w:pStyle w:val="ListParagraph"/>
+              <w:rPr>
+                <w:rStyle w:val="sbrace"/>
+              </w:rPr>
+            </w:pPr>
+            <w:r>
+              <w:rPr>
+                <w:rStyle w:val="sbrace"/>
+              </w:rPr>
               <w:lastRenderedPageBreak/>
-              <w:t>   </w:t>
-            </w:r>
-            <w:r>
-              <w:rPr>
-                <w:rStyle w:val="sbrace"/>
-              </w:rPr>
-              <w:t>}</w:t>
-            </w:r>
-            <w:r>
-              <w:br/>
-            </w:r>
+              <w:t xml:space="preserve">      "Rank":"",</w:t>
+            </w:r>
+          </w:p>
+          <w:p>
+            <w:pPr>
+              <w:pStyle w:val="ListParagraph"/>
+              <w:rPr>
+                <w:rStyle w:val="sbrace"/>
+              </w:rPr>
+            </w:pPr>
+            <w:r>
+              <w:rPr>
+                <w:rStyle w:val="sbrace"/>
+              </w:rPr>
+              <w:t xml:space="preserve">      "</w:t>
+            </w:r>
+            <w:proofErr w:type="spellStart"/>
+            <w:r>
+              <w:rPr>
+                <w:rStyle w:val="sbrace"/>
+              </w:rPr>
+              <w:t>Speciality</w:t>
+            </w:r>
+            <w:proofErr w:type="spellEnd"/>
+            <w:r>
+              <w:rPr>
+                <w:rStyle w:val="sbrace"/>
+              </w:rPr>
+              <w:t>":"",</w:t>
+            </w:r>
+          </w:p>
+          <w:p>
+            <w:pPr>
+              <w:pStyle w:val="ListParagraph"/>
+              <w:rPr>
+                <w:rStyle w:val="sbrace"/>
+              </w:rPr>
+            </w:pPr>
+            <w:r>
+              <w:rPr>
+                <w:rStyle w:val="sbrace"/>
+              </w:rPr>
+              <w:t xml:space="preserve">      "Voters":"",</w:t>
+            </w:r>
+          </w:p>
+          <w:p>
+            <w:pPr>
+              <w:pStyle w:val="ListParagraph"/>
+              <w:rPr>
+                <w:rStyle w:val="sbrace"/>
+              </w:rPr>
+            </w:pPr>
+            <w:r>
+              <w:rPr>
+                <w:rStyle w:val="sbrace"/>
+              </w:rPr>
+              <w:t xml:space="preserve">      "Money":"",</w:t>
+            </w:r>
+          </w:p>
+          <w:p>
+            <w:pPr>
+              <w:pStyle w:val="ListParagraph"/>
+              <w:rPr>
+                <w:rStyle w:val="sbrace"/>
+              </w:rPr>
+            </w:pPr>
+            <w:r>
+              <w:rPr>
+                <w:rStyle w:val="sbrace"/>
+              </w:rPr>
+              <w:t xml:space="preserve">      "Created":"",</w:t>
+            </w:r>
+          </w:p>
+          <w:p>
+            <w:pPr>
+              <w:pStyle w:val="ListParagraph"/>
+              <w:rPr>
+                <w:rStyle w:val="sbrace"/>
+              </w:rPr>
+            </w:pPr>
+            <w:r>
+              <w:rPr>
+                <w:rStyle w:val="sbrace"/>
+              </w:rPr>
+              <w:t xml:space="preserve">      "</w:t>
+            </w:r>
+            <w:proofErr w:type="spellStart"/>
+            <w:r>
+              <w:rPr>
+                <w:rStyle w:val="sbrace"/>
+              </w:rPr>
+              <w:t>LastModified</w:t>
+            </w:r>
+            <w:proofErr w:type="spellEnd"/>
+            <w:r>
+              <w:rPr>
+                <w:rStyle w:val="sbrace"/>
+              </w:rPr>
+              <w:t>":""</w:t>
+            </w:r>
+          </w:p>
+          <w:p>
+            <w:pPr>
+              <w:pStyle w:val="ListParagraph"/>
+              <w:rPr>
+                <w:rStyle w:val="sbrace"/>
+              </w:rPr>
+            </w:pPr>
+            <w:r>
+              <w:rPr>
+                <w:rStyle w:val="sbrace"/>
+              </w:rPr>
+              <w:t xml:space="preserve">   }</w:t>
+            </w:r>
+          </w:p>
+          <w:p>
+            <w:pPr>
+              <w:pStyle w:val="ListParagraph"/>
+              <w:ind w:left="0"/>
+            </w:pPr>
             <w:r>
               <w:rPr>
                 <w:rStyle w:val="sbrace"/>
@@ -4343,13 +4848,23 @@
               </w:rPr>
               <w:t>"</w:t>
             </w:r>
+            <w:proofErr w:type="spellStart"/>
             <w:r>
               <w:rPr>
                 <w:rStyle w:val="sobjectv"/>
                 <w:rFonts w:ascii="Consolas" w:hAnsi="Consolas"/>
                 <w:color w:val="0D0D0D"/>
               </w:rPr>
-              <w:t>doctorID not found</w:t>
+              <w:t>doctorID</w:t>
+            </w:r>
+            <w:proofErr w:type="spellEnd"/>
+            <w:r>
+              <w:rPr>
+                <w:rStyle w:val="sobjectv"/>
+                <w:rFonts w:ascii="Consolas" w:hAnsi="Consolas"/>
+                <w:color w:val="0D0D0D"/>
+              </w:rPr>
+              <w:t xml:space="preserve"> not found</w:t>
             </w:r>
             <w:r>
               <w:rPr>
@@ -4658,6 +5173,7 @@
                 <w:szCs w:val="22"/>
               </w:rPr>
             </w:pPr>
+            <w:proofErr w:type="spellStart"/>
             <w:r>
               <w:rPr>
                 <w:rFonts w:asciiTheme="majorHAnsi" w:hAnsiTheme="majorHAnsi" w:cs="Arial"/>
@@ -4667,6 +5183,7 @@
               </w:rPr>
               <w:t>Url</w:t>
             </w:r>
+            <w:proofErr w:type="spellEnd"/>
           </w:p>
         </w:tc>
       </w:tr>
@@ -4792,6 +5309,7 @@
                 <w:szCs w:val="22"/>
               </w:rPr>
             </w:pPr>
+            <w:proofErr w:type="spellStart"/>
             <w:r>
               <w:rPr>
                 <w:rFonts w:asciiTheme="majorHAnsi" w:hAnsiTheme="majorHAnsi" w:cs="Arial"/>
@@ -4801,6 +5319,7 @@
               </w:rPr>
               <w:t>Params</w:t>
             </w:r>
+            <w:proofErr w:type="spellEnd"/>
           </w:p>
         </w:tc>
         <w:tc>
@@ -4974,6 +5493,7 @@
                 <w:highlight w:val="white"/>
               </w:rPr>
             </w:pPr>
+            <w:proofErr w:type="spellStart"/>
             <w:r>
               <w:rPr>
                 <w:rFonts w:cs="Arial"/>
@@ -4984,6 +5504,7 @@
               </w:rPr>
               <w:t>IDPatient</w:t>
             </w:r>
+            <w:proofErr w:type="spellEnd"/>
           </w:p>
         </w:tc>
         <w:tc>
@@ -5063,6 +5584,7 @@
                 <w:highlight w:val="white"/>
               </w:rPr>
             </w:pPr>
+            <w:proofErr w:type="spellStart"/>
             <w:r>
               <w:rPr>
                 <w:rFonts w:cs="Arial"/>
@@ -5073,6 +5595,7 @@
               </w:rPr>
               <w:t>FirstName</w:t>
             </w:r>
+            <w:proofErr w:type="spellEnd"/>
           </w:p>
         </w:tc>
         <w:tc>
@@ -5152,6 +5675,7 @@
                 <w:highlight w:val="white"/>
               </w:rPr>
             </w:pPr>
+            <w:proofErr w:type="spellStart"/>
             <w:r>
               <w:rPr>
                 <w:rFonts w:cs="Arial"/>
@@ -5162,6 +5686,7 @@
               </w:rPr>
               <w:t>LastName</w:t>
             </w:r>
+            <w:proofErr w:type="spellEnd"/>
           </w:p>
         </w:tc>
         <w:tc>
@@ -5598,6 +6123,7 @@
                 <w:highlight w:val="white"/>
               </w:rPr>
             </w:pPr>
+            <w:proofErr w:type="spellStart"/>
             <w:r>
               <w:rPr>
                 <w:rFonts w:cs="Arial"/>
@@ -5608,6 +6134,7 @@
               </w:rPr>
               <w:t>CityID</w:t>
             </w:r>
+            <w:proofErr w:type="spellEnd"/>
           </w:p>
         </w:tc>
         <w:tc>
@@ -5687,6 +6214,7 @@
                 <w:highlight w:val="white"/>
               </w:rPr>
             </w:pPr>
+            <w:proofErr w:type="spellStart"/>
             <w:r>
               <w:rPr>
                 <w:rFonts w:cs="Arial"/>
@@ -5697,6 +6225,7 @@
               </w:rPr>
               <w:t>CountryID</w:t>
             </w:r>
+            <w:proofErr w:type="spellEnd"/>
           </w:p>
         </w:tc>
         <w:tc>
@@ -5884,281 +6413,14 @@
               <w:autoSpaceDN w:val="0"/>
               <w:adjustRightInd w:val="0"/>
               <w:rPr>
-                <w:rStyle w:val="scomma"/>
-              </w:rPr>
-            </w:pPr>
-            <w:r>
-              <w:rPr>
-                <w:rStyle w:val="sbrace"/>
-              </w:rPr>
-              <w:t>{</w:t>
-            </w:r>
-            <w:r>
-              <w:rPr>
-                <w:rStyle w:val="apple-converted-space"/>
-              </w:rPr>
-              <w:t>  </w:t>
-            </w:r>
-            <w:r>
-              <w:br/>
-              <w:t>   </w:t>
-            </w:r>
-            <w:r>
-              <w:rPr>
-                <w:rStyle w:val="sobjectk"/>
-                <w:bCs/>
-              </w:rPr>
-              <w:t>"User"</w:t>
-            </w:r>
-            <w:r>
-              <w:rPr>
-                <w:rStyle w:val="scolon"/>
-              </w:rPr>
-              <w:t>:</w:t>
-            </w:r>
-            <w:r>
-              <w:rPr>
-                <w:rStyle w:val="sbrace"/>
-              </w:rPr>
-              <w:t>{</w:t>
-            </w:r>
-            <w:r>
-              <w:rPr>
-                <w:rStyle w:val="apple-converted-space"/>
-              </w:rPr>
-              <w:t>  </w:t>
-            </w:r>
-            <w:r>
-              <w:br/>
-              <w:t>      </w:t>
-            </w:r>
-            <w:r>
-              <w:rPr>
-                <w:rStyle w:val="sobjectk"/>
-                <w:bCs/>
-              </w:rPr>
-              <w:t>"Id"</w:t>
-            </w:r>
-            <w:r>
-              <w:rPr>
-                <w:rStyle w:val="scolon"/>
-              </w:rPr>
-              <w:t>:</w:t>
-            </w:r>
-            <w:r>
-              <w:rPr>
-                <w:rStyle w:val="sobjectv"/>
-              </w:rPr>
-              <w:t>""</w:t>
-            </w:r>
-            <w:r>
-              <w:rPr>
-                <w:rStyle w:val="scomma"/>
-              </w:rPr>
-              <w:t>,</w:t>
-            </w:r>
-            <w:r>
-              <w:br/>
-              <w:t>      </w:t>
-            </w:r>
-            <w:r>
-              <w:rPr>
-                <w:rStyle w:val="sobjectk"/>
-                <w:bCs/>
-              </w:rPr>
-              <w:t>"FirstName"</w:t>
-            </w:r>
-            <w:r>
-              <w:rPr>
-                <w:rStyle w:val="scolon"/>
-              </w:rPr>
-              <w:t>:</w:t>
-            </w:r>
-            <w:r>
-              <w:rPr>
-                <w:rStyle w:val="sobjectv"/>
-              </w:rPr>
-              <w:t>""</w:t>
-            </w:r>
-            <w:r>
-              <w:rPr>
-                <w:rStyle w:val="scomma"/>
-              </w:rPr>
-              <w:t>,</w:t>
-            </w:r>
-            <w:r>
-              <w:br/>
-              <w:t>      </w:t>
-            </w:r>
-            <w:r>
-              <w:rPr>
-                <w:rStyle w:val="sobjectk"/>
-                <w:bCs/>
-              </w:rPr>
-              <w:t>"LastName"</w:t>
-            </w:r>
-            <w:r>
-              <w:rPr>
-                <w:rStyle w:val="scolon"/>
-              </w:rPr>
-              <w:t>:</w:t>
-            </w:r>
-            <w:r>
-              <w:rPr>
-                <w:rStyle w:val="sobjectv"/>
-              </w:rPr>
-              <w:t>""</w:t>
-            </w:r>
-            <w:r>
-              <w:rPr>
-                <w:rStyle w:val="scomma"/>
-              </w:rPr>
-              <w:t>,</w:t>
-            </w:r>
-            <w:r>
-              <w:br/>
-              <w:t>      </w:t>
-            </w:r>
-            <w:r>
-              <w:rPr>
-                <w:rStyle w:val="sobjectk"/>
-                <w:bCs/>
-              </w:rPr>
-              <w:t>"Email"</w:t>
-            </w:r>
-            <w:r>
-              <w:rPr>
-                <w:rStyle w:val="scolon"/>
-              </w:rPr>
-              <w:t>:</w:t>
-            </w:r>
-            <w:r>
-              <w:rPr>
-                <w:rStyle w:val="sobjectv"/>
-              </w:rPr>
-              <w:t>""</w:t>
-            </w:r>
-            <w:r>
-              <w:rPr>
-                <w:rStyle w:val="scomma"/>
-              </w:rPr>
-              <w:t>,</w:t>
-            </w:r>
-            <w:r>
-              <w:br/>
-              <w:t>      </w:t>
-            </w:r>
-            <w:r>
-              <w:rPr>
-                <w:rStyle w:val="sobjectk"/>
-                <w:bCs/>
-              </w:rPr>
-              <w:t>"Password"</w:t>
-            </w:r>
-            <w:r>
-              <w:rPr>
-                <w:rStyle w:val="scolon"/>
-              </w:rPr>
-              <w:t>:</w:t>
-            </w:r>
-            <w:r>
-              <w:rPr>
-                <w:rStyle w:val="sobjectv"/>
-              </w:rPr>
-              <w:t>""</w:t>
-            </w:r>
-            <w:r>
-              <w:rPr>
-                <w:rStyle w:val="scomma"/>
-              </w:rPr>
-              <w:t>,</w:t>
-            </w:r>
-            <w:r>
-              <w:br/>
-              <w:t>      </w:t>
-            </w:r>
-            <w:r>
-              <w:rPr>
-                <w:rStyle w:val="sobjectk"/>
-                <w:bCs/>
-              </w:rPr>
-              <w:t>"Birthday"</w:t>
-            </w:r>
-            <w:r>
-              <w:rPr>
-                <w:rStyle w:val="scolon"/>
-              </w:rPr>
-              <w:t>:</w:t>
-            </w:r>
-            <w:r>
-              <w:rPr>
-                <w:rStyle w:val="sobjectv"/>
-              </w:rPr>
-              <w:t>""</w:t>
-            </w:r>
-            <w:r>
-              <w:rPr>
-                <w:rStyle w:val="scomma"/>
-              </w:rPr>
-              <w:t>,</w:t>
-            </w:r>
-            <w:r>
-              <w:br/>
-              <w:t>      </w:t>
-            </w:r>
-            <w:r>
-              <w:rPr>
-                <w:rStyle w:val="sobjectk"/>
-                <w:bCs/>
-              </w:rPr>
-              <w:t>"Gender"</w:t>
-            </w:r>
-            <w:r>
-              <w:rPr>
-                <w:rStyle w:val="scolon"/>
-              </w:rPr>
-              <w:t>:</w:t>
-            </w:r>
-            <w:r>
-              <w:rPr>
-                <w:rStyle w:val="sobjectv"/>
-              </w:rPr>
-              <w:t>""</w:t>
-            </w:r>
-            <w:r>
-              <w:rPr>
-                <w:rStyle w:val="scomma"/>
-              </w:rPr>
-              <w:t>,</w:t>
-            </w:r>
-            <w:r>
-              <w:br/>
-              <w:t>      </w:t>
-            </w:r>
-            <w:r>
-              <w:rPr>
-                <w:rStyle w:val="sobjectk"/>
-                <w:bCs/>
-              </w:rPr>
-              <w:t>"Address"</w:t>
-            </w:r>
-            <w:r>
-              <w:rPr>
-                <w:rStyle w:val="scolon"/>
-              </w:rPr>
-              <w:t>:</w:t>
-            </w:r>
-            <w:r>
-              <w:rPr>
-                <w:rStyle w:val="sobjectv"/>
-              </w:rPr>
-              <w:t>""</w:t>
-            </w:r>
-            <w:r>
-              <w:rPr>
-                <w:rStyle w:val="scomma"/>
-              </w:rPr>
-              <w:t>,</w:t>
+                <w:rStyle w:val="sbrace"/>
+              </w:rPr>
+            </w:pPr>
+            <w:r>
+              <w:rPr>
+                <w:rStyle w:val="sbrace"/>
+              </w:rPr>
+              <w:t xml:space="preserve">{  </w:t>
             </w:r>
           </w:p>
           <w:p>
@@ -6167,14 +6429,535 @@
               <w:autoSpaceDN w:val="0"/>
               <w:adjustRightInd w:val="0"/>
               <w:rPr>
-                <w:rStyle w:val="scomma"/>
-              </w:rPr>
-            </w:pPr>
-            <w:r>
-              <w:rPr>
-                <w:rStyle w:val="scomma"/>
-              </w:rPr>
-              <w:t xml:space="preserve">      “CountryName”: “”,</w:t>
+                <w:rStyle w:val="sbrace"/>
+              </w:rPr>
+            </w:pPr>
+            <w:r>
+              <w:rPr>
+                <w:rStyle w:val="sbrace"/>
+              </w:rPr>
+              <w:t xml:space="preserve">   "Patient":{  </w:t>
+            </w:r>
+          </w:p>
+          <w:p>
+            <w:pPr>
+              <w:autoSpaceDE w:val="0"/>
+              <w:autoSpaceDN w:val="0"/>
+              <w:adjustRightInd w:val="0"/>
+              <w:rPr>
+                <w:rStyle w:val="sbrace"/>
+              </w:rPr>
+            </w:pPr>
+            <w:r>
+              <w:rPr>
+                <w:rStyle w:val="sbrace"/>
+              </w:rPr>
+              <w:t xml:space="preserve">      "Id":"",</w:t>
+            </w:r>
+          </w:p>
+          <w:p>
+            <w:pPr>
+              <w:autoSpaceDE w:val="0"/>
+              <w:autoSpaceDN w:val="0"/>
+              <w:adjustRightInd w:val="0"/>
+              <w:rPr>
+                <w:rStyle w:val="sbrace"/>
+              </w:rPr>
+            </w:pPr>
+            <w:r>
+              <w:rPr>
+                <w:rStyle w:val="sbrace"/>
+              </w:rPr>
+              <w:t xml:space="preserve">      "</w:t>
+            </w:r>
+            <w:proofErr w:type="spellStart"/>
+            <w:r>
+              <w:rPr>
+                <w:rStyle w:val="sbrace"/>
+              </w:rPr>
+              <w:t>FirstName</w:t>
+            </w:r>
+            <w:proofErr w:type="spellEnd"/>
+            <w:r>
+              <w:rPr>
+                <w:rStyle w:val="sbrace"/>
+              </w:rPr>
+              <w:t>":"",</w:t>
+            </w:r>
+          </w:p>
+          <w:p>
+            <w:pPr>
+              <w:autoSpaceDE w:val="0"/>
+              <w:autoSpaceDN w:val="0"/>
+              <w:adjustRightInd w:val="0"/>
+              <w:rPr>
+                <w:rStyle w:val="sbrace"/>
+              </w:rPr>
+            </w:pPr>
+            <w:r>
+              <w:rPr>
+                <w:rStyle w:val="sbrace"/>
+              </w:rPr>
+              <w:t xml:space="preserve">      "</w:t>
+            </w:r>
+            <w:proofErr w:type="spellStart"/>
+            <w:r>
+              <w:rPr>
+                <w:rStyle w:val="sbrace"/>
+              </w:rPr>
+              <w:t>LastName</w:t>
+            </w:r>
+            <w:proofErr w:type="spellEnd"/>
+            <w:r>
+              <w:rPr>
+                <w:rStyle w:val="sbrace"/>
+              </w:rPr>
+              <w:t>":"",</w:t>
+            </w:r>
+          </w:p>
+          <w:p>
+            <w:pPr>
+              <w:autoSpaceDE w:val="0"/>
+              <w:autoSpaceDN w:val="0"/>
+              <w:adjustRightInd w:val="0"/>
+              <w:rPr>
+                <w:rStyle w:val="sbrace"/>
+              </w:rPr>
+            </w:pPr>
+            <w:r>
+              <w:rPr>
+                <w:rStyle w:val="sbrace"/>
+              </w:rPr>
+              <w:lastRenderedPageBreak/>
+              <w:t xml:space="preserve">      "Email":"",</w:t>
+            </w:r>
+          </w:p>
+          <w:p>
+            <w:pPr>
+              <w:autoSpaceDE w:val="0"/>
+              <w:autoSpaceDN w:val="0"/>
+              <w:adjustRightInd w:val="0"/>
+              <w:rPr>
+                <w:rStyle w:val="sbrace"/>
+              </w:rPr>
+            </w:pPr>
+            <w:r>
+              <w:rPr>
+                <w:rStyle w:val="sbrace"/>
+              </w:rPr>
+              <w:t xml:space="preserve">      "Password":"",</w:t>
+            </w:r>
+          </w:p>
+          <w:p>
+            <w:pPr>
+              <w:autoSpaceDE w:val="0"/>
+              <w:autoSpaceDN w:val="0"/>
+              <w:adjustRightInd w:val="0"/>
+              <w:rPr>
+                <w:rStyle w:val="sbrace"/>
+              </w:rPr>
+            </w:pPr>
+            <w:r>
+              <w:rPr>
+                <w:rStyle w:val="sbrace"/>
+              </w:rPr>
+              <w:t xml:space="preserve">      "Birthday":"",</w:t>
+            </w:r>
+          </w:p>
+          <w:p>
+            <w:pPr>
+              <w:autoSpaceDE w:val="0"/>
+              <w:autoSpaceDN w:val="0"/>
+              <w:adjustRightInd w:val="0"/>
+              <w:rPr>
+                <w:rStyle w:val="sbrace"/>
+              </w:rPr>
+            </w:pPr>
+            <w:r>
+              <w:rPr>
+                <w:rStyle w:val="sbrace"/>
+              </w:rPr>
+              <w:t xml:space="preserve">      "Gender":"",</w:t>
+            </w:r>
+          </w:p>
+          <w:p>
+            <w:pPr>
+              <w:autoSpaceDE w:val="0"/>
+              <w:autoSpaceDN w:val="0"/>
+              <w:adjustRightInd w:val="0"/>
+              <w:rPr>
+                <w:rStyle w:val="sbrace"/>
+              </w:rPr>
+            </w:pPr>
+            <w:r>
+              <w:rPr>
+                <w:rStyle w:val="sbrace"/>
+              </w:rPr>
+              <w:t xml:space="preserve">      "Address":"",</w:t>
+            </w:r>
+          </w:p>
+          <w:p>
+            <w:pPr>
+              <w:autoSpaceDE w:val="0"/>
+              <w:autoSpaceDN w:val="0"/>
+              <w:adjustRightInd w:val="0"/>
+              <w:rPr>
+                <w:rStyle w:val="sbrace"/>
+              </w:rPr>
+            </w:pPr>
+            <w:r>
+              <w:rPr>
+                <w:rStyle w:val="sbrace"/>
+              </w:rPr>
+              <w:t xml:space="preserve">      "Country": {</w:t>
+            </w:r>
+          </w:p>
+          <w:p>
+            <w:pPr>
+              <w:autoSpaceDE w:val="0"/>
+              <w:autoSpaceDN w:val="0"/>
+              <w:adjustRightInd w:val="0"/>
+              <w:rPr>
+                <w:rStyle w:val="sbrace"/>
+              </w:rPr>
+            </w:pPr>
+            <w:r>
+              <w:rPr>
+                <w:rStyle w:val="sbrace"/>
+              </w:rPr>
+              <w:t xml:space="preserve">        Id: "",</w:t>
+            </w:r>
+          </w:p>
+          <w:p>
+            <w:pPr>
+              <w:autoSpaceDE w:val="0"/>
+              <w:autoSpaceDN w:val="0"/>
+              <w:adjustRightInd w:val="0"/>
+              <w:rPr>
+                <w:rStyle w:val="sbrace"/>
+              </w:rPr>
+            </w:pPr>
+            <w:r>
+              <w:rPr>
+                <w:rStyle w:val="sbrace"/>
+              </w:rPr>
+              <w:t xml:space="preserve">        Name: ""</w:t>
+            </w:r>
+          </w:p>
+          <w:p>
+            <w:pPr>
+              <w:autoSpaceDE w:val="0"/>
+              <w:autoSpaceDN w:val="0"/>
+              <w:adjustRightInd w:val="0"/>
+              <w:rPr>
+                <w:rStyle w:val="sbrace"/>
+              </w:rPr>
+            </w:pPr>
+            <w:r>
+              <w:rPr>
+                <w:rStyle w:val="sbrace"/>
+              </w:rPr>
+              <w:t xml:space="preserve">      },</w:t>
+            </w:r>
+          </w:p>
+          <w:p>
+            <w:pPr>
+              <w:autoSpaceDE w:val="0"/>
+              <w:autoSpaceDN w:val="0"/>
+              <w:adjustRightInd w:val="0"/>
+              <w:rPr>
+                <w:rStyle w:val="sbrace"/>
+              </w:rPr>
+            </w:pPr>
+            <w:r>
+              <w:rPr>
+                <w:rStyle w:val="sbrace"/>
+              </w:rPr>
+              <w:t xml:space="preserve">      "City": {</w:t>
+            </w:r>
+          </w:p>
+          <w:p>
+            <w:pPr>
+              <w:autoSpaceDE w:val="0"/>
+              <w:autoSpaceDN w:val="0"/>
+              <w:adjustRightInd w:val="0"/>
+              <w:rPr>
+                <w:rStyle w:val="sbrace"/>
+              </w:rPr>
+            </w:pPr>
+            <w:r>
+              <w:rPr>
+                <w:rStyle w:val="sbrace"/>
+              </w:rPr>
+              <w:t xml:space="preserve">        Id: "",</w:t>
+            </w:r>
+          </w:p>
+          <w:p>
+            <w:pPr>
+              <w:autoSpaceDE w:val="0"/>
+              <w:autoSpaceDN w:val="0"/>
+              <w:adjustRightInd w:val="0"/>
+              <w:rPr>
+                <w:rStyle w:val="sbrace"/>
+              </w:rPr>
+            </w:pPr>
+            <w:r>
+              <w:rPr>
+                <w:rStyle w:val="sbrace"/>
+              </w:rPr>
+              <w:t xml:space="preserve">        Name: ""</w:t>
+            </w:r>
+          </w:p>
+          <w:p>
+            <w:pPr>
+              <w:autoSpaceDE w:val="0"/>
+              <w:autoSpaceDN w:val="0"/>
+              <w:adjustRightInd w:val="0"/>
+              <w:rPr>
+                <w:rStyle w:val="sbrace"/>
+              </w:rPr>
+            </w:pPr>
+            <w:r>
+              <w:rPr>
+                <w:rStyle w:val="sbrace"/>
+              </w:rPr>
+              <w:t xml:space="preserve">      },</w:t>
+            </w:r>
+          </w:p>
+          <w:p>
+            <w:pPr>
+              <w:autoSpaceDE w:val="0"/>
+              <w:autoSpaceDN w:val="0"/>
+              <w:adjustRightInd w:val="0"/>
+              <w:rPr>
+                <w:rStyle w:val="sbrace"/>
+              </w:rPr>
+            </w:pPr>
+            <w:r>
+              <w:rPr>
+                <w:rStyle w:val="sbrace"/>
+              </w:rPr>
+              <w:t xml:space="preserve">      "Longitude":"",</w:t>
+            </w:r>
+          </w:p>
+          <w:p>
+            <w:pPr>
+              <w:autoSpaceDE w:val="0"/>
+              <w:autoSpaceDN w:val="0"/>
+              <w:adjustRightInd w:val="0"/>
+              <w:rPr>
+                <w:rStyle w:val="sbrace"/>
+              </w:rPr>
+            </w:pPr>
+            <w:r>
+              <w:rPr>
+                <w:rStyle w:val="sbrace"/>
+              </w:rPr>
+              <w:t xml:space="preserve">      "Latitude":"",</w:t>
+            </w:r>
+          </w:p>
+          <w:p>
+            <w:pPr>
+              <w:autoSpaceDE w:val="0"/>
+              <w:autoSpaceDN w:val="0"/>
+              <w:adjustRightInd w:val="0"/>
+              <w:rPr>
+                <w:rStyle w:val="sbrace"/>
+              </w:rPr>
+            </w:pPr>
+            <w:r>
+              <w:rPr>
+                <w:rStyle w:val="sbrace"/>
+              </w:rPr>
+              <w:t xml:space="preserve">      "Phone":"",</w:t>
+            </w:r>
+          </w:p>
+          <w:p>
+            <w:pPr>
+              <w:autoSpaceDE w:val="0"/>
+              <w:autoSpaceDN w:val="0"/>
+              <w:adjustRightInd w:val="0"/>
+              <w:rPr>
+                <w:rStyle w:val="sbrace"/>
+              </w:rPr>
+            </w:pPr>
+            <w:r>
+              <w:rPr>
+                <w:rStyle w:val="sbrace"/>
+              </w:rPr>
+              <w:t xml:space="preserve">      "Role":"",</w:t>
+            </w:r>
+          </w:p>
+          <w:p>
+            <w:pPr>
+              <w:autoSpaceDE w:val="0"/>
+              <w:autoSpaceDN w:val="0"/>
+              <w:adjustRightInd w:val="0"/>
+              <w:rPr>
+                <w:rStyle w:val="sbrace"/>
+              </w:rPr>
+            </w:pPr>
+            <w:r>
+              <w:rPr>
+                <w:rStyle w:val="sbrace"/>
+              </w:rPr>
+              <w:t xml:space="preserve">      "Status":"",</w:t>
+            </w:r>
+          </w:p>
+          <w:p>
+            <w:pPr>
+              <w:autoSpaceDE w:val="0"/>
+              <w:autoSpaceDN w:val="0"/>
+              <w:adjustRightInd w:val="0"/>
+              <w:rPr>
+                <w:rStyle w:val="sbrace"/>
+              </w:rPr>
+            </w:pPr>
+            <w:r>
+              <w:rPr>
+                <w:rStyle w:val="sbrace"/>
+              </w:rPr>
+              <w:t xml:space="preserve">      "Photo":"",</w:t>
+            </w:r>
+          </w:p>
+          <w:p>
+            <w:pPr>
+              <w:autoSpaceDE w:val="0"/>
+              <w:autoSpaceDN w:val="0"/>
+              <w:adjustRightInd w:val="0"/>
+              <w:rPr>
+                <w:rStyle w:val="sbrace"/>
+              </w:rPr>
+            </w:pPr>
+            <w:r>
+              <w:rPr>
+                <w:rStyle w:val="sbrace"/>
+              </w:rPr>
+              <w:t xml:space="preserve">      "Rank":"",</w:t>
+            </w:r>
+          </w:p>
+          <w:p>
+            <w:pPr>
+              <w:autoSpaceDE w:val="0"/>
+              <w:autoSpaceDN w:val="0"/>
+              <w:adjustRightInd w:val="0"/>
+              <w:rPr>
+                <w:rStyle w:val="sbrace"/>
+              </w:rPr>
+            </w:pPr>
+            <w:r>
+              <w:rPr>
+                <w:rStyle w:val="sbrace"/>
+              </w:rPr>
+              <w:t xml:space="preserve">      "</w:t>
+            </w:r>
+            <w:proofErr w:type="spellStart"/>
+            <w:r>
+              <w:rPr>
+                <w:rStyle w:val="sbrace"/>
+              </w:rPr>
+              <w:t>Speciality</w:t>
+            </w:r>
+            <w:proofErr w:type="spellEnd"/>
+            <w:r>
+              <w:rPr>
+                <w:rStyle w:val="sbrace"/>
+              </w:rPr>
+              <w:t>":"",</w:t>
+            </w:r>
+          </w:p>
+          <w:p>
+            <w:pPr>
+              <w:autoSpaceDE w:val="0"/>
+              <w:autoSpaceDN w:val="0"/>
+              <w:adjustRightInd w:val="0"/>
+              <w:rPr>
+                <w:rStyle w:val="sbrace"/>
+              </w:rPr>
+            </w:pPr>
+            <w:r>
+              <w:rPr>
+                <w:rStyle w:val="sbrace"/>
+              </w:rPr>
+              <w:t xml:space="preserve">      "Voters":"",</w:t>
+            </w:r>
+          </w:p>
+          <w:p>
+            <w:pPr>
+              <w:autoSpaceDE w:val="0"/>
+              <w:autoSpaceDN w:val="0"/>
+              <w:adjustRightInd w:val="0"/>
+              <w:rPr>
+                <w:rStyle w:val="sbrace"/>
+              </w:rPr>
+            </w:pPr>
+            <w:r>
+              <w:rPr>
+                <w:rStyle w:val="sbrace"/>
+              </w:rPr>
+              <w:t xml:space="preserve">      "Money":"",</w:t>
+            </w:r>
+          </w:p>
+          <w:p>
+            <w:pPr>
+              <w:autoSpaceDE w:val="0"/>
+              <w:autoSpaceDN w:val="0"/>
+              <w:adjustRightInd w:val="0"/>
+              <w:rPr>
+                <w:rStyle w:val="sbrace"/>
+              </w:rPr>
+            </w:pPr>
+            <w:r>
+              <w:rPr>
+                <w:rStyle w:val="sbrace"/>
+              </w:rPr>
+              <w:t xml:space="preserve">      "Created":"",</w:t>
+            </w:r>
+          </w:p>
+          <w:p>
+            <w:pPr>
+              <w:autoSpaceDE w:val="0"/>
+              <w:autoSpaceDN w:val="0"/>
+              <w:adjustRightInd w:val="0"/>
+              <w:rPr>
+                <w:rStyle w:val="sbrace"/>
+              </w:rPr>
+            </w:pPr>
+            <w:r>
+              <w:rPr>
+                <w:rStyle w:val="sbrace"/>
+              </w:rPr>
+              <w:t xml:space="preserve">      "</w:t>
+            </w:r>
+            <w:proofErr w:type="spellStart"/>
+            <w:r>
+              <w:rPr>
+                <w:rStyle w:val="sbrace"/>
+              </w:rPr>
+              <w:t>LastModified</w:t>
+            </w:r>
+            <w:proofErr w:type="spellEnd"/>
+            <w:r>
+              <w:rPr>
+                <w:rStyle w:val="sbrace"/>
+              </w:rPr>
+              <w:t>":""</w:t>
+            </w:r>
+          </w:p>
+          <w:p>
+            <w:pPr>
+              <w:autoSpaceDE w:val="0"/>
+              <w:autoSpaceDN w:val="0"/>
+              <w:adjustRightInd w:val="0"/>
+              <w:rPr>
+                <w:rStyle w:val="sbrace"/>
+              </w:rPr>
+            </w:pPr>
+            <w:r>
+              <w:rPr>
+                <w:rStyle w:val="sbrace"/>
+              </w:rPr>
+              <w:t xml:space="preserve">   }</w:t>
             </w:r>
           </w:p>
           <w:p>
@@ -6191,372 +6974,12 @@
             </w:pPr>
             <w:r>
               <w:rPr>
-                <w:rStyle w:val="scomma"/>
-              </w:rPr>
-              <w:lastRenderedPageBreak/>
-              <w:t xml:space="preserve">      “CityName”: “”,</w:t>
-            </w:r>
-            <w:r>
-              <w:br/>
-              <w:t>      </w:t>
-            </w:r>
-            <w:r>
-              <w:rPr>
-                <w:rStyle w:val="sobjectk"/>
-                <w:bCs/>
-              </w:rPr>
-              <w:t>"Longitude"</w:t>
-            </w:r>
-            <w:r>
-              <w:rPr>
-                <w:rStyle w:val="scolon"/>
-              </w:rPr>
-              <w:t>:</w:t>
-            </w:r>
-            <w:r>
-              <w:rPr>
-                <w:rStyle w:val="sobjectv"/>
-              </w:rPr>
-              <w:t>""</w:t>
-            </w:r>
-            <w:r>
-              <w:rPr>
-                <w:rStyle w:val="scomma"/>
-              </w:rPr>
-              <w:t>,</w:t>
-            </w:r>
-            <w:r>
-              <w:br/>
-              <w:t>      </w:t>
-            </w:r>
-            <w:r>
-              <w:rPr>
-                <w:rStyle w:val="sobjectk"/>
-                <w:bCs/>
-              </w:rPr>
-              <w:t>"Latitude"</w:t>
-            </w:r>
-            <w:r>
-              <w:rPr>
-                <w:rStyle w:val="scolon"/>
-              </w:rPr>
-              <w:t>:</w:t>
-            </w:r>
-            <w:r>
-              <w:rPr>
-                <w:rStyle w:val="sobjectv"/>
-              </w:rPr>
-              <w:t>""</w:t>
-            </w:r>
-            <w:r>
-              <w:rPr>
-                <w:rStyle w:val="scomma"/>
-              </w:rPr>
-              <w:t>,</w:t>
-            </w:r>
-            <w:r>
-              <w:br/>
-              <w:t>      </w:t>
-            </w:r>
-            <w:r>
-              <w:rPr>
-                <w:rStyle w:val="sobjectk"/>
-                <w:bCs/>
-              </w:rPr>
-              <w:t>"Phone"</w:t>
-            </w:r>
-            <w:r>
-              <w:rPr>
-                <w:rStyle w:val="scolon"/>
-              </w:rPr>
-              <w:t>:</w:t>
-            </w:r>
-            <w:r>
-              <w:rPr>
-                <w:rStyle w:val="sobjectv"/>
-              </w:rPr>
-              <w:t>""</w:t>
-            </w:r>
-            <w:r>
-              <w:rPr>
-                <w:rStyle w:val="scomma"/>
-              </w:rPr>
-              <w:t>,</w:t>
-            </w:r>
-            <w:r>
-              <w:br/>
-              <w:t>      </w:t>
-            </w:r>
-            <w:r>
-              <w:rPr>
-                <w:rStyle w:val="sobjectk"/>
-                <w:bCs/>
-              </w:rPr>
-              <w:t>"Role"</w:t>
-            </w:r>
-            <w:r>
-              <w:rPr>
-                <w:rStyle w:val="scolon"/>
-              </w:rPr>
-              <w:t>:</w:t>
-            </w:r>
-            <w:r>
-              <w:rPr>
-                <w:rStyle w:val="sobjectv"/>
-              </w:rPr>
-              <w:t>""</w:t>
-            </w:r>
-            <w:r>
-              <w:rPr>
-                <w:rStyle w:val="scomma"/>
-              </w:rPr>
-              <w:t>,</w:t>
-            </w:r>
-            <w:r>
-              <w:br/>
-              <w:t>      </w:t>
-            </w:r>
-            <w:r>
-              <w:rPr>
-                <w:rStyle w:val="sobjectk"/>
-                <w:bCs/>
-              </w:rPr>
-              <w:t>"Status"</w:t>
-            </w:r>
-            <w:r>
-              <w:rPr>
-                <w:rStyle w:val="scolon"/>
-              </w:rPr>
-              <w:t>:</w:t>
-            </w:r>
-            <w:r>
-              <w:rPr>
-                <w:rStyle w:val="sobjectv"/>
-              </w:rPr>
-              <w:t>""</w:t>
-            </w:r>
-            <w:r>
-              <w:rPr>
-                <w:rStyle w:val="scomma"/>
-              </w:rPr>
-              <w:t>,</w:t>
-            </w:r>
-            <w:r>
-              <w:br/>
-              <w:t>      </w:t>
-            </w:r>
-            <w:r>
-              <w:rPr>
-                <w:rStyle w:val="sobjectk"/>
-                <w:bCs/>
-              </w:rPr>
-              <w:t>"Photo"</w:t>
-            </w:r>
-            <w:r>
-              <w:rPr>
-                <w:rStyle w:val="scolon"/>
-              </w:rPr>
-              <w:t>:</w:t>
-            </w:r>
-            <w:r>
-              <w:rPr>
-                <w:rStyle w:val="sobjectv"/>
-              </w:rPr>
-              <w:t>""</w:t>
-            </w:r>
-            <w:r>
-              <w:rPr>
-                <w:rStyle w:val="scomma"/>
-              </w:rPr>
-              <w:t>,</w:t>
-            </w:r>
-            <w:r>
-              <w:br/>
-              <w:t>      </w:t>
-            </w:r>
-            <w:r>
-              <w:rPr>
-                <w:rStyle w:val="sobjectk"/>
-                <w:bCs/>
-              </w:rPr>
-              <w:t>"Rank"</w:t>
-            </w:r>
-            <w:r>
-              <w:rPr>
-                <w:rStyle w:val="scolon"/>
-              </w:rPr>
-              <w:t>:</w:t>
-            </w:r>
-            <w:r>
-              <w:rPr>
-                <w:rStyle w:val="sobjectv"/>
-              </w:rPr>
-              <w:t>""</w:t>
-            </w:r>
-            <w:r>
-              <w:rPr>
-                <w:rStyle w:val="scomma"/>
-              </w:rPr>
-              <w:t>,</w:t>
-            </w:r>
-            <w:r>
-              <w:br/>
-              <w:t>      </w:t>
-            </w:r>
-            <w:r>
-              <w:rPr>
-                <w:rStyle w:val="sobjectk"/>
-                <w:bCs/>
-              </w:rPr>
-              <w:t>"Speciality"</w:t>
-            </w:r>
-            <w:r>
-              <w:rPr>
-                <w:rStyle w:val="scolon"/>
-              </w:rPr>
-              <w:t>:</w:t>
-            </w:r>
-            <w:r>
-              <w:rPr>
-                <w:rStyle w:val="sobjectv"/>
-              </w:rPr>
-              <w:t>""</w:t>
-            </w:r>
-            <w:r>
-              <w:rPr>
-                <w:rStyle w:val="scomma"/>
-              </w:rPr>
-              <w:t>,</w:t>
-            </w:r>
-            <w:r>
-              <w:br/>
-              <w:t>      </w:t>
-            </w:r>
-            <w:r>
-              <w:rPr>
-                <w:rStyle w:val="sobjectk"/>
-                <w:bCs/>
-              </w:rPr>
-              <w:t>"Voters"</w:t>
-            </w:r>
-            <w:r>
-              <w:rPr>
-                <w:rStyle w:val="scolon"/>
-              </w:rPr>
-              <w:t>:</w:t>
-            </w:r>
-            <w:r>
-              <w:rPr>
-                <w:rStyle w:val="sobjectv"/>
-              </w:rPr>
-              <w:t>""</w:t>
-            </w:r>
-            <w:r>
-              <w:rPr>
-                <w:rStyle w:val="scomma"/>
-              </w:rPr>
-              <w:t>,</w:t>
-            </w:r>
-            <w:r>
-              <w:br/>
-              <w:t>      </w:t>
-            </w:r>
-            <w:r>
-              <w:rPr>
-                <w:rStyle w:val="sobjectk"/>
-                <w:bCs/>
-              </w:rPr>
-              <w:t>"Money"</w:t>
-            </w:r>
-            <w:r>
-              <w:rPr>
-                <w:rStyle w:val="scolon"/>
-              </w:rPr>
-              <w:t>:</w:t>
-            </w:r>
-            <w:r>
-              <w:rPr>
-                <w:rStyle w:val="sobjectv"/>
-              </w:rPr>
-              <w:t>""</w:t>
-            </w:r>
-            <w:r>
-              <w:rPr>
-                <w:rStyle w:val="scomma"/>
-              </w:rPr>
-              <w:t>,</w:t>
-            </w:r>
-            <w:r>
-              <w:br/>
-              <w:t>      </w:t>
-            </w:r>
-            <w:r>
-              <w:rPr>
-                <w:rStyle w:val="sobjectk"/>
-                <w:bCs/>
-              </w:rPr>
-              <w:t>"Created"</w:t>
-            </w:r>
-            <w:r>
-              <w:rPr>
-                <w:rStyle w:val="scolon"/>
-              </w:rPr>
-              <w:t>:</w:t>
-            </w:r>
-            <w:r>
-              <w:rPr>
-                <w:rStyle w:val="sobjectv"/>
-              </w:rPr>
-              <w:t>""</w:t>
-            </w:r>
-            <w:r>
-              <w:rPr>
-                <w:rStyle w:val="scomma"/>
-              </w:rPr>
-              <w:t>,</w:t>
-            </w:r>
-            <w:r>
-              <w:br/>
-              <w:t>      </w:t>
-            </w:r>
-            <w:r>
-              <w:rPr>
-                <w:rStyle w:val="sobjectk"/>
-                <w:bCs/>
-              </w:rPr>
-              <w:t>"LastModified"</w:t>
-            </w:r>
-            <w:r>
-              <w:rPr>
-                <w:rStyle w:val="scolon"/>
-              </w:rPr>
-              <w:t>:</w:t>
-            </w:r>
-            <w:r>
-              <w:rPr>
-                <w:rStyle w:val="sobjectv"/>
-              </w:rPr>
-              <w:t>""</w:t>
-            </w:r>
-            <w:r>
-              <w:br/>
-              <w:t>   </w:t>
-            </w:r>
-            <w:r>
-              <w:rPr>
                 <w:rStyle w:val="sbrace"/>
               </w:rPr>
               <w:t>}</w:t>
             </w:r>
-            <w:r>
-              <w:br/>
-            </w:r>
-            <w:r>
-              <w:rPr>
-                <w:rStyle w:val="sbrace"/>
-              </w:rPr>
-              <w:t>}</w:t>
-            </w:r>
+            <w:bookmarkStart w:id="0" w:name="_GoBack"/>
+            <w:bookmarkEnd w:id="0"/>
           </w:p>
         </w:tc>
       </w:tr>
@@ -6974,8 +7397,97 @@
           <w:sz w:val="28"/>
           <w:szCs w:val="28"/>
         </w:rPr>
-        <w:t>API thông tin bệnh án của bệnh nhân</w:t>
-      </w:r>
+        <w:t xml:space="preserve">API </w:t>
+      </w:r>
+      <w:proofErr w:type="spellStart"/>
+      <w:r>
+        <w:rPr>
+          <w:sz w:val="28"/>
+          <w:szCs w:val="28"/>
+        </w:rPr>
+        <w:t>thông</w:t>
+      </w:r>
+      <w:proofErr w:type="spellEnd"/>
+      <w:r>
+        <w:rPr>
+          <w:sz w:val="28"/>
+          <w:szCs w:val="28"/>
+        </w:rPr>
+        <w:t xml:space="preserve"> tin </w:t>
+      </w:r>
+      <w:proofErr w:type="spellStart"/>
+      <w:r>
+        <w:rPr>
+          <w:sz w:val="28"/>
+          <w:szCs w:val="28"/>
+        </w:rPr>
+        <w:t>bệnh</w:t>
+      </w:r>
+      <w:proofErr w:type="spellEnd"/>
+      <w:r>
+        <w:rPr>
+          <w:sz w:val="28"/>
+          <w:szCs w:val="28"/>
+        </w:rPr>
+        <w:t xml:space="preserve"> </w:t>
+      </w:r>
+      <w:proofErr w:type="spellStart"/>
+      <w:r>
+        <w:rPr>
+          <w:sz w:val="28"/>
+          <w:szCs w:val="28"/>
+        </w:rPr>
+        <w:t>án</w:t>
+      </w:r>
+      <w:proofErr w:type="spellEnd"/>
+      <w:r>
+        <w:rPr>
+          <w:sz w:val="28"/>
+          <w:szCs w:val="28"/>
+        </w:rPr>
+        <w:t xml:space="preserve"> </w:t>
+      </w:r>
+      <w:proofErr w:type="spellStart"/>
+      <w:r>
+        <w:rPr>
+          <w:sz w:val="28"/>
+          <w:szCs w:val="28"/>
+        </w:rPr>
+        <w:t>của</w:t>
+      </w:r>
+      <w:proofErr w:type="spellEnd"/>
+      <w:r>
+        <w:rPr>
+          <w:sz w:val="28"/>
+          <w:szCs w:val="28"/>
+        </w:rPr>
+        <w:t xml:space="preserve"> </w:t>
+      </w:r>
+      <w:proofErr w:type="spellStart"/>
+      <w:r>
+        <w:rPr>
+          <w:sz w:val="28"/>
+          <w:szCs w:val="28"/>
+        </w:rPr>
+        <w:t>bệnh</w:t>
+      </w:r>
+      <w:proofErr w:type="spellEnd"/>
+      <w:r>
+        <w:rPr>
+          <w:sz w:val="28"/>
+          <w:szCs w:val="28"/>
+        </w:rPr>
+        <w:t xml:space="preserve"> </w:t>
+      </w:r>
+      <w:proofErr w:type="spellStart"/>
+      <w:r>
+        <w:rPr>
+          <w:sz w:val="28"/>
+          <w:szCs w:val="28"/>
+        </w:rPr>
+        <w:t>nhân</w:t>
+      </w:r>
+      <w:proofErr w:type="spellEnd"/>
     </w:p>
     <w:p>
       <w:pPr>
@@ -6992,12 +7504,84 @@
         </w:rPr>
         <w:t>&lt;</w:t>
       </w:r>
+      <w:proofErr w:type="spellStart"/>
       <w:r>
         <w:rPr>
           <w:color w:val="FF0000"/>
         </w:rPr>
-        <w:t>cần bàn bạc them, chưa làm vội</w:t>
-      </w:r>
+        <w:t>cần</w:t>
+      </w:r>
+      <w:proofErr w:type="spellEnd"/>
+      <w:r>
+        <w:rPr>
+          <w:color w:val="FF0000"/>
+        </w:rPr>
+        <w:t xml:space="preserve"> </w:t>
+      </w:r>
+      <w:proofErr w:type="spellStart"/>
+      <w:r>
+        <w:rPr>
+          <w:color w:val="FF0000"/>
+        </w:rPr>
+        <w:t>bàn</w:t>
+      </w:r>
+      <w:proofErr w:type="spellEnd"/>
+      <w:r>
+        <w:rPr>
+          <w:color w:val="FF0000"/>
+        </w:rPr>
+        <w:t xml:space="preserve"> </w:t>
+      </w:r>
+      <w:proofErr w:type="spellStart"/>
+      <w:r>
+        <w:rPr>
+          <w:color w:val="FF0000"/>
+        </w:rPr>
+        <w:t>bạc</w:t>
+      </w:r>
+      <w:proofErr w:type="spellEnd"/>
+      <w:r>
+        <w:rPr>
+          <w:color w:val="FF0000"/>
+        </w:rPr>
+        <w:t xml:space="preserve"> them, </w:t>
+      </w:r>
+      <w:proofErr w:type="spellStart"/>
+      <w:r>
+        <w:rPr>
+          <w:color w:val="FF0000"/>
+        </w:rPr>
+        <w:t>chưa</w:t>
+      </w:r>
+      <w:proofErr w:type="spellEnd"/>
+      <w:r>
+        <w:rPr>
+          <w:color w:val="FF0000"/>
+        </w:rPr>
+        <w:t xml:space="preserve"> </w:t>
+      </w:r>
+      <w:proofErr w:type="spellStart"/>
+      <w:r>
+        <w:rPr>
+          <w:color w:val="FF0000"/>
+        </w:rPr>
+        <w:t>làm</w:t>
+      </w:r>
+      <w:proofErr w:type="spellEnd"/>
+      <w:r>
+        <w:rPr>
+          <w:color w:val="FF0000"/>
+        </w:rPr>
+        <w:t xml:space="preserve"> </w:t>
+      </w:r>
+      <w:proofErr w:type="spellStart"/>
+      <w:r>
+        <w:rPr>
+          <w:color w:val="FF0000"/>
+        </w:rPr>
+        <w:t>vội</w:t>
+      </w:r>
+      <w:proofErr w:type="spellEnd"/>
       <w:r>
         <w:rPr>
           <w:sz w:val="28"/>
@@ -7078,12 +7662,14 @@
                 <w:b/>
               </w:rPr>
             </w:pPr>
+            <w:proofErr w:type="spellStart"/>
             <w:r>
               <w:rPr>
                 <w:b/>
               </w:rPr>
               <w:t>Url</w:t>
             </w:r>
+            <w:proofErr w:type="spellEnd"/>
           </w:p>
         </w:tc>
       </w:tr>
@@ -7109,6 +7695,7 @@
               <w:rPr>
                 <w:b/>
               </w:rPr>
+              <w:lastRenderedPageBreak/>
               <w:t>GET</w:t>
             </w:r>
           </w:p>
@@ -7195,12 +7782,14 @@
                 <w:b/>
               </w:rPr>
             </w:pPr>
+            <w:proofErr w:type="spellStart"/>
             <w:r>
               <w:rPr>
                 <w:b/>
               </w:rPr>
               <w:t>Params</w:t>
             </w:r>
+            <w:proofErr w:type="spellEnd"/>
           </w:p>
         </w:tc>
         <w:tc>
@@ -7328,9 +7917,11 @@
               <w:pStyle w:val="ListParagraph"/>
               <w:ind w:left="0"/>
             </w:pPr>
+            <w:proofErr w:type="spellStart"/>
             <w:r>
               <w:t>patientID</w:t>
             </w:r>
+            <w:proofErr w:type="spellEnd"/>
           </w:p>
         </w:tc>
         <w:tc>
@@ -7359,8 +7950,29 @@
               <w:ind w:left="0"/>
             </w:pPr>
             <w:r>
-              <w:t>Id của bệnh nhân</w:t>
-            </w:r>
+              <w:t xml:space="preserve">Id </w:t>
+            </w:r>
+            <w:proofErr w:type="spellStart"/>
+            <w:r>
+              <w:t>của</w:t>
+            </w:r>
+            <w:proofErr w:type="spellEnd"/>
+            <w:r>
+              <w:t xml:space="preserve"> </w:t>
+            </w:r>
+            <w:proofErr w:type="spellStart"/>
+            <w:r>
+              <w:t>bệnh</w:t>
+            </w:r>
+            <w:proofErr w:type="spellEnd"/>
+            <w:r>
+              <w:t xml:space="preserve"> </w:t>
+            </w:r>
+            <w:proofErr w:type="spellStart"/>
+            <w:r>
+              <w:t>nhân</w:t>
+            </w:r>
+            <w:proofErr w:type="spellEnd"/>
           </w:p>
         </w:tc>
       </w:tr>
@@ -7627,8 +8239,39 @@
                 <w:bCs/>
                 <w:color w:val="2E74B5" w:themeColor="accent1" w:themeShade="BF"/>
               </w:rPr>
-              <w:t>id bệnh án</w:t>
-            </w:r>
+              <w:t xml:space="preserve">id </w:t>
+            </w:r>
+            <w:proofErr w:type="spellStart"/>
+            <w:r>
+              <w:rPr>
+                <w:rStyle w:val="sobjectk"/>
+                <w:rFonts w:ascii="Calibri" w:hAnsi="Calibri"/>
+                <w:bCs/>
+                <w:color w:val="2E74B5" w:themeColor="accent1" w:themeShade="BF"/>
+              </w:rPr>
+              <w:t>bệnh</w:t>
+            </w:r>
+            <w:proofErr w:type="spellEnd"/>
+            <w:r>
+              <w:rPr>
+                <w:rStyle w:val="sobjectk"/>
+                <w:rFonts w:ascii="Calibri" w:hAnsi="Calibri"/>
+                <w:bCs/>
+                <w:color w:val="2E74B5" w:themeColor="accent1" w:themeShade="BF"/>
+              </w:rPr>
+              <w:t xml:space="preserve"> </w:t>
+            </w:r>
+            <w:proofErr w:type="spellStart"/>
+            <w:r>
+              <w:rPr>
+                <w:rStyle w:val="sobjectk"/>
+                <w:rFonts w:ascii="Calibri" w:hAnsi="Calibri"/>
+                <w:bCs/>
+                <w:color w:val="2E74B5" w:themeColor="accent1" w:themeShade="BF"/>
+              </w:rPr>
+              <w:t>án</w:t>
+            </w:r>
+            <w:proofErr w:type="spellEnd"/>
           </w:p>
           <w:p>
             <w:pPr>
@@ -7771,7 +8414,23 @@
                 <w:rFonts w:ascii="Calibri" w:hAnsi="Calibri" w:cs="Consolas"/>
                 <w:color w:val="000000"/>
               </w:rPr>
-              <w:t xml:space="preserve"> AdditionalMorbidities:</w:t>
+              <w:t xml:space="preserve"> </w:t>
+            </w:r>
+            <w:proofErr w:type="spellStart"/>
+            <w:r>
+              <w:rPr>
+                <w:rFonts w:ascii="Calibri" w:hAnsi="Calibri" w:cs="Consolas"/>
+                <w:color w:val="000000"/>
+              </w:rPr>
+              <w:t>AdditionalMorbidities</w:t>
+            </w:r>
+            <w:proofErr w:type="spellEnd"/>
+            <w:r>
+              <w:rPr>
+                <w:rFonts w:ascii="Calibri" w:hAnsi="Calibri" w:cs="Consolas"/>
+                <w:color w:val="000000"/>
+              </w:rPr>
+              <w:t>:</w:t>
             </w:r>
             <w:r>
               <w:rPr>
@@ -7820,12 +8479,21 @@
               </w:rPr>
               <w:t xml:space="preserve">  </w:t>
             </w:r>
+            <w:proofErr w:type="spellStart"/>
             <w:r>
               <w:rPr>
                 <w:rFonts w:ascii="Calibri" w:hAnsi="Calibri" w:cs="Consolas"/>
                 <w:color w:val="000000"/>
               </w:rPr>
-              <w:t>DifferentialDiagnosis:</w:t>
+              <w:t>DifferentialDiagnosis</w:t>
+            </w:r>
+            <w:proofErr w:type="spellEnd"/>
+            <w:r>
+              <w:rPr>
+                <w:rFonts w:ascii="Calibri" w:hAnsi="Calibri" w:cs="Consolas"/>
+                <w:color w:val="000000"/>
+              </w:rPr>
+              <w:t>:</w:t>
             </w:r>
             <w:r>
               <w:rPr>
@@ -7875,12 +8543,21 @@
               </w:rPr>
               <w:t xml:space="preserve">  </w:t>
             </w:r>
+            <w:proofErr w:type="spellStart"/>
             <w:r>
               <w:rPr>
                 <w:rFonts w:ascii="Calibri" w:hAnsi="Calibri" w:cs="Consolas"/>
                 <w:color w:val="000000"/>
               </w:rPr>
-              <w:t>OtherPathologies:</w:t>
+              <w:t>OtherPathologies</w:t>
+            </w:r>
+            <w:proofErr w:type="spellEnd"/>
+            <w:r>
+              <w:rPr>
+                <w:rFonts w:ascii="Calibri" w:hAnsi="Calibri" w:cs="Consolas"/>
+                <w:color w:val="000000"/>
+              </w:rPr>
+              <w:t>:</w:t>
             </w:r>
             <w:r>
               <w:rPr>
@@ -8135,13 +8812,23 @@
               </w:rPr>
               <w:t>"</w:t>
             </w:r>
+            <w:proofErr w:type="spellStart"/>
             <w:r>
               <w:rPr>
                 <w:rStyle w:val="sobjectv"/>
                 <w:rFonts w:ascii="Consolas" w:hAnsi="Consolas"/>
                 <w:color w:val="0D0D0D"/>
               </w:rPr>
-              <w:t>patientID not found</w:t>
+              <w:t>patientID</w:t>
+            </w:r>
+            <w:proofErr w:type="spellEnd"/>
+            <w:r>
+              <w:rPr>
+                <w:rStyle w:val="sobjectv"/>
+                <w:rFonts w:ascii="Consolas" w:hAnsi="Consolas"/>
+                <w:color w:val="0D0D0D"/>
+              </w:rPr>
+              <w:t xml:space="preserve"> not found</w:t>
             </w:r>
             <w:r>
               <w:rPr>

</xml_diff>

<commit_message>
- Edit doctor get API
</commit_message>
<xml_diff>
--- a/002 - DOCUMENT/API Documentation/draft/doctor_api_endpoints_v1.docx
+++ b/002 - DOCUMENT/API Documentation/draft/doctor_api_endpoints_v1.docx
@@ -24,332 +24,7 @@
     </w:p>
     <w:p>
       <w:r>
-        <w:t xml:space="preserve">        - </w:t>
-      </w:r>
-      <w:proofErr w:type="spellStart"/>
-      <w:r>
-        <w:t>Mô</w:t>
-      </w:r>
-      <w:proofErr w:type="spellEnd"/>
-      <w:r>
-        <w:t xml:space="preserve"> </w:t>
-      </w:r>
-      <w:proofErr w:type="spellStart"/>
-      <w:r>
-        <w:t>tả</w:t>
-      </w:r>
-      <w:proofErr w:type="spellEnd"/>
-      <w:r>
-        <w:t xml:space="preserve"> </w:t>
-      </w:r>
-      <w:proofErr w:type="spellStart"/>
-      <w:r>
-        <w:t>chức</w:t>
-      </w:r>
-      <w:proofErr w:type="spellEnd"/>
-      <w:r>
-        <w:t xml:space="preserve"> </w:t>
-      </w:r>
-      <w:proofErr w:type="spellStart"/>
-      <w:r>
-        <w:t>năng</w:t>
-      </w:r>
-      <w:proofErr w:type="spellEnd"/>
-      <w:r>
-        <w:t xml:space="preserve">: </w:t>
-      </w:r>
-      <w:proofErr w:type="spellStart"/>
-      <w:r>
-        <w:t>Lấy</w:t>
-      </w:r>
-      <w:proofErr w:type="spellEnd"/>
-      <w:r>
-        <w:t xml:space="preserve"> </w:t>
-      </w:r>
-      <w:proofErr w:type="spellStart"/>
-      <w:r>
-        <w:t>thông</w:t>
-      </w:r>
-      <w:proofErr w:type="spellEnd"/>
-      <w:r>
-        <w:t xml:space="preserve"> tin </w:t>
-      </w:r>
-      <w:proofErr w:type="spellStart"/>
-      <w:r>
-        <w:t>về</w:t>
-      </w:r>
-      <w:proofErr w:type="spellEnd"/>
-      <w:r>
-        <w:t xml:space="preserve"> </w:t>
-      </w:r>
-      <w:proofErr w:type="spellStart"/>
-      <w:r>
-        <w:t>số</w:t>
-      </w:r>
-      <w:proofErr w:type="spellEnd"/>
-      <w:r>
-        <w:t xml:space="preserve"> </w:t>
-      </w:r>
-      <w:proofErr w:type="spellStart"/>
-      <w:r>
-        <w:t>lượng</w:t>
-      </w:r>
-      <w:proofErr w:type="spellEnd"/>
-      <w:r>
-        <w:t xml:space="preserve"> appointment&lt;trong </w:t>
-      </w:r>
-      <w:proofErr w:type="spellStart"/>
-      <w:r>
-        <w:t>ngày</w:t>
-      </w:r>
-      <w:proofErr w:type="spellEnd"/>
-      <w:proofErr w:type="gramStart"/>
-      <w:r>
-        <w:t>&gt; ,</w:t>
-      </w:r>
-      <w:proofErr w:type="gramEnd"/>
-      <w:r>
-        <w:t xml:space="preserve"> </w:t>
-      </w:r>
-      <w:proofErr w:type="spellStart"/>
-      <w:r>
-        <w:t>số</w:t>
-      </w:r>
-      <w:proofErr w:type="spellEnd"/>
-      <w:r>
-        <w:t xml:space="preserve"> </w:t>
-      </w:r>
-      <w:proofErr w:type="spellStart"/>
-      <w:r>
-        <w:t>lượng</w:t>
-      </w:r>
-      <w:proofErr w:type="spellEnd"/>
-      <w:r>
-        <w:t xml:space="preserve"> </w:t>
-      </w:r>
-      <w:proofErr w:type="spellStart"/>
-      <w:r>
-        <w:t>khách</w:t>
-      </w:r>
-      <w:proofErr w:type="spellEnd"/>
-      <w:r>
-        <w:t xml:space="preserve"> </w:t>
-      </w:r>
-      <w:proofErr w:type="spellStart"/>
-      <w:r>
-        <w:t>hàng</w:t>
-      </w:r>
-      <w:proofErr w:type="spellEnd"/>
-      <w:r>
-        <w:t xml:space="preserve"> </w:t>
-      </w:r>
-      <w:proofErr w:type="spellStart"/>
-      <w:r>
-        <w:t>đăng</w:t>
-      </w:r>
-      <w:proofErr w:type="spellEnd"/>
-      <w:r>
-        <w:t xml:space="preserve"> </w:t>
-      </w:r>
-      <w:proofErr w:type="spellStart"/>
-      <w:r>
-        <w:t>kí</w:t>
-      </w:r>
-      <w:proofErr w:type="spellEnd"/>
-      <w:r>
-        <w:t xml:space="preserve"> </w:t>
-      </w:r>
-      <w:proofErr w:type="spellStart"/>
-      <w:r>
-        <w:t>mới</w:t>
-      </w:r>
-      <w:proofErr w:type="spellEnd"/>
-      <w:r>
-        <w:t xml:space="preserve">, </w:t>
-      </w:r>
-      <w:proofErr w:type="spellStart"/>
-      <w:r>
-        <w:t>số</w:t>
-      </w:r>
-      <w:proofErr w:type="spellEnd"/>
-      <w:r>
-        <w:t xml:space="preserve"> tin </w:t>
-      </w:r>
-      <w:proofErr w:type="spellStart"/>
-      <w:r>
-        <w:t>nhắn</w:t>
-      </w:r>
-      <w:proofErr w:type="spellEnd"/>
-      <w:r>
-        <w:t xml:space="preserve"> </w:t>
-      </w:r>
-      <w:proofErr w:type="spellStart"/>
-      <w:r>
-        <w:t>chưa</w:t>
-      </w:r>
-      <w:proofErr w:type="spellEnd"/>
-      <w:r>
-        <w:t xml:space="preserve"> </w:t>
-      </w:r>
-      <w:proofErr w:type="spellStart"/>
-      <w:r>
-        <w:t>đọc</w:t>
-      </w:r>
-      <w:proofErr w:type="spellEnd"/>
-      <w:r>
-        <w:t xml:space="preserve">, </w:t>
-      </w:r>
-      <w:proofErr w:type="spellStart"/>
-      <w:r>
-        <w:t>số</w:t>
-      </w:r>
-      <w:proofErr w:type="spellEnd"/>
-      <w:r>
-        <w:t xml:space="preserve"> </w:t>
-      </w:r>
-      <w:proofErr w:type="spellStart"/>
-      <w:r>
-        <w:t>lượng</w:t>
-      </w:r>
-      <w:proofErr w:type="spellEnd"/>
-      <w:r>
-        <w:t xml:space="preserve"> appointment </w:t>
-      </w:r>
-      <w:proofErr w:type="spellStart"/>
-      <w:r>
-        <w:t>khách</w:t>
-      </w:r>
-      <w:proofErr w:type="spellEnd"/>
-      <w:r>
-        <w:t xml:space="preserve"> </w:t>
-      </w:r>
-      <w:proofErr w:type="spellStart"/>
-      <w:r>
-        <w:t>hàng</w:t>
-      </w:r>
-      <w:proofErr w:type="spellEnd"/>
-      <w:r>
-        <w:t xml:space="preserve"> </w:t>
-      </w:r>
-      <w:proofErr w:type="spellStart"/>
-      <w:r>
-        <w:t>đặt</w:t>
-      </w:r>
-      <w:proofErr w:type="spellEnd"/>
-      <w:r>
-        <w:t xml:space="preserve"> </w:t>
-      </w:r>
-      <w:proofErr w:type="spellStart"/>
-      <w:r>
-        <w:t>chờ</w:t>
-      </w:r>
-      <w:proofErr w:type="spellEnd"/>
-      <w:r>
-        <w:t xml:space="preserve"> </w:t>
-      </w:r>
-      <w:proofErr w:type="spellStart"/>
-      <w:r>
-        <w:t>phê</w:t>
-      </w:r>
-      <w:proofErr w:type="spellEnd"/>
-      <w:r>
-        <w:t xml:space="preserve"> </w:t>
-      </w:r>
-      <w:proofErr w:type="spellStart"/>
-      <w:r>
-        <w:t>duyệt</w:t>
-      </w:r>
-      <w:proofErr w:type="spellEnd"/>
-      <w:r>
-        <w:t xml:space="preserve">, </w:t>
-      </w:r>
-      <w:proofErr w:type="spellStart"/>
-      <w:r>
-        <w:t>số</w:t>
-      </w:r>
-      <w:proofErr w:type="spellEnd"/>
-      <w:r>
-        <w:t xml:space="preserve"> </w:t>
-      </w:r>
-      <w:proofErr w:type="spellStart"/>
-      <w:r>
-        <w:t>lượng</w:t>
-      </w:r>
-      <w:proofErr w:type="spellEnd"/>
-      <w:r>
-        <w:t xml:space="preserve"> appointment </w:t>
-      </w:r>
-      <w:proofErr w:type="spellStart"/>
-      <w:r>
-        <w:t>đặt</w:t>
-      </w:r>
-      <w:proofErr w:type="spellEnd"/>
-      <w:r>
-        <w:t xml:space="preserve"> </w:t>
-      </w:r>
-      <w:proofErr w:type="spellStart"/>
-      <w:r>
-        <w:t>với</w:t>
-      </w:r>
-      <w:proofErr w:type="spellEnd"/>
-      <w:r>
-        <w:t xml:space="preserve"> </w:t>
-      </w:r>
-      <w:proofErr w:type="spellStart"/>
-      <w:r>
-        <w:t>khách</w:t>
-      </w:r>
-      <w:proofErr w:type="spellEnd"/>
-      <w:r>
-        <w:t xml:space="preserve"> hang </w:t>
-      </w:r>
-      <w:proofErr w:type="spellStart"/>
-      <w:r>
-        <w:t>đã</w:t>
-      </w:r>
-      <w:proofErr w:type="spellEnd"/>
-      <w:r>
-        <w:t xml:space="preserve"> </w:t>
-      </w:r>
-      <w:proofErr w:type="spellStart"/>
-      <w:r>
-        <w:t>được</w:t>
-      </w:r>
-      <w:proofErr w:type="spellEnd"/>
-      <w:r>
-        <w:t xml:space="preserve"> </w:t>
-      </w:r>
-      <w:proofErr w:type="spellStart"/>
-      <w:r>
-        <w:t>phê</w:t>
-      </w:r>
-      <w:proofErr w:type="spellEnd"/>
-      <w:r>
-        <w:t xml:space="preserve"> </w:t>
-      </w:r>
-      <w:proofErr w:type="spellStart"/>
-      <w:r>
-        <w:t>duyệt</w:t>
-      </w:r>
-      <w:proofErr w:type="spellEnd"/>
-      <w:r>
-        <w:t>&lt;</w:t>
-      </w:r>
-      <w:proofErr w:type="spellStart"/>
-      <w:r>
-        <w:t>bởi</w:t>
-      </w:r>
-      <w:proofErr w:type="spellEnd"/>
-      <w:r>
-        <w:t xml:space="preserve"> </w:t>
-      </w:r>
-      <w:proofErr w:type="spellStart"/>
-      <w:r>
-        <w:t>khách</w:t>
-      </w:r>
-      <w:proofErr w:type="spellEnd"/>
-      <w:r>
-        <w:t xml:space="preserve"> hang&gt;.</w:t>
+        <w:t xml:space="preserve">        - Mô tả chức năng: Lấy thông tin về số lượng appointment&lt;trong ngày&gt; , số lượng khách hàng đăng kí mới, số tin nhắn chưa đọc, số lượng appointment khách hàng đặt chờ phê duyệt, số lượng appointment đặt với khách hang đã được phê duyệt&lt;bởi khách hang&gt;.</w:t>
       </w:r>
     </w:p>
     <w:p>
@@ -361,14 +36,12 @@
           <w:u w:val="single"/>
         </w:rPr>
       </w:pPr>
-      <w:proofErr w:type="spellStart"/>
       <w:r>
         <w:rPr>
           <w:u w:val="single"/>
         </w:rPr>
         <w:t>a.Request</w:t>
       </w:r>
-      <w:proofErr w:type="spellEnd"/>
     </w:p>
     <w:tbl>
       <w:tblPr>
@@ -427,14 +100,12 @@
                 <w:b/>
               </w:rPr>
             </w:pPr>
-            <w:proofErr w:type="spellStart"/>
             <w:r>
               <w:rPr>
                 <w:b/>
               </w:rPr>
               <w:t>Url</w:t>
             </w:r>
-            <w:proofErr w:type="spellEnd"/>
           </w:p>
         </w:tc>
       </w:tr>
@@ -546,14 +217,12 @@
                 <w:b/>
               </w:rPr>
             </w:pPr>
-            <w:proofErr w:type="spellStart"/>
             <w:r>
               <w:rPr>
                 <w:b/>
               </w:rPr>
               <w:t>Params</w:t>
             </w:r>
-            <w:proofErr w:type="spellEnd"/>
           </w:p>
         </w:tc>
         <w:tc>
@@ -644,13 +313,8 @@
               <w:ind w:left="0"/>
             </w:pPr>
             <w:r>
-              <w:t>Text/</w:t>
-            </w:r>
-            <w:proofErr w:type="spellStart"/>
-            <w:r>
-              <w:t>json</w:t>
-            </w:r>
-            <w:proofErr w:type="spellEnd"/>
+              <w:t>Text/json</w:t>
+            </w:r>
           </w:p>
         </w:tc>
         <w:tc>
@@ -698,14 +362,12 @@
               <w:pStyle w:val="ListParagraph"/>
               <w:ind w:left="0"/>
             </w:pPr>
-            <w:proofErr w:type="spellStart"/>
             <w:r>
               <w:t>D</w:t>
             </w:r>
             <w:r>
               <w:t>octorID</w:t>
             </w:r>
-            <w:proofErr w:type="spellEnd"/>
           </w:p>
         </w:tc>
         <w:tc>
@@ -962,7 +624,6 @@
               </w:rPr>
               <w:t>"</w:t>
             </w:r>
-            <w:proofErr w:type="spellStart"/>
             <w:r>
               <w:rPr>
                 <w:rFonts w:ascii="Consolas" w:hAnsi="Consolas" w:cs="Consolas"/>
@@ -973,7 +634,6 @@
               </w:rPr>
               <w:t>HomeInformation</w:t>
             </w:r>
-            <w:proofErr w:type="spellEnd"/>
             <w:r>
               <w:rPr>
                 <w:rFonts w:ascii="Consolas" w:hAnsi="Consolas" w:cs="Consolas"/>
@@ -1042,7 +702,6 @@
               </w:rPr>
               <w:t xml:space="preserve">     </w:t>
             </w:r>
-            <w:proofErr w:type="spellStart"/>
             <w:r>
               <w:rPr>
                 <w:rFonts w:ascii="Consolas" w:hAnsi="Consolas" w:cs="Consolas"/>
@@ -1063,7 +722,6 @@
               </w:rPr>
               <w:t>umAppointmentInDay</w:t>
             </w:r>
-            <w:proofErr w:type="spellEnd"/>
             <w:r>
               <w:rPr>
                 <w:rFonts w:ascii="Consolas" w:hAnsi="Consolas" w:cs="Consolas"/>
@@ -1074,7 +732,6 @@
               </w:rPr>
               <w:t xml:space="preserve">: </w:t>
             </w:r>
-            <w:proofErr w:type="spellStart"/>
             <w:r>
               <w:rPr>
                 <w:rFonts w:ascii="Consolas" w:hAnsi="Consolas" w:cs="Consolas"/>
@@ -1083,9 +740,8 @@
                 <w:szCs w:val="19"/>
                 <w:highlight w:val="white"/>
               </w:rPr>
-              <w:t>Số</w:t>
-            </w:r>
-            <w:proofErr w:type="spellEnd"/>
+              <w:t>Số lượ</w:t>
+            </w:r>
             <w:r>
               <w:rPr>
                 <w:rFonts w:ascii="Consolas" w:hAnsi="Consolas" w:cs="Consolas"/>
@@ -1094,52 +750,8 @@
                 <w:szCs w:val="19"/>
                 <w:highlight w:val="white"/>
               </w:rPr>
-              <w:t xml:space="preserve"> </w:t>
-            </w:r>
-            <w:proofErr w:type="spellStart"/>
-            <w:r>
-              <w:rPr>
-                <w:rFonts w:ascii="Consolas" w:hAnsi="Consolas" w:cs="Consolas"/>
-                <w:color w:val="2E75B6"/>
-                <w:sz w:val="19"/>
-                <w:szCs w:val="19"/>
-                <w:highlight w:val="white"/>
-              </w:rPr>
-              <w:t>lượ</w:t>
-            </w:r>
-            <w:r>
-              <w:rPr>
-                <w:rFonts w:ascii="Consolas" w:hAnsi="Consolas" w:cs="Consolas"/>
-                <w:color w:val="2E75B6"/>
-                <w:sz w:val="19"/>
-                <w:szCs w:val="19"/>
-                <w:highlight w:val="white"/>
-              </w:rPr>
-              <w:t>ng</w:t>
-            </w:r>
-            <w:proofErr w:type="spellEnd"/>
-            <w:r>
-              <w:rPr>
-                <w:rFonts w:ascii="Consolas" w:hAnsi="Consolas" w:cs="Consolas"/>
-                <w:color w:val="2E75B6"/>
-                <w:sz w:val="19"/>
-                <w:szCs w:val="19"/>
-                <w:highlight w:val="white"/>
-              </w:rPr>
-              <w:t xml:space="preserve"> appointment trong </w:t>
-            </w:r>
-            <w:proofErr w:type="spellStart"/>
-            <w:r>
-              <w:rPr>
-                <w:rFonts w:ascii="Consolas" w:hAnsi="Consolas" w:cs="Consolas"/>
-                <w:color w:val="2E75B6"/>
-                <w:sz w:val="19"/>
-                <w:szCs w:val="19"/>
-                <w:highlight w:val="white"/>
-              </w:rPr>
-              <w:t>ngày</w:t>
-            </w:r>
-            <w:proofErr w:type="spellEnd"/>
+              <w:t>ng appointment trong ngày</w:t>
+            </w:r>
           </w:p>
           <w:p>
             <w:pPr>
@@ -1165,7 +777,6 @@
               </w:rPr>
               <w:t xml:space="preserve">     </w:t>
             </w:r>
-            <w:proofErr w:type="spellStart"/>
             <w:r>
               <w:rPr>
                 <w:rFonts w:ascii="Consolas" w:hAnsi="Consolas" w:cs="Consolas"/>
@@ -1184,18 +795,7 @@
                 <w:szCs w:val="19"/>
                 <w:highlight w:val="white"/>
               </w:rPr>
-              <w:t>umRegistedCustomer</w:t>
-            </w:r>
-            <w:proofErr w:type="spellEnd"/>
-            <w:r>
-              <w:rPr>
-                <w:rFonts w:ascii="Consolas" w:hAnsi="Consolas" w:cs="Consolas"/>
-                <w:color w:val="000000" w:themeColor="text1"/>
-                <w:sz w:val="19"/>
-                <w:szCs w:val="19"/>
-                <w:highlight w:val="white"/>
-              </w:rPr>
-              <w:t xml:space="preserve">: </w:t>
+              <w:t xml:space="preserve">umRegistedCustomer: </w:t>
             </w:r>
             <w:r>
               <w:rPr>
@@ -1573,7 +1173,6 @@
               </w:rPr>
               <w:t>"</w:t>
             </w:r>
-            <w:proofErr w:type="spellStart"/>
             <w:r>
               <w:rPr>
                 <w:rStyle w:val="sobjectv"/>
@@ -1582,7 +1181,6 @@
               </w:rPr>
               <w:t>doctorID</w:t>
             </w:r>
-            <w:proofErr w:type="spellEnd"/>
             <w:r>
               <w:rPr>
                 <w:rStyle w:val="sobjectv"/>
@@ -1818,65 +1416,8 @@
           <w:sz w:val="28"/>
           <w:szCs w:val="28"/>
         </w:rPr>
-        <w:t xml:space="preserve">API </w:t>
+        <w:t>API danh sách bệnh nhân</w:t>
       </w:r>
-      <w:proofErr w:type="spellStart"/>
-      <w:r>
-        <w:rPr>
-          <w:sz w:val="28"/>
-          <w:szCs w:val="28"/>
-        </w:rPr>
-        <w:t>danh</w:t>
-      </w:r>
-      <w:proofErr w:type="spellEnd"/>
-      <w:r>
-        <w:rPr>
-          <w:sz w:val="28"/>
-          <w:szCs w:val="28"/>
-        </w:rPr>
-        <w:t xml:space="preserve"> </w:t>
-      </w:r>
-      <w:proofErr w:type="spellStart"/>
-      <w:r>
-        <w:rPr>
-          <w:sz w:val="28"/>
-          <w:szCs w:val="28"/>
-        </w:rPr>
-        <w:t>sách</w:t>
-      </w:r>
-      <w:proofErr w:type="spellEnd"/>
-      <w:r>
-        <w:rPr>
-          <w:sz w:val="28"/>
-          <w:szCs w:val="28"/>
-        </w:rPr>
-        <w:t xml:space="preserve"> </w:t>
-      </w:r>
-      <w:proofErr w:type="spellStart"/>
-      <w:r>
-        <w:rPr>
-          <w:sz w:val="28"/>
-          <w:szCs w:val="28"/>
-        </w:rPr>
-        <w:t>bệnh</w:t>
-      </w:r>
-      <w:proofErr w:type="spellEnd"/>
-      <w:r>
-        <w:rPr>
-          <w:sz w:val="28"/>
-          <w:szCs w:val="28"/>
-        </w:rPr>
-        <w:t xml:space="preserve"> </w:t>
-      </w:r>
-      <w:proofErr w:type="spellStart"/>
-      <w:r>
-        <w:rPr>
-          <w:sz w:val="28"/>
-          <w:szCs w:val="28"/>
-        </w:rPr>
-        <w:t>nhân</w:t>
-      </w:r>
-      <w:proofErr w:type="spellEnd"/>
     </w:p>
     <w:p>
       <w:pPr>
@@ -1886,141 +1427,14 @@
           <w:numId w:val="3"/>
         </w:numPr>
       </w:pPr>
-      <w:proofErr w:type="spellStart"/>
       <w:r>
-        <w:t>Danh</w:t>
+        <w:t>Danh sách tất cả</w:t>
       </w:r>
-      <w:proofErr w:type="spellEnd"/>
       <w:r>
-        <w:t xml:space="preserve"> </w:t>
+        <w:t xml:space="preserve"> các bệnh nhân đã được phê duyệt sau đăng kí</w:t>
       </w:r>
-      <w:proofErr w:type="spellStart"/>
       <w:r>
-        <w:t>sách</w:t>
-      </w:r>
-      <w:proofErr w:type="spellEnd"/>
-      <w:r>
-        <w:t xml:space="preserve"> </w:t>
-      </w:r>
-      <w:proofErr w:type="spellStart"/>
-      <w:r>
-        <w:t>tất</w:t>
-      </w:r>
-      <w:proofErr w:type="spellEnd"/>
-      <w:r>
-        <w:t xml:space="preserve"> </w:t>
-      </w:r>
-      <w:proofErr w:type="spellStart"/>
-      <w:r>
-        <w:t>cả</w:t>
-      </w:r>
-      <w:proofErr w:type="spellEnd"/>
-      <w:r>
-        <w:t xml:space="preserve"> </w:t>
-      </w:r>
-      <w:proofErr w:type="spellStart"/>
-      <w:r>
-        <w:t>các</w:t>
-      </w:r>
-      <w:proofErr w:type="spellEnd"/>
-      <w:r>
-        <w:t xml:space="preserve"> </w:t>
-      </w:r>
-      <w:proofErr w:type="spellStart"/>
-      <w:r>
-        <w:t>bệnh</w:t>
-      </w:r>
-      <w:proofErr w:type="spellEnd"/>
-      <w:r>
-        <w:t xml:space="preserve"> </w:t>
-      </w:r>
-      <w:proofErr w:type="spellStart"/>
-      <w:r>
-        <w:t>nhân</w:t>
-      </w:r>
-      <w:proofErr w:type="spellEnd"/>
-      <w:r>
-        <w:t xml:space="preserve"> </w:t>
-      </w:r>
-      <w:proofErr w:type="spellStart"/>
-      <w:r>
-        <w:t>đã</w:t>
-      </w:r>
-      <w:proofErr w:type="spellEnd"/>
-      <w:r>
-        <w:t xml:space="preserve"> </w:t>
-      </w:r>
-      <w:proofErr w:type="spellStart"/>
-      <w:r>
-        <w:t>được</w:t>
-      </w:r>
-      <w:proofErr w:type="spellEnd"/>
-      <w:r>
-        <w:t xml:space="preserve"> </w:t>
-      </w:r>
-      <w:proofErr w:type="spellStart"/>
-      <w:r>
-        <w:t>phê</w:t>
-      </w:r>
-      <w:proofErr w:type="spellEnd"/>
-      <w:r>
-        <w:t xml:space="preserve"> </w:t>
-      </w:r>
-      <w:proofErr w:type="spellStart"/>
-      <w:r>
-        <w:t>duyệt</w:t>
-      </w:r>
-      <w:proofErr w:type="spellEnd"/>
-      <w:r>
-        <w:t xml:space="preserve"> </w:t>
-      </w:r>
-      <w:proofErr w:type="spellStart"/>
-      <w:r>
-        <w:t>sau</w:t>
-      </w:r>
-      <w:proofErr w:type="spellEnd"/>
-      <w:r>
-        <w:t xml:space="preserve"> </w:t>
-      </w:r>
-      <w:proofErr w:type="spellStart"/>
-      <w:r>
-        <w:t>đăng</w:t>
-      </w:r>
-      <w:proofErr w:type="spellEnd"/>
-      <w:r>
-        <w:t xml:space="preserve"> </w:t>
-      </w:r>
-      <w:proofErr w:type="spellStart"/>
-      <w:r>
-        <w:t>kí</w:t>
-      </w:r>
-      <w:proofErr w:type="spellEnd"/>
-      <w:r>
-        <w:t xml:space="preserve"> </w:t>
-      </w:r>
-      <w:proofErr w:type="spellStart"/>
-      <w:r>
-        <w:t>của</w:t>
-      </w:r>
-      <w:proofErr w:type="spellEnd"/>
-      <w:r>
-        <w:t xml:space="preserve"> </w:t>
-      </w:r>
-      <w:proofErr w:type="spellStart"/>
-      <w:r>
-        <w:t>bác</w:t>
-      </w:r>
-      <w:proofErr w:type="spellEnd"/>
-      <w:r>
-        <w:t xml:space="preserve"> </w:t>
-      </w:r>
-      <w:proofErr w:type="spellStart"/>
-      <w:r>
-        <w:t>sỹ</w:t>
-      </w:r>
-      <w:proofErr w:type="spellEnd"/>
-      <w:r>
-        <w:t>.</w:t>
+        <w:t xml:space="preserve"> của bác sỹ.</w:t>
       </w:r>
     </w:p>
     <w:p>
@@ -2096,14 +1510,12 @@
                 <w:b/>
               </w:rPr>
             </w:pPr>
-            <w:proofErr w:type="spellStart"/>
             <w:r>
               <w:rPr>
                 <w:b/>
               </w:rPr>
               <w:t>Url</w:t>
             </w:r>
-            <w:proofErr w:type="spellEnd"/>
           </w:p>
         </w:tc>
       </w:tr>
@@ -2215,14 +1627,12 @@
                 <w:b/>
               </w:rPr>
             </w:pPr>
-            <w:proofErr w:type="spellStart"/>
             <w:r>
               <w:rPr>
                 <w:b/>
               </w:rPr>
               <w:t>Params</w:t>
             </w:r>
-            <w:proofErr w:type="spellEnd"/>
           </w:p>
         </w:tc>
         <w:tc>
@@ -2313,13 +1723,8 @@
               <w:ind w:left="0"/>
             </w:pPr>
             <w:r>
-              <w:t>Text/</w:t>
-            </w:r>
-            <w:proofErr w:type="spellStart"/>
-            <w:r>
-              <w:t>json</w:t>
-            </w:r>
-            <w:proofErr w:type="spellEnd"/>
+              <w:t>Text/json</w:t>
+            </w:r>
           </w:p>
         </w:tc>
         <w:tc>
@@ -2373,11 +1778,9 @@
               <w:pStyle w:val="ListParagraph"/>
               <w:ind w:left="0"/>
             </w:pPr>
-            <w:proofErr w:type="spellStart"/>
             <w:r>
               <w:t>DoctorID</w:t>
             </w:r>
-            <w:proofErr w:type="spellEnd"/>
           </w:p>
         </w:tc>
         <w:tc>
@@ -2740,23 +2143,65 @@
                 <w:rStyle w:val="sobjectk"/>
                 <w:bCs/>
               </w:rPr>
-              <w:t>"</w:t>
-            </w:r>
-            <w:proofErr w:type="spellStart"/>
+              <w:t>"FirstName"</w:t>
+            </w:r>
+            <w:r>
+              <w:rPr>
+                <w:rStyle w:val="scolon"/>
+              </w:rPr>
+              <w:t>:</w:t>
+            </w:r>
+            <w:r>
+              <w:rPr>
+                <w:rStyle w:val="sobjectv"/>
+              </w:rPr>
+              <w:t>""</w:t>
+            </w:r>
+            <w:r>
+              <w:rPr>
+                <w:rStyle w:val="scomma"/>
+              </w:rPr>
+              <w:t>,</w:t>
+            </w:r>
+            <w:r>
+              <w:br/>
+              <w:t>         </w:t>
+            </w:r>
             <w:r>
               <w:rPr>
                 <w:rStyle w:val="sobjectk"/>
                 <w:bCs/>
               </w:rPr>
-              <w:t>FirstName</w:t>
-            </w:r>
-            <w:proofErr w:type="spellEnd"/>
+              <w:t>"LastName"</w:t>
+            </w:r>
+            <w:r>
+              <w:rPr>
+                <w:rStyle w:val="scolon"/>
+              </w:rPr>
+              <w:t>:</w:t>
+            </w:r>
+            <w:r>
+              <w:rPr>
+                <w:rStyle w:val="sobjectv"/>
+              </w:rPr>
+              <w:t>""</w:t>
+            </w:r>
+            <w:r>
+              <w:rPr>
+                <w:rStyle w:val="scomma"/>
+              </w:rPr>
+              <w:t>,</w:t>
+            </w:r>
+            <w:r>
+              <w:br/>
+              <w:t>         </w:t>
+            </w:r>
             <w:r>
               <w:rPr>
                 <w:rStyle w:val="sobjectk"/>
                 <w:bCs/>
               </w:rPr>
-              <w:t>"</w:t>
+              <w:t>"Email"</w:t>
             </w:r>
             <w:r>
               <w:rPr>
@@ -2785,23 +2230,65 @@
                 <w:rStyle w:val="sobjectk"/>
                 <w:bCs/>
               </w:rPr>
-              <w:t>"</w:t>
-            </w:r>
-            <w:proofErr w:type="spellStart"/>
+              <w:t>"Password"</w:t>
+            </w:r>
+            <w:r>
+              <w:rPr>
+                <w:rStyle w:val="scolon"/>
+              </w:rPr>
+              <w:t>:</w:t>
+            </w:r>
+            <w:r>
+              <w:rPr>
+                <w:rStyle w:val="sobjectv"/>
+              </w:rPr>
+              <w:t>""</w:t>
+            </w:r>
+            <w:r>
+              <w:rPr>
+                <w:rStyle w:val="scomma"/>
+              </w:rPr>
+              <w:t>,</w:t>
+            </w:r>
+            <w:r>
+              <w:br/>
+              <w:t>         </w:t>
+            </w:r>
             <w:r>
               <w:rPr>
                 <w:rStyle w:val="sobjectk"/>
                 <w:bCs/>
               </w:rPr>
-              <w:t>LastName</w:t>
-            </w:r>
-            <w:proofErr w:type="spellEnd"/>
+              <w:t>"Birthday"</w:t>
+            </w:r>
+            <w:r>
+              <w:rPr>
+                <w:rStyle w:val="scolon"/>
+              </w:rPr>
+              <w:t>:</w:t>
+            </w:r>
+            <w:r>
+              <w:rPr>
+                <w:rStyle w:val="sobjectv"/>
+              </w:rPr>
+              <w:t>""</w:t>
+            </w:r>
+            <w:r>
+              <w:rPr>
+                <w:rStyle w:val="scomma"/>
+              </w:rPr>
+              <w:t>,</w:t>
+            </w:r>
+            <w:r>
+              <w:br/>
+              <w:t>         </w:t>
+            </w:r>
             <w:r>
               <w:rPr>
                 <w:rStyle w:val="sobjectk"/>
                 <w:bCs/>
               </w:rPr>
-              <w:t>"</w:t>
+              <w:t>"Gender"</w:t>
             </w:r>
             <w:r>
               <w:rPr>
@@ -2830,7 +2317,7 @@
                 <w:rStyle w:val="sobjectk"/>
                 <w:bCs/>
               </w:rPr>
-              <w:t>"Email"</w:t>
+              <w:t>"Address"</w:t>
             </w:r>
             <w:r>
               <w:rPr>
@@ -2859,7 +2346,7 @@
                 <w:rStyle w:val="sobjectk"/>
                 <w:bCs/>
               </w:rPr>
-              <w:t>"Password"</w:t>
+              <w:t>"Longitude"</w:t>
             </w:r>
             <w:r>
               <w:rPr>
@@ -2888,7 +2375,7 @@
                 <w:rStyle w:val="sobjectk"/>
                 <w:bCs/>
               </w:rPr>
-              <w:t>"Birthday"</w:t>
+              <w:t>"Latitude"</w:t>
             </w:r>
             <w:r>
               <w:rPr>
@@ -2917,7 +2404,7 @@
                 <w:rStyle w:val="sobjectk"/>
                 <w:bCs/>
               </w:rPr>
-              <w:t>"Gender"</w:t>
+              <w:t>"Phone"</w:t>
             </w:r>
             <w:r>
               <w:rPr>
@@ -2946,7 +2433,7 @@
                 <w:rStyle w:val="sobjectk"/>
                 <w:bCs/>
               </w:rPr>
-              <w:t>"Address"</w:t>
+              <w:t>"Role"</w:t>
             </w:r>
             <w:r>
               <w:rPr>
@@ -2975,7 +2462,7 @@
                 <w:rStyle w:val="sobjectk"/>
                 <w:bCs/>
               </w:rPr>
-              <w:t>"Longitude"</w:t>
+              <w:t>"Status"</w:t>
             </w:r>
             <w:r>
               <w:rPr>
@@ -3004,7 +2491,7 @@
                 <w:rStyle w:val="sobjectk"/>
                 <w:bCs/>
               </w:rPr>
-              <w:t>"Latitude"</w:t>
+              <w:t>"Photo"</w:t>
             </w:r>
             <w:r>
               <w:rPr>
@@ -3033,7 +2520,7 @@
                 <w:rStyle w:val="sobjectk"/>
                 <w:bCs/>
               </w:rPr>
-              <w:t>"Phone"</w:t>
+              <w:t>"Money"</w:t>
             </w:r>
             <w:r>
               <w:rPr>
@@ -3062,7 +2549,7 @@
                 <w:rStyle w:val="sobjectk"/>
                 <w:bCs/>
               </w:rPr>
-              <w:t>"Role"</w:t>
+              <w:t>"Created"</w:t>
             </w:r>
             <w:r>
               <w:rPr>
@@ -3091,7 +2578,7 @@
                 <w:rStyle w:val="sobjectk"/>
                 <w:bCs/>
               </w:rPr>
-              <w:t>"Status"</w:t>
+              <w:t>"LastModified"</w:t>
             </w:r>
             <w:r>
               <w:rPr>
@@ -3106,6 +2593,26 @@
               <w:t>""</w:t>
             </w:r>
             <w:r>
+              <w:br/>
+              <w:t>      </w:t>
+            </w:r>
+            <w:r>
+              <w:rPr>
+                <w:rStyle w:val="sbrace"/>
+              </w:rPr>
+              <w:t>}</w:t>
+            </w:r>
+            <w:r>
+              <w:br/>
+              <w:t>   </w:t>
+            </w:r>
+            <w:r>
+              <w:rPr>
+                <w:rStyle w:val="sbracket"/>
+              </w:rPr>
+              <w:t>]</w:t>
+            </w:r>
+            <w:r>
               <w:rPr>
                 <w:rStyle w:val="scomma"/>
               </w:rPr>
@@ -3113,189 +2620,21 @@
             </w:r>
             <w:r>
               <w:br/>
-              <w:t>         </w:t>
+              <w:t>   </w:t>
             </w:r>
             <w:r>
               <w:rPr>
                 <w:rStyle w:val="sobjectk"/>
                 <w:bCs/>
               </w:rPr>
-              <w:t>"Photo"</w:t>
-            </w:r>
-            <w:r>
-              <w:rPr>
-                <w:rStyle w:val="scolon"/>
-              </w:rPr>
-              <w:t>:</w:t>
-            </w:r>
-            <w:r>
-              <w:rPr>
-                <w:rStyle w:val="sobjectv"/>
-              </w:rPr>
-              <w:t>""</w:t>
-            </w:r>
-            <w:r>
-              <w:rPr>
-                <w:rStyle w:val="scomma"/>
-              </w:rPr>
-              <w:t>,</w:t>
-            </w:r>
-            <w:r>
-              <w:br/>
-              <w:t>         </w:t>
+              <w:t>"</w:t>
             </w:r>
             <w:r>
               <w:rPr>
                 <w:rStyle w:val="sobjectk"/>
                 <w:bCs/>
               </w:rPr>
-              <w:t>"Money"</w:t>
-            </w:r>
-            <w:r>
-              <w:rPr>
-                <w:rStyle w:val="scolon"/>
-              </w:rPr>
-              <w:t>:</w:t>
-            </w:r>
-            <w:r>
-              <w:rPr>
-                <w:rStyle w:val="sobjectv"/>
-              </w:rPr>
-              <w:t>""</w:t>
-            </w:r>
-            <w:r>
-              <w:rPr>
-                <w:rStyle w:val="scomma"/>
-              </w:rPr>
-              <w:t>,</w:t>
-            </w:r>
-            <w:r>
-              <w:br/>
-              <w:t>         </w:t>
-            </w:r>
-            <w:r>
-              <w:rPr>
-                <w:rStyle w:val="sobjectk"/>
-                <w:bCs/>
-              </w:rPr>
-              <w:t>"Created"</w:t>
-            </w:r>
-            <w:r>
-              <w:rPr>
-                <w:rStyle w:val="scolon"/>
-              </w:rPr>
-              <w:t>:</w:t>
-            </w:r>
-            <w:r>
-              <w:rPr>
-                <w:rStyle w:val="sobjectv"/>
-              </w:rPr>
-              <w:t>""</w:t>
-            </w:r>
-            <w:r>
-              <w:rPr>
-                <w:rStyle w:val="scomma"/>
-              </w:rPr>
-              <w:t>,</w:t>
-            </w:r>
-            <w:r>
-              <w:br/>
-              <w:t>         </w:t>
-            </w:r>
-            <w:r>
-              <w:rPr>
-                <w:rStyle w:val="sobjectk"/>
-                <w:bCs/>
-              </w:rPr>
-              <w:t>"</w:t>
-            </w:r>
-            <w:proofErr w:type="spellStart"/>
-            <w:r>
-              <w:rPr>
-                <w:rStyle w:val="sobjectk"/>
-                <w:bCs/>
-              </w:rPr>
-              <w:t>LastModified</w:t>
-            </w:r>
-            <w:proofErr w:type="spellEnd"/>
-            <w:r>
-              <w:rPr>
-                <w:rStyle w:val="sobjectk"/>
-                <w:bCs/>
-              </w:rPr>
-              <w:t>"</w:t>
-            </w:r>
-            <w:r>
-              <w:rPr>
-                <w:rStyle w:val="scolon"/>
-              </w:rPr>
-              <w:t>:</w:t>
-            </w:r>
-            <w:r>
-              <w:rPr>
-                <w:rStyle w:val="sobjectv"/>
-              </w:rPr>
-              <w:t>""</w:t>
-            </w:r>
-            <w:r>
-              <w:br/>
-              <w:t>      </w:t>
-            </w:r>
-            <w:r>
-              <w:rPr>
-                <w:rStyle w:val="sbrace"/>
-              </w:rPr>
-              <w:t>}</w:t>
-            </w:r>
-            <w:r>
-              <w:br/>
-              <w:t>   </w:t>
-            </w:r>
-            <w:r>
-              <w:rPr>
-                <w:rStyle w:val="sbracket"/>
-              </w:rPr>
-              <w:t>]</w:t>
-            </w:r>
-            <w:r>
-              <w:rPr>
-                <w:rStyle w:val="scomma"/>
-              </w:rPr>
-              <w:t>,</w:t>
-            </w:r>
-            <w:r>
-              <w:br/>
-              <w:t>   </w:t>
-            </w:r>
-            <w:r>
-              <w:rPr>
-                <w:rStyle w:val="sobjectk"/>
-                <w:bCs/>
-              </w:rPr>
-              <w:t>"</w:t>
-            </w:r>
-            <w:r>
-              <w:rPr>
-                <w:rStyle w:val="sobjectk"/>
-                <w:bCs/>
-              </w:rPr>
-              <w:t>Total”: &lt;</w:t>
-            </w:r>
-            <w:proofErr w:type="spellStart"/>
-            <w:r>
-              <w:rPr>
-                <w:rStyle w:val="sobjectk"/>
-                <w:bCs/>
-              </w:rPr>
-              <w:t>total_registed_patient_to_doctor</w:t>
-            </w:r>
-            <w:proofErr w:type="spellEnd"/>
-            <w:r>
-              <w:rPr>
-                <w:rStyle w:val="sobjectk"/>
-                <w:bCs/>
-              </w:rPr>
-              <w:t>&gt;</w:t>
+              <w:t>Total”: &lt;total_registed_patient_to_doctor&gt;</w:t>
             </w:r>
             <w:r>
               <w:t xml:space="preserve"> </w:t>
@@ -3404,23 +2743,13 @@
               </w:rPr>
               <w:t>"</w:t>
             </w:r>
-            <w:proofErr w:type="spellStart"/>
             <w:r>
               <w:rPr>
                 <w:rStyle w:val="sobjectv"/>
                 <w:rFonts w:ascii="Consolas" w:hAnsi="Consolas"/>
                 <w:color w:val="0D0D0D"/>
               </w:rPr>
-              <w:t>doctorID</w:t>
-            </w:r>
-            <w:proofErr w:type="spellEnd"/>
-            <w:r>
-              <w:rPr>
-                <w:rStyle w:val="sobjectv"/>
-                <w:rFonts w:ascii="Consolas" w:hAnsi="Consolas"/>
-                <w:color w:val="0D0D0D"/>
-              </w:rPr>
-              <w:t xml:space="preserve"> not found</w:t>
+              <w:t>doctorID not found</w:t>
             </w:r>
             <w:r>
               <w:rPr>
@@ -3652,12 +2981,14 @@
         <w:rPr>
           <w:sz w:val="28"/>
           <w:szCs w:val="28"/>
+          <w:highlight w:val="lightGray"/>
         </w:rPr>
       </w:pPr>
       <w:r>
         <w:rPr>
           <w:sz w:val="28"/>
           <w:szCs w:val="28"/>
+          <w:highlight w:val="lightGray"/>
         </w:rPr>
         <w:t>API get doctor’s profile</w:t>
       </w:r>
@@ -3703,6 +3034,7 @@
           </w:tcPr>
           <w:p>
             <w:pPr>
+              <w:jc w:val="center"/>
               <w:rPr>
                 <w:b/>
               </w:rPr>
@@ -3724,18 +3056,17 @@
             <w:pPr>
               <w:pStyle w:val="ListParagraph"/>
               <w:ind w:left="0"/>
-              <w:rPr>
-                <w:b/>
-              </w:rPr>
-            </w:pPr>
-            <w:proofErr w:type="spellStart"/>
+              <w:jc w:val="center"/>
+              <w:rPr>
+                <w:b/>
+              </w:rPr>
+            </w:pPr>
             <w:r>
               <w:rPr>
                 <w:b/>
               </w:rPr>
               <w:t>Url</w:t>
             </w:r>
-            <w:proofErr w:type="spellEnd"/>
           </w:p>
         </w:tc>
       </w:tr>
@@ -3803,10 +3134,10 @@
         <w:tblLook w:val="04A0" w:firstRow="1" w:lastRow="0" w:firstColumn="1" w:lastColumn="0" w:noHBand="0" w:noVBand="1"/>
       </w:tblPr>
       <w:tblGrid>
-        <w:gridCol w:w="726"/>
-        <w:gridCol w:w="1107"/>
-        <w:gridCol w:w="1140"/>
-        <w:gridCol w:w="4142"/>
+        <w:gridCol w:w="1034"/>
+        <w:gridCol w:w="1151"/>
+        <w:gridCol w:w="1110"/>
+        <w:gridCol w:w="3820"/>
       </w:tblGrid>
       <w:tr>
         <w:trPr>
@@ -3814,7 +3145,7 @@
         </w:trPr>
         <w:tc>
           <w:tcPr>
-            <w:tcW w:w="641" w:type="dxa"/>
+            <w:tcW w:w="726" w:type="dxa"/>
             <w:shd w:val="clear" w:color="auto" w:fill="9CC2E5"/>
           </w:tcPr>
           <w:p>
@@ -3835,7 +3166,7 @@
         </w:tc>
         <w:tc>
           <w:tcPr>
-            <w:tcW w:w="1108" w:type="dxa"/>
+            <w:tcW w:w="1107" w:type="dxa"/>
             <w:shd w:val="clear" w:color="auto" w:fill="9CC2E5"/>
           </w:tcPr>
           <w:p>
@@ -3846,14 +3177,12 @@
                 <w:b/>
               </w:rPr>
             </w:pPr>
-            <w:proofErr w:type="spellStart"/>
             <w:r>
               <w:rPr>
                 <w:b/>
               </w:rPr>
               <w:t>Params</w:t>
             </w:r>
-            <w:proofErr w:type="spellEnd"/>
           </w:p>
         </w:tc>
         <w:tc>
@@ -3879,7 +3208,7 @@
         </w:tc>
         <w:tc>
           <w:tcPr>
-            <w:tcW w:w="4226" w:type="dxa"/>
+            <w:tcW w:w="4142" w:type="dxa"/>
             <w:shd w:val="clear" w:color="auto" w:fill="9CC2E5"/>
           </w:tcPr>
           <w:p>
@@ -3905,22 +3234,28 @@
         </w:trPr>
         <w:tc>
           <w:tcPr>
-            <w:tcW w:w="641" w:type="dxa"/>
+            <w:tcW w:w="726" w:type="dxa"/>
             <w:shd w:val="clear" w:color="auto" w:fill="00B050"/>
           </w:tcPr>
           <w:p>
             <w:pPr>
               <w:pStyle w:val="ListParagraph"/>
               <w:ind w:left="0"/>
-            </w:pPr>
-            <w:r>
-              <w:t>Head</w:t>
-            </w:r>
-          </w:p>
-        </w:tc>
-        <w:tc>
-          <w:tcPr>
-            <w:tcW w:w="1108" w:type="dxa"/>
+              <w:rPr>
+                <w:b/>
+              </w:rPr>
+            </w:pPr>
+            <w:r>
+              <w:rPr>
+                <w:b/>
+              </w:rPr>
+              <w:t>HEADER</w:t>
+            </w:r>
+          </w:p>
+        </w:tc>
+        <w:tc>
+          <w:tcPr>
+            <w:tcW w:w="1107" w:type="dxa"/>
             <w:shd w:val="clear" w:color="auto" w:fill="00B050"/>
           </w:tcPr>
           <w:p>
@@ -3929,7 +3264,7 @@
               <w:ind w:left="0"/>
             </w:pPr>
             <w:r>
-              <w:t>Content-type</w:t>
+              <w:t>Email</w:t>
             </w:r>
           </w:p>
         </w:tc>
@@ -3944,18 +3279,13 @@
               <w:ind w:left="0"/>
             </w:pPr>
             <w:r>
-              <w:t>Text/</w:t>
-            </w:r>
-            <w:proofErr w:type="spellStart"/>
-            <w:r>
-              <w:t>json</w:t>
-            </w:r>
-            <w:proofErr w:type="spellEnd"/>
-          </w:p>
-        </w:tc>
-        <w:tc>
-          <w:tcPr>
-            <w:tcW w:w="4226" w:type="dxa"/>
+              <w:t>string</w:t>
+            </w:r>
+          </w:p>
+        </w:tc>
+        <w:tc>
+          <w:tcPr>
+            <w:tcW w:w="4142" w:type="dxa"/>
             <w:shd w:val="clear" w:color="auto" w:fill="00B050"/>
           </w:tcPr>
           <w:p>
@@ -3964,7 +3294,7 @@
               <w:ind w:left="0"/>
             </w:pPr>
             <w:r>
-              <w:t>Format type for body</w:t>
+              <w:t xml:space="preserve">Email of </w:t>
             </w:r>
           </w:p>
         </w:tc>
@@ -3975,63 +3305,67 @@
         </w:trPr>
         <w:tc>
           <w:tcPr>
-            <w:tcW w:w="641" w:type="dxa"/>
-            <w:shd w:val="clear" w:color="auto" w:fill="auto"/>
-          </w:tcPr>
-          <w:p>
-            <w:pPr>
-              <w:pStyle w:val="ListParagraph"/>
-              <w:ind w:left="0"/>
-            </w:pPr>
-            <w:r>
-              <w:t>Body</w:t>
-            </w:r>
-          </w:p>
-        </w:tc>
-        <w:tc>
-          <w:tcPr>
-            <w:tcW w:w="1108" w:type="dxa"/>
-            <w:shd w:val="clear" w:color="auto" w:fill="auto"/>
-          </w:tcPr>
-          <w:p>
-            <w:pPr>
-              <w:pStyle w:val="ListParagraph"/>
-              <w:ind w:left="0"/>
-            </w:pPr>
-            <w:proofErr w:type="spellStart"/>
-            <w:r>
-              <w:t>DoctorID</w:t>
-            </w:r>
-            <w:proofErr w:type="spellEnd"/>
+            <w:tcW w:w="726" w:type="dxa"/>
+            <w:shd w:val="clear" w:color="auto" w:fill="00B050"/>
+          </w:tcPr>
+          <w:p>
+            <w:pPr>
+              <w:pStyle w:val="ListParagraph"/>
+              <w:ind w:left="0"/>
+              <w:rPr>
+                <w:b/>
+              </w:rPr>
+            </w:pPr>
+            <w:r>
+              <w:rPr>
+                <w:b/>
+              </w:rPr>
+              <w:t>HEADER</w:t>
+            </w:r>
+          </w:p>
+        </w:tc>
+        <w:tc>
+          <w:tcPr>
+            <w:tcW w:w="1107" w:type="dxa"/>
+            <w:shd w:val="clear" w:color="auto" w:fill="00B050"/>
+          </w:tcPr>
+          <w:p>
+            <w:pPr>
+              <w:pStyle w:val="ListParagraph"/>
+              <w:ind w:left="0"/>
+            </w:pPr>
+            <w:r>
+              <w:t>Password</w:t>
+            </w:r>
           </w:p>
         </w:tc>
         <w:tc>
           <w:tcPr>
             <w:tcW w:w="1140" w:type="dxa"/>
-            <w:shd w:val="clear" w:color="auto" w:fill="auto"/>
-          </w:tcPr>
-          <w:p>
-            <w:pPr>
-              <w:pStyle w:val="ListParagraph"/>
-              <w:ind w:left="0"/>
-            </w:pPr>
-            <w:r>
-              <w:t>String</w:t>
-            </w:r>
-          </w:p>
-        </w:tc>
-        <w:tc>
-          <w:tcPr>
-            <w:tcW w:w="4226" w:type="dxa"/>
-            <w:shd w:val="clear" w:color="auto" w:fill="auto"/>
-          </w:tcPr>
-          <w:p>
-            <w:pPr>
-              <w:pStyle w:val="ListParagraph"/>
-              <w:ind w:left="0"/>
-            </w:pPr>
-            <w:r>
-              <w:t>Id of doctor</w:t>
+            <w:shd w:val="clear" w:color="auto" w:fill="00B050"/>
+          </w:tcPr>
+          <w:p>
+            <w:pPr>
+              <w:pStyle w:val="ListParagraph"/>
+              <w:ind w:left="0"/>
+            </w:pPr>
+            <w:r>
+              <w:t>string</w:t>
+            </w:r>
+          </w:p>
+        </w:tc>
+        <w:tc>
+          <w:tcPr>
+            <w:tcW w:w="4142" w:type="dxa"/>
+            <w:shd w:val="clear" w:color="auto" w:fill="00B050"/>
+          </w:tcPr>
+          <w:p>
+            <w:pPr>
+              <w:pStyle w:val="ListParagraph"/>
+              <w:ind w:left="0"/>
+            </w:pPr>
+            <w:r>
+              <w:t>Password of email which is used to access server.</w:t>
             </w:r>
           </w:p>
         </w:tc>
@@ -4042,19 +3376,29 @@
         </w:trPr>
         <w:tc>
           <w:tcPr>
-            <w:tcW w:w="641" w:type="dxa"/>
+            <w:tcW w:w="726" w:type="dxa"/>
             <w:shd w:val="clear" w:color="auto" w:fill="auto"/>
           </w:tcPr>
           <w:p>
             <w:pPr>
               <w:pStyle w:val="ListParagraph"/>
               <w:ind w:left="0"/>
-            </w:pPr>
-          </w:p>
-        </w:tc>
-        <w:tc>
-          <w:tcPr>
-            <w:tcW w:w="1108" w:type="dxa"/>
+              <w:jc w:val="center"/>
+              <w:rPr>
+                <w:b/>
+              </w:rPr>
+            </w:pPr>
+            <w:r>
+              <w:rPr>
+                <w:b/>
+              </w:rPr>
+              <w:t>URL</w:t>
+            </w:r>
+          </w:p>
+        </w:tc>
+        <w:tc>
+          <w:tcPr>
+            <w:tcW w:w="1107" w:type="dxa"/>
             <w:shd w:val="clear" w:color="auto" w:fill="auto"/>
           </w:tcPr>
           <w:p>
@@ -4062,6 +3406,9 @@
               <w:pStyle w:val="ListParagraph"/>
               <w:ind w:left="0"/>
             </w:pPr>
+            <w:r>
+              <w:t>Id</w:t>
+            </w:r>
           </w:p>
         </w:tc>
         <w:tc>
@@ -4074,74 +3421,24 @@
               <w:pStyle w:val="ListParagraph"/>
               <w:ind w:left="0"/>
             </w:pPr>
-          </w:p>
-        </w:tc>
-        <w:tc>
-          <w:tcPr>
-            <w:tcW w:w="4226" w:type="dxa"/>
+            <w:r>
+              <w:t>int</w:t>
+            </w:r>
+          </w:p>
+        </w:tc>
+        <w:tc>
+          <w:tcPr>
+            <w:tcW w:w="4142" w:type="dxa"/>
             <w:shd w:val="clear" w:color="auto" w:fill="auto"/>
           </w:tcPr>
           <w:p>
             <w:pPr>
               <w:pStyle w:val="ListParagraph"/>
               <w:ind w:left="0"/>
-              <w:rPr>
-                <w:lang w:val="vi-VN"/>
-              </w:rPr>
-            </w:pPr>
-          </w:p>
-        </w:tc>
-      </w:tr>
-      <w:tr>
-        <w:trPr>
-          <w:jc w:val="center"/>
-        </w:trPr>
-        <w:tc>
-          <w:tcPr>
-            <w:tcW w:w="641" w:type="dxa"/>
-            <w:shd w:val="clear" w:color="auto" w:fill="auto"/>
-          </w:tcPr>
-          <w:p>
-            <w:pPr>
-              <w:pStyle w:val="ListParagraph"/>
-              <w:ind w:left="0"/>
-            </w:pPr>
-          </w:p>
-        </w:tc>
-        <w:tc>
-          <w:tcPr>
-            <w:tcW w:w="1108" w:type="dxa"/>
-            <w:shd w:val="clear" w:color="auto" w:fill="auto"/>
-          </w:tcPr>
-          <w:p>
-            <w:pPr>
-              <w:pStyle w:val="ListParagraph"/>
-              <w:ind w:left="0"/>
-            </w:pPr>
-          </w:p>
-        </w:tc>
-        <w:tc>
-          <w:tcPr>
-            <w:tcW w:w="1140" w:type="dxa"/>
-            <w:shd w:val="clear" w:color="auto" w:fill="auto"/>
-          </w:tcPr>
-          <w:p>
-            <w:pPr>
-              <w:pStyle w:val="ListParagraph"/>
-              <w:ind w:left="0"/>
-            </w:pPr>
-          </w:p>
-        </w:tc>
-        <w:tc>
-          <w:tcPr>
-            <w:tcW w:w="4226" w:type="dxa"/>
-            <w:shd w:val="clear" w:color="auto" w:fill="auto"/>
-          </w:tcPr>
-          <w:p>
-            <w:pPr>
-              <w:pStyle w:val="ListParagraph"/>
-              <w:ind w:left="0"/>
-            </w:pPr>
+            </w:pPr>
+            <w:r>
+              <w:t>Doctor ID</w:t>
+            </w:r>
           </w:p>
         </w:tc>
       </w:tr>
@@ -4182,7 +3479,7 @@
         <w:tblLook w:val="04A0" w:firstRow="1" w:lastRow="0" w:firstColumn="1" w:lastColumn="0" w:noHBand="0" w:noVBand="1"/>
       </w:tblPr>
       <w:tblGrid>
-        <w:gridCol w:w="1042"/>
+        <w:gridCol w:w="1369"/>
         <w:gridCol w:w="6158"/>
       </w:tblGrid>
       <w:tr>
@@ -4234,11 +3531,13 @@
           <w:tcPr>
             <w:tcW w:w="1042" w:type="dxa"/>
             <w:shd w:val="clear" w:color="auto" w:fill="auto"/>
+            <w:vAlign w:val="center"/>
           </w:tcPr>
           <w:p>
             <w:pPr>
               <w:pStyle w:val="ListParagraph"/>
               <w:ind w:left="-1440" w:firstLine="1440"/>
+              <w:jc w:val="center"/>
             </w:pPr>
             <w:r>
               <w:t>200</w:t>
@@ -4275,7 +3574,21 @@
               <w:rPr>
                 <w:rStyle w:val="sbrace"/>
               </w:rPr>
-              <w:t xml:space="preserve">   "Patient":{  </w:t>
+              <w:t xml:space="preserve">   "</w:t>
+            </w:r>
+            <w:r>
+              <w:rPr>
+                <w:rStyle w:val="sbrace"/>
+                <w:b/>
+                <w:color w:val="70AD47" w:themeColor="accent6"/>
+              </w:rPr>
+              <w:t>Doctor</w:t>
+            </w:r>
+            <w:r>
+              <w:rPr>
+                <w:rStyle w:val="sbrace"/>
+              </w:rPr>
+              <w:t xml:space="preserve">":{  </w:t>
             </w:r>
           </w:p>
           <w:p>
@@ -4303,49 +3616,21 @@
               <w:rPr>
                 <w:rStyle w:val="sbrace"/>
               </w:rPr>
-              <w:t xml:space="preserve">      "</w:t>
-            </w:r>
-            <w:proofErr w:type="spellStart"/>
-            <w:r>
-              <w:rPr>
-                <w:rStyle w:val="sbrace"/>
-              </w:rPr>
-              <w:t>FirstName</w:t>
-            </w:r>
-            <w:proofErr w:type="spellEnd"/>
-            <w:r>
-              <w:rPr>
-                <w:rStyle w:val="sbrace"/>
-              </w:rPr>
-              <w:t>":"",</w:t>
-            </w:r>
-          </w:p>
-          <w:p>
-            <w:pPr>
-              <w:pStyle w:val="ListParagraph"/>
-              <w:rPr>
-                <w:rStyle w:val="sbrace"/>
-              </w:rPr>
-            </w:pPr>
-            <w:r>
-              <w:rPr>
-                <w:rStyle w:val="sbrace"/>
-              </w:rPr>
-              <w:t xml:space="preserve">      "</w:t>
-            </w:r>
-            <w:proofErr w:type="spellStart"/>
-            <w:r>
-              <w:rPr>
-                <w:rStyle w:val="sbrace"/>
-              </w:rPr>
-              <w:t>LastName</w:t>
-            </w:r>
-            <w:proofErr w:type="spellEnd"/>
-            <w:r>
-              <w:rPr>
-                <w:rStyle w:val="sbrace"/>
-              </w:rPr>
-              <w:t>":"",</w:t>
+              <w:t xml:space="preserve">      "FirstName":"",</w:t>
+            </w:r>
+          </w:p>
+          <w:p>
+            <w:pPr>
+              <w:pStyle w:val="ListParagraph"/>
+              <w:rPr>
+                <w:rStyle w:val="sbrace"/>
+              </w:rPr>
+            </w:pPr>
+            <w:r>
+              <w:rPr>
+                <w:rStyle w:val="sbrace"/>
+              </w:rPr>
+              <w:t xml:space="preserve">      "LastName":"",</w:t>
             </w:r>
           </w:p>
           <w:p>
@@ -4423,25 +3708,35 @@
               <w:pStyle w:val="ListParagraph"/>
               <w:rPr>
                 <w:rStyle w:val="sbrace"/>
-              </w:rPr>
-            </w:pPr>
-            <w:r>
-              <w:rPr>
-                <w:rStyle w:val="sbrace"/>
-              </w:rPr>
-              <w:t xml:space="preserve">      "Country": {</w:t>
-            </w:r>
-          </w:p>
-          <w:p>
-            <w:pPr>
-              <w:pStyle w:val="ListParagraph"/>
-              <w:rPr>
-                <w:rStyle w:val="sbrace"/>
-              </w:rPr>
-            </w:pPr>
-            <w:r>
-              <w:rPr>
-                <w:rStyle w:val="sbrace"/>
+                <w:highlight w:val="red"/>
+              </w:rPr>
+            </w:pPr>
+            <w:r>
+              <w:rPr>
+                <w:rStyle w:val="sbrace"/>
+              </w:rPr>
+              <w:t xml:space="preserve">      </w:t>
+            </w:r>
+            <w:r>
+              <w:rPr>
+                <w:rStyle w:val="sbrace"/>
+                <w:highlight w:val="red"/>
+              </w:rPr>
+              <w:t>"Country": {</w:t>
+            </w:r>
+          </w:p>
+          <w:p>
+            <w:pPr>
+              <w:pStyle w:val="ListParagraph"/>
+              <w:rPr>
+                <w:rStyle w:val="sbrace"/>
+                <w:highlight w:val="red"/>
+              </w:rPr>
+            </w:pPr>
+            <w:r>
+              <w:rPr>
+                <w:rStyle w:val="sbrace"/>
+                <w:highlight w:val="red"/>
               </w:rPr>
               <w:t xml:space="preserve">        Id: "",</w:t>
             </w:r>
@@ -4451,11 +3746,13 @@
               <w:pStyle w:val="ListParagraph"/>
               <w:rPr>
                 <w:rStyle w:val="sbrace"/>
-              </w:rPr>
-            </w:pPr>
-            <w:r>
-              <w:rPr>
-                <w:rStyle w:val="sbrace"/>
+                <w:highlight w:val="red"/>
+              </w:rPr>
+            </w:pPr>
+            <w:r>
+              <w:rPr>
+                <w:rStyle w:val="sbrace"/>
+                <w:highlight w:val="red"/>
               </w:rPr>
               <w:t xml:space="preserve">        Name: ""</w:t>
             </w:r>
@@ -4465,11 +3762,13 @@
               <w:pStyle w:val="ListParagraph"/>
               <w:rPr>
                 <w:rStyle w:val="sbrace"/>
-              </w:rPr>
-            </w:pPr>
-            <w:r>
-              <w:rPr>
-                <w:rStyle w:val="sbrace"/>
+                <w:highlight w:val="red"/>
+              </w:rPr>
+            </w:pPr>
+            <w:r>
+              <w:rPr>
+                <w:rStyle w:val="sbrace"/>
+                <w:highlight w:val="red"/>
               </w:rPr>
               <w:t xml:space="preserve">      },</w:t>
             </w:r>
@@ -4479,11 +3778,13 @@
               <w:pStyle w:val="ListParagraph"/>
               <w:rPr>
                 <w:rStyle w:val="sbrace"/>
-              </w:rPr>
-            </w:pPr>
-            <w:r>
-              <w:rPr>
-                <w:rStyle w:val="sbrace"/>
+                <w:highlight w:val="red"/>
+              </w:rPr>
+            </w:pPr>
+            <w:r>
+              <w:rPr>
+                <w:rStyle w:val="sbrace"/>
+                <w:highlight w:val="red"/>
               </w:rPr>
               <w:t xml:space="preserve">      "City": {</w:t>
             </w:r>
@@ -4493,11 +3794,13 @@
               <w:pStyle w:val="ListParagraph"/>
               <w:rPr>
                 <w:rStyle w:val="sbrace"/>
-              </w:rPr>
-            </w:pPr>
-            <w:r>
-              <w:rPr>
-                <w:rStyle w:val="sbrace"/>
+                <w:highlight w:val="red"/>
+              </w:rPr>
+            </w:pPr>
+            <w:r>
+              <w:rPr>
+                <w:rStyle w:val="sbrace"/>
+                <w:highlight w:val="red"/>
               </w:rPr>
               <w:t xml:space="preserve">        Id: "",</w:t>
             </w:r>
@@ -4507,11 +3810,13 @@
               <w:pStyle w:val="ListParagraph"/>
               <w:rPr>
                 <w:rStyle w:val="sbrace"/>
-              </w:rPr>
-            </w:pPr>
-            <w:r>
-              <w:rPr>
-                <w:rStyle w:val="sbrace"/>
+                <w:highlight w:val="red"/>
+              </w:rPr>
+            </w:pPr>
+            <w:r>
+              <w:rPr>
+                <w:rStyle w:val="sbrace"/>
+                <w:highlight w:val="red"/>
               </w:rPr>
               <w:t xml:space="preserve">        Name: ""</w:t>
             </w:r>
@@ -4526,6 +3831,7 @@
             <w:r>
               <w:rPr>
                 <w:rStyle w:val="sbrace"/>
+                <w:highlight w:val="red"/>
               </w:rPr>
               <w:t xml:space="preserve">      },</w:t>
             </w:r>
@@ -4625,36 +3931,22 @@
               <w:rPr>
                 <w:rStyle w:val="sbrace"/>
               </w:rPr>
+              <w:t xml:space="preserve">      "Rank":"",</w:t>
+            </w:r>
+          </w:p>
+          <w:p>
+            <w:pPr>
+              <w:pStyle w:val="ListParagraph"/>
+              <w:rPr>
+                <w:rStyle w:val="sbrace"/>
+              </w:rPr>
+            </w:pPr>
+            <w:r>
+              <w:rPr>
+                <w:rStyle w:val="sbrace"/>
+              </w:rPr>
               <w:lastRenderedPageBreak/>
-              <w:t xml:space="preserve">      "Rank":"",</w:t>
-            </w:r>
-          </w:p>
-          <w:p>
-            <w:pPr>
-              <w:pStyle w:val="ListParagraph"/>
-              <w:rPr>
-                <w:rStyle w:val="sbrace"/>
-              </w:rPr>
-            </w:pPr>
-            <w:r>
-              <w:rPr>
-                <w:rStyle w:val="sbrace"/>
-              </w:rPr>
-              <w:t xml:space="preserve">      "</w:t>
-            </w:r>
-            <w:proofErr w:type="spellStart"/>
-            <w:r>
-              <w:rPr>
-                <w:rStyle w:val="sbrace"/>
-              </w:rPr>
-              <w:t>Speciality</w:t>
-            </w:r>
-            <w:proofErr w:type="spellEnd"/>
-            <w:r>
-              <w:rPr>
-                <w:rStyle w:val="sbrace"/>
-              </w:rPr>
-              <w:t>":"",</w:t>
+              <w:t xml:space="preserve">      "Speciality":"",</w:t>
             </w:r>
           </w:p>
           <w:p>
@@ -4710,21 +4002,7 @@
               <w:rPr>
                 <w:rStyle w:val="sbrace"/>
               </w:rPr>
-              <w:t xml:space="preserve">      "</w:t>
-            </w:r>
-            <w:proofErr w:type="spellStart"/>
-            <w:r>
-              <w:rPr>
-                <w:rStyle w:val="sbrace"/>
-              </w:rPr>
-              <w:t>LastModified</w:t>
-            </w:r>
-            <w:proofErr w:type="spellEnd"/>
-            <w:r>
-              <w:rPr>
-                <w:rStyle w:val="sbrace"/>
-              </w:rPr>
-              <w:t>":""</w:t>
+              <w:t xml:space="preserve">      "LastModified":""</w:t>
             </w:r>
           </w:p>
           <w:p>
@@ -4760,15 +4038,33 @@
           <w:tcPr>
             <w:tcW w:w="1042" w:type="dxa"/>
             <w:shd w:val="clear" w:color="auto" w:fill="auto"/>
-          </w:tcPr>
-          <w:p>
-            <w:pPr>
-              <w:pStyle w:val="ListParagraph"/>
-              <w:ind w:left="0"/>
+            <w:vAlign w:val="center"/>
+          </w:tcPr>
+          <w:p>
+            <w:pPr>
+              <w:pStyle w:val="ListParagraph"/>
+              <w:ind w:left="0"/>
+              <w:jc w:val="center"/>
             </w:pPr>
             <w:r>
               <w:lastRenderedPageBreak/>
-              <w:t>404</w:t>
+              <w:t>401</w:t>
+            </w:r>
+          </w:p>
+          <w:p>
+            <w:pPr>
+              <w:pStyle w:val="ListParagraph"/>
+              <w:ind w:left="0"/>
+              <w:rPr>
+                <w:b/>
+              </w:rPr>
+            </w:pPr>
+            <w:r>
+              <w:rPr>
+                <w:b/>
+                <w:color w:val="FF0000"/>
+              </w:rPr>
+              <w:t>User is not authorized to access the function (Hasn’t logged in)</w:t>
             </w:r>
           </w:p>
         </w:tc>
@@ -4813,7 +4109,26 @@
                 <w:bCs/>
                 <w:color w:val="0D0D0D"/>
               </w:rPr>
-              <w:t>"Error"</w:t>
+              <w:t>"Error</w:t>
+            </w:r>
+            <w:r>
+              <w:rPr>
+                <w:rStyle w:val="sobjectk"/>
+                <w:rFonts w:ascii="Consolas" w:hAnsi="Consolas"/>
+                <w:b/>
+                <w:bCs/>
+                <w:color w:val="70AD47" w:themeColor="accent6"/>
+              </w:rPr>
+              <w:t>s</w:t>
+            </w:r>
+            <w:r>
+              <w:rPr>
+                <w:rStyle w:val="sobjectk"/>
+                <w:rFonts w:ascii="Consolas" w:hAnsi="Consolas"/>
+                <w:bCs/>
+                <w:color w:val="0D0D0D"/>
+              </w:rPr>
+              <w:t>"</w:t>
             </w:r>
             <w:r>
               <w:rPr>
@@ -4846,33 +4161,7 @@
                 <w:rFonts w:ascii="Consolas" w:hAnsi="Consolas"/>
                 <w:color w:val="0D0D0D"/>
               </w:rPr>
-              <w:t>"</w:t>
-            </w:r>
-            <w:proofErr w:type="spellStart"/>
-            <w:r>
-              <w:rPr>
-                <w:rStyle w:val="sobjectv"/>
-                <w:rFonts w:ascii="Consolas" w:hAnsi="Consolas"/>
-                <w:color w:val="0D0D0D"/>
-              </w:rPr>
-              <w:t>doctorID</w:t>
-            </w:r>
-            <w:proofErr w:type="spellEnd"/>
-            <w:r>
-              <w:rPr>
-                <w:rStyle w:val="sobjectv"/>
-                <w:rFonts w:ascii="Consolas" w:hAnsi="Consolas"/>
-                <w:color w:val="0D0D0D"/>
-              </w:rPr>
-              <w:t xml:space="preserve"> not found</w:t>
-            </w:r>
-            <w:r>
-              <w:rPr>
-                <w:rStyle w:val="sobjectv"/>
-                <w:rFonts w:ascii="Consolas" w:hAnsi="Consolas"/>
-                <w:color w:val="0D0D0D"/>
-              </w:rPr>
-              <w:t xml:space="preserve"> "</w:t>
+              <w:t>""</w:t>
             </w:r>
             <w:r>
               <w:rPr>
@@ -4914,14 +4203,33 @@
           <w:tcPr>
             <w:tcW w:w="1042" w:type="dxa"/>
             <w:shd w:val="clear" w:color="auto" w:fill="auto"/>
-          </w:tcPr>
-          <w:p>
-            <w:pPr>
-              <w:pStyle w:val="ListParagraph"/>
-              <w:ind w:left="0"/>
-            </w:pPr>
-            <w:r>
-              <w:t>400</w:t>
+            <w:vAlign w:val="center"/>
+          </w:tcPr>
+          <w:p>
+            <w:pPr>
+              <w:pStyle w:val="ListParagraph"/>
+              <w:ind w:left="0"/>
+              <w:jc w:val="center"/>
+            </w:pPr>
+            <w:r>
+              <w:t>403</w:t>
+            </w:r>
+          </w:p>
+          <w:p>
+            <w:pPr>
+              <w:pStyle w:val="ListParagraph"/>
+              <w:ind w:left="0"/>
+              <w:jc w:val="center"/>
+              <w:rPr>
+                <w:b/>
+              </w:rPr>
+            </w:pPr>
+            <w:r>
+              <w:rPr>
+                <w:b/>
+                <w:color w:val="FF0000"/>
+              </w:rPr>
+              <w:t>User is fobidden to access the function</w:t>
             </w:r>
           </w:p>
         </w:tc>
@@ -4932,15 +4240,14 @@
           </w:tcPr>
           <w:p>
             <w:pPr>
-              <w:rPr>
-                <w:rStyle w:val="sbrace"/>
-                <w:rFonts w:ascii="Consolas" w:hAnsi="Consolas"/>
-              </w:rPr>
-            </w:pPr>
-            <w:r>
-              <w:rPr>
-                <w:rStyle w:val="sbrace"/>
-                <w:rFonts w:ascii="Consolas" w:hAnsi="Consolas"/>
+              <w:pStyle w:val="ListParagraph"/>
+              <w:ind w:left="0"/>
+            </w:pPr>
+            <w:r>
+              <w:rPr>
+                <w:rStyle w:val="sbrace"/>
+                <w:rFonts w:ascii="Consolas" w:hAnsi="Consolas"/>
+                <w:color w:val="0D0D0D"/>
               </w:rPr>
               <w:t>{</w:t>
             </w:r>
@@ -4948,12 +4255,14 @@
               <w:rPr>
                 <w:rStyle w:val="apple-converted-space"/>
                 <w:rFonts w:ascii="Consolas" w:hAnsi="Consolas"/>
+                <w:color w:val="0D0D0D"/>
               </w:rPr>
               <w:t>  </w:t>
             </w:r>
             <w:r>
               <w:rPr>
                 <w:rFonts w:ascii="Consolas" w:hAnsi="Consolas"/>
+                <w:color w:val="0D0D0D"/>
               </w:rPr>
               <w:br/>
               <w:t>    </w:t>
@@ -4962,18 +4271,357 @@
               <w:rPr>
                 <w:rStyle w:val="sobjectk"/>
                 <w:rFonts w:ascii="Consolas" w:hAnsi="Consolas"/>
-                <w:b/>
                 <w:bCs/>
+                <w:color w:val="0D0D0D"/>
+              </w:rPr>
+              <w:t>"Error</w:t>
+            </w:r>
+            <w:r>
+              <w:rPr>
+                <w:rStyle w:val="sobjectk"/>
+                <w:rFonts w:ascii="Consolas" w:hAnsi="Consolas"/>
+                <w:b/>
+                <w:bCs/>
+                <w:color w:val="70AD47" w:themeColor="accent6"/>
+              </w:rPr>
+              <w:t>s</w:t>
+            </w:r>
+            <w:r>
+              <w:rPr>
+                <w:rStyle w:val="sobjectk"/>
+                <w:rFonts w:ascii="Consolas" w:hAnsi="Consolas"/>
+                <w:bCs/>
+                <w:color w:val="0D0D0D"/>
               </w:rPr>
               <w:t>"</w:t>
             </w:r>
             <w:r>
               <w:rPr>
+                <w:rStyle w:val="scolon"/>
+                <w:rFonts w:ascii="Consolas" w:hAnsi="Consolas"/>
+                <w:color w:val="0D0D0D"/>
+              </w:rPr>
+              <w:t>:</w:t>
+            </w:r>
+            <w:r>
+              <w:rPr>
+                <w:rStyle w:val="sbrace"/>
+                <w:rFonts w:ascii="Consolas" w:hAnsi="Consolas"/>
+                <w:b/>
+                <w:color w:val="0070C0"/>
+              </w:rPr>
+              <w:t>[</w:t>
+            </w:r>
+            <w:r>
+              <w:rPr>
+                <w:rFonts w:ascii="Consolas" w:hAnsi="Consolas"/>
+                <w:color w:val="0D0D0D"/>
+              </w:rPr>
+              <w:br/>
+              <w:t>        </w:t>
+            </w:r>
+            <w:r>
+              <w:rPr>
+                <w:rStyle w:val="sobjectv"/>
+                <w:rFonts w:ascii="Consolas" w:hAnsi="Consolas"/>
+                <w:color w:val="0D0D0D"/>
+              </w:rPr>
+              <w:t>""</w:t>
+            </w:r>
+            <w:r>
+              <w:rPr>
+                <w:rFonts w:ascii="Consolas" w:hAnsi="Consolas"/>
+                <w:color w:val="0D0D0D"/>
+              </w:rPr>
+              <w:br/>
+              <w:t>    </w:t>
+            </w:r>
+            <w:r>
+              <w:rPr>
+                <w:rStyle w:val="sbrace"/>
+                <w:rFonts w:ascii="Consolas" w:hAnsi="Consolas"/>
+                <w:b/>
+                <w:color w:val="0070C0"/>
+              </w:rPr>
+              <w:t>]</w:t>
+            </w:r>
+            <w:r>
+              <w:rPr>
+                <w:rFonts w:ascii="Consolas" w:hAnsi="Consolas"/>
+                <w:color w:val="0D0D0D"/>
+              </w:rPr>
+              <w:br/>
+            </w:r>
+            <w:r>
+              <w:rPr>
+                <w:rStyle w:val="sbrace"/>
+                <w:rFonts w:ascii="Consolas" w:hAnsi="Consolas"/>
+                <w:color w:val="0D0D0D"/>
+              </w:rPr>
+              <w:t>}</w:t>
+            </w:r>
+          </w:p>
+        </w:tc>
+      </w:tr>
+      <w:tr>
+        <w:tc>
+          <w:tcPr>
+            <w:tcW w:w="1042" w:type="dxa"/>
+            <w:shd w:val="clear" w:color="auto" w:fill="auto"/>
+            <w:vAlign w:val="center"/>
+          </w:tcPr>
+          <w:p>
+            <w:pPr>
+              <w:pStyle w:val="ListParagraph"/>
+              <w:ind w:left="0"/>
+              <w:jc w:val="center"/>
+            </w:pPr>
+            <w:r>
+              <w:t>404</w:t>
+            </w:r>
+          </w:p>
+          <w:p>
+            <w:pPr>
+              <w:pStyle w:val="ListParagraph"/>
+              <w:ind w:left="0"/>
+              <w:jc w:val="center"/>
+              <w:rPr>
+                <w:b/>
+              </w:rPr>
+            </w:pPr>
+            <w:r>
+              <w:rPr>
+                <w:b/>
+                <w:color w:val="FF0000"/>
+              </w:rPr>
+              <w:t>No record has been retrieved</w:t>
+            </w:r>
+          </w:p>
+        </w:tc>
+        <w:tc>
+          <w:tcPr>
+            <w:tcW w:w="6158" w:type="dxa"/>
+            <w:shd w:val="clear" w:color="auto" w:fill="auto"/>
+          </w:tcPr>
+          <w:p>
+            <w:pPr>
+              <w:pStyle w:val="ListParagraph"/>
+              <w:ind w:left="0"/>
+            </w:pPr>
+            <w:r>
+              <w:rPr>
+                <w:rStyle w:val="sbrace"/>
+                <w:rFonts w:ascii="Consolas" w:hAnsi="Consolas"/>
+                <w:color w:val="0D0D0D"/>
+              </w:rPr>
+              <w:t>{</w:t>
+            </w:r>
+            <w:r>
+              <w:rPr>
+                <w:rStyle w:val="apple-converted-space"/>
+                <w:rFonts w:ascii="Consolas" w:hAnsi="Consolas"/>
+                <w:color w:val="0D0D0D"/>
+              </w:rPr>
+              <w:t>  </w:t>
+            </w:r>
+            <w:r>
+              <w:rPr>
+                <w:rFonts w:ascii="Consolas" w:hAnsi="Consolas"/>
+                <w:color w:val="0D0D0D"/>
+              </w:rPr>
+              <w:br/>
+              <w:t>    </w:t>
+            </w:r>
+            <w:r>
+              <w:rPr>
                 <w:rStyle w:val="sobjectk"/>
                 <w:rFonts w:ascii="Consolas" w:hAnsi="Consolas"/>
                 <w:bCs/>
+                <w:color w:val="0D0D0D"/>
+              </w:rPr>
+              <w:t>"Error</w:t>
+            </w:r>
+            <w:r>
+              <w:rPr>
+                <w:rStyle w:val="sobjectk"/>
+                <w:rFonts w:ascii="Consolas" w:hAnsi="Consolas"/>
+                <w:b/>
+                <w:bCs/>
+                <w:color w:val="70AD47" w:themeColor="accent6"/>
+              </w:rPr>
+              <w:t>s</w:t>
+            </w:r>
+            <w:r>
+              <w:rPr>
+                <w:rStyle w:val="sobjectk"/>
+                <w:rFonts w:ascii="Consolas" w:hAnsi="Consolas"/>
+                <w:bCs/>
+                <w:color w:val="0D0D0D"/>
+              </w:rPr>
+              <w:t>"</w:t>
+            </w:r>
+            <w:r>
+              <w:rPr>
+                <w:rStyle w:val="scolon"/>
+                <w:rFonts w:ascii="Consolas" w:hAnsi="Consolas"/>
+                <w:color w:val="0D0D0D"/>
+              </w:rPr>
+              <w:t>:</w:t>
+            </w:r>
+            <w:r>
+              <w:rPr>
+                <w:rStyle w:val="sbrace"/>
+                <w:rFonts w:ascii="Consolas" w:hAnsi="Consolas"/>
+                <w:b/>
+                <w:color w:val="0070C0"/>
+              </w:rPr>
+              <w:t>[</w:t>
+            </w:r>
+            <w:r>
+              <w:rPr>
+                <w:rFonts w:ascii="Consolas" w:hAnsi="Consolas"/>
+                <w:color w:val="0D0D0D"/>
+              </w:rPr>
+              <w:br/>
+              <w:t>        </w:t>
+            </w:r>
+            <w:r>
+              <w:rPr>
+                <w:rStyle w:val="sobjectv"/>
+                <w:rFonts w:ascii="Consolas" w:hAnsi="Consolas"/>
+                <w:color w:val="0D0D0D"/>
+              </w:rPr>
+              <w:t>""</w:t>
+            </w:r>
+            <w:r>
+              <w:rPr>
+                <w:rFonts w:ascii="Consolas" w:hAnsi="Consolas"/>
+                <w:color w:val="0D0D0D"/>
+              </w:rPr>
+              <w:br/>
+              <w:t>    </w:t>
+            </w:r>
+            <w:r>
+              <w:rPr>
+                <w:rStyle w:val="sbrace"/>
+                <w:rFonts w:ascii="Consolas" w:hAnsi="Consolas"/>
+                <w:b/>
+                <w:color w:val="0070C0"/>
+              </w:rPr>
+              <w:t>]</w:t>
+            </w:r>
+            <w:r>
+              <w:rPr>
+                <w:rFonts w:ascii="Consolas" w:hAnsi="Consolas"/>
+                <w:color w:val="0D0D0D"/>
+              </w:rPr>
+              <w:br/>
+            </w:r>
+            <w:r>
+              <w:rPr>
+                <w:rStyle w:val="sbrace"/>
+                <w:rFonts w:ascii="Consolas" w:hAnsi="Consolas"/>
+                <w:color w:val="0D0D0D"/>
+              </w:rPr>
+              <w:t>}</w:t>
+            </w:r>
+          </w:p>
+        </w:tc>
+      </w:tr>
+      <w:tr>
+        <w:tc>
+          <w:tcPr>
+            <w:tcW w:w="1042" w:type="dxa"/>
+            <w:shd w:val="clear" w:color="auto" w:fill="auto"/>
+            <w:vAlign w:val="center"/>
+          </w:tcPr>
+          <w:p>
+            <w:pPr>
+              <w:pStyle w:val="ListParagraph"/>
+              <w:ind w:left="0"/>
+              <w:jc w:val="center"/>
+            </w:pPr>
+            <w:r>
+              <w:t>400</w:t>
+            </w:r>
+          </w:p>
+          <w:p>
+            <w:pPr>
+              <w:pStyle w:val="ListParagraph"/>
+              <w:ind w:left="0"/>
+              <w:jc w:val="center"/>
+              <w:rPr>
+                <w:b/>
+              </w:rPr>
+            </w:pPr>
+            <w:r>
+              <w:rPr>
+                <w:b/>
+                <w:color w:val="FF0000"/>
+              </w:rPr>
+              <w:t>Posted parameters are invalid</w:t>
+            </w:r>
+          </w:p>
+        </w:tc>
+        <w:tc>
+          <w:tcPr>
+            <w:tcW w:w="6158" w:type="dxa"/>
+            <w:shd w:val="clear" w:color="auto" w:fill="auto"/>
+          </w:tcPr>
+          <w:p>
+            <w:pPr>
+              <w:rPr>
+                <w:rStyle w:val="sbrace"/>
+                <w:rFonts w:ascii="Consolas" w:hAnsi="Consolas"/>
+              </w:rPr>
+            </w:pPr>
+            <w:r>
+              <w:rPr>
+                <w:rStyle w:val="sbrace"/>
+                <w:rFonts w:ascii="Consolas" w:hAnsi="Consolas"/>
+              </w:rPr>
+              <w:t>{</w:t>
+            </w:r>
+            <w:r>
+              <w:rPr>
+                <w:rStyle w:val="apple-converted-space"/>
+                <w:rFonts w:ascii="Consolas" w:hAnsi="Consolas"/>
+              </w:rPr>
+              <w:t>  </w:t>
+            </w:r>
+            <w:r>
+              <w:rPr>
+                <w:rFonts w:ascii="Consolas" w:hAnsi="Consolas"/>
+              </w:rPr>
+              <w:br/>
+              <w:t>    </w:t>
+            </w:r>
+            <w:r>
+              <w:rPr>
+                <w:rStyle w:val="sobjectk"/>
+                <w:rFonts w:ascii="Consolas" w:hAnsi="Consolas"/>
+                <w:b/>
+                <w:bCs/>
+              </w:rPr>
+              <w:t>"</w:t>
+            </w:r>
+            <w:r>
+              <w:rPr>
+                <w:rStyle w:val="sobjectk"/>
+                <w:rFonts w:ascii="Consolas" w:hAnsi="Consolas"/>
+                <w:bCs/>
               </w:rPr>
               <w:t>Error</w:t>
+            </w:r>
+            <w:r>
+              <w:rPr>
+                <w:rStyle w:val="sobjectk"/>
+                <w:rFonts w:ascii="Consolas" w:hAnsi="Consolas"/>
+                <w:b/>
+                <w:bCs/>
+                <w:color w:val="70AD47" w:themeColor="accent6"/>
+              </w:rPr>
+              <w:t>s</w:t>
             </w:r>
             <w:r>
               <w:rPr>
@@ -5141,6 +4789,7 @@
               <w:jc w:val="center"/>
               <w:rPr>
                 <w:rFonts w:asciiTheme="majorHAnsi" w:hAnsiTheme="majorHAnsi" w:cs="Arial"/>
+                <w:b/>
                 <w:color w:val="000000" w:themeColor="text1"/>
                 <w:sz w:val="22"/>
                 <w:szCs w:val="22"/>
@@ -5149,6 +4798,7 @@
             <w:r>
               <w:rPr>
                 <w:rFonts w:asciiTheme="majorHAnsi" w:hAnsiTheme="majorHAnsi" w:cs="Arial"/>
+                <w:b/>
                 <w:color w:val="000000" w:themeColor="text1"/>
                 <w:sz w:val="22"/>
                 <w:szCs w:val="22"/>
@@ -5166,24 +4816,25 @@
             <w:pPr>
               <w:pStyle w:val="ListParagraph"/>
               <w:ind w:left="0"/>
+              <w:jc w:val="center"/>
               <w:rPr>
                 <w:rFonts w:asciiTheme="majorHAnsi" w:hAnsiTheme="majorHAnsi" w:cs="Arial"/>
+                <w:b/>
                 <w:color w:val="000000" w:themeColor="text1"/>
                 <w:sz w:val="22"/>
                 <w:szCs w:val="22"/>
               </w:rPr>
             </w:pPr>
-            <w:proofErr w:type="spellStart"/>
             <w:r>
               <w:rPr>
                 <w:rFonts w:asciiTheme="majorHAnsi" w:hAnsiTheme="majorHAnsi" w:cs="Arial"/>
+                <w:b/>
                 <w:color w:val="000000" w:themeColor="text1"/>
                 <w:sz w:val="22"/>
                 <w:szCs w:val="22"/>
               </w:rPr>
               <w:t>Url</w:t>
             </w:r>
-            <w:proofErr w:type="spellEnd"/>
           </w:p>
         </w:tc>
       </w:tr>
@@ -5309,7 +4960,6 @@
                 <w:szCs w:val="22"/>
               </w:rPr>
             </w:pPr>
-            <w:proofErr w:type="spellStart"/>
             <w:r>
               <w:rPr>
                 <w:rFonts w:asciiTheme="majorHAnsi" w:hAnsiTheme="majorHAnsi" w:cs="Arial"/>
@@ -5319,7 +4969,6 @@
               </w:rPr>
               <w:t>Params</w:t>
             </w:r>
-            <w:proofErr w:type="spellEnd"/>
           </w:p>
         </w:tc>
         <w:tc>
@@ -5493,7 +5142,6 @@
                 <w:highlight w:val="white"/>
               </w:rPr>
             </w:pPr>
-            <w:proofErr w:type="spellStart"/>
             <w:r>
               <w:rPr>
                 <w:rFonts w:cs="Arial"/>
@@ -5504,7 +5152,6 @@
               </w:rPr>
               <w:t>IDPatient</w:t>
             </w:r>
-            <w:proofErr w:type="spellEnd"/>
           </w:p>
         </w:tc>
         <w:tc>
@@ -5584,7 +5231,6 @@
                 <w:highlight w:val="white"/>
               </w:rPr>
             </w:pPr>
-            <w:proofErr w:type="spellStart"/>
             <w:r>
               <w:rPr>
                 <w:rFonts w:cs="Arial"/>
@@ -5595,7 +5241,6 @@
               </w:rPr>
               <w:t>FirstName</w:t>
             </w:r>
-            <w:proofErr w:type="spellEnd"/>
           </w:p>
         </w:tc>
         <w:tc>
@@ -5675,7 +5320,6 @@
                 <w:highlight w:val="white"/>
               </w:rPr>
             </w:pPr>
-            <w:proofErr w:type="spellStart"/>
             <w:r>
               <w:rPr>
                 <w:rFonts w:cs="Arial"/>
@@ -5686,7 +5330,6 @@
               </w:rPr>
               <w:t>LastName</w:t>
             </w:r>
-            <w:proofErr w:type="spellEnd"/>
           </w:p>
         </w:tc>
         <w:tc>
@@ -5883,6 +5526,8 @@
                 <w:szCs w:val="22"/>
               </w:rPr>
             </w:pPr>
+            <w:bookmarkStart w:id="0" w:name="_GoBack"/>
+            <w:bookmarkEnd w:id="0"/>
           </w:p>
         </w:tc>
         <w:tc>
@@ -6090,7 +5735,7 @@
         <w:tc>
           <w:tcPr>
             <w:tcW w:w="529" w:type="dxa"/>
-            <w:shd w:val="clear" w:color="auto" w:fill="auto"/>
+            <w:shd w:val="clear" w:color="auto" w:fill="FF0000"/>
           </w:tcPr>
           <w:p>
             <w:pPr>
@@ -6108,7 +5753,7 @@
         <w:tc>
           <w:tcPr>
             <w:tcW w:w="1366" w:type="dxa"/>
-            <w:shd w:val="clear" w:color="auto" w:fill="auto"/>
+            <w:shd w:val="clear" w:color="auto" w:fill="FF0000"/>
           </w:tcPr>
           <w:p>
             <w:pPr>
@@ -6123,24 +5768,21 @@
                 <w:highlight w:val="white"/>
               </w:rPr>
             </w:pPr>
-            <w:proofErr w:type="spellStart"/>
             <w:r>
               <w:rPr>
                 <w:rFonts w:cs="Arial"/>
                 <w:color w:val="000000" w:themeColor="text1"/>
                 <w:sz w:val="22"/>
                 <w:szCs w:val="22"/>
-                <w:highlight w:val="white"/>
               </w:rPr>
               <w:t>CityID</w:t>
             </w:r>
-            <w:proofErr w:type="spellEnd"/>
           </w:p>
         </w:tc>
         <w:tc>
           <w:tcPr>
             <w:tcW w:w="1127" w:type="dxa"/>
-            <w:shd w:val="clear" w:color="auto" w:fill="auto"/>
+            <w:shd w:val="clear" w:color="auto" w:fill="FF0000"/>
           </w:tcPr>
           <w:p>
             <w:pPr>
@@ -6158,7 +5800,7 @@
         <w:tc>
           <w:tcPr>
             <w:tcW w:w="4448" w:type="dxa"/>
-            <w:shd w:val="clear" w:color="auto" w:fill="auto"/>
+            <w:shd w:val="clear" w:color="auto" w:fill="FF0000"/>
           </w:tcPr>
           <w:p>
             <w:pPr>
@@ -6182,7 +5824,7 @@
         <w:tc>
           <w:tcPr>
             <w:tcW w:w="529" w:type="dxa"/>
-            <w:shd w:val="clear" w:color="auto" w:fill="auto"/>
+            <w:shd w:val="clear" w:color="auto" w:fill="FF0000"/>
           </w:tcPr>
           <w:p>
             <w:pPr>
@@ -6200,7 +5842,7 @@
         <w:tc>
           <w:tcPr>
             <w:tcW w:w="1366" w:type="dxa"/>
-            <w:shd w:val="clear" w:color="auto" w:fill="auto"/>
+            <w:shd w:val="clear" w:color="auto" w:fill="FF0000"/>
           </w:tcPr>
           <w:p>
             <w:pPr>
@@ -6214,24 +5856,21 @@
                 <w:highlight w:val="white"/>
               </w:rPr>
             </w:pPr>
-            <w:proofErr w:type="spellStart"/>
             <w:r>
               <w:rPr>
                 <w:rFonts w:cs="Arial"/>
                 <w:color w:val="000000" w:themeColor="text1"/>
                 <w:sz w:val="22"/>
                 <w:szCs w:val="22"/>
-                <w:highlight w:val="white"/>
               </w:rPr>
               <w:t>CountryID</w:t>
             </w:r>
-            <w:proofErr w:type="spellEnd"/>
           </w:p>
         </w:tc>
         <w:tc>
           <w:tcPr>
             <w:tcW w:w="1127" w:type="dxa"/>
-            <w:shd w:val="clear" w:color="auto" w:fill="auto"/>
+            <w:shd w:val="clear" w:color="auto" w:fill="FF0000"/>
           </w:tcPr>
           <w:p>
             <w:pPr>
@@ -6249,7 +5888,7 @@
         <w:tc>
           <w:tcPr>
             <w:tcW w:w="4448" w:type="dxa"/>
-            <w:shd w:val="clear" w:color="auto" w:fill="auto"/>
+            <w:shd w:val="clear" w:color="auto" w:fill="FF0000"/>
           </w:tcPr>
           <w:p>
             <w:pPr>
@@ -6468,21 +6107,7 @@
               <w:rPr>
                 <w:rStyle w:val="sbrace"/>
               </w:rPr>
-              <w:t xml:space="preserve">      "</w:t>
-            </w:r>
-            <w:proofErr w:type="spellStart"/>
-            <w:r>
-              <w:rPr>
-                <w:rStyle w:val="sbrace"/>
-              </w:rPr>
-              <w:t>FirstName</w:t>
-            </w:r>
-            <w:proofErr w:type="spellEnd"/>
-            <w:r>
-              <w:rPr>
-                <w:rStyle w:val="sbrace"/>
-              </w:rPr>
-              <w:t>":"",</w:t>
+              <w:t xml:space="preserve">      "FirstName":"",</w:t>
             </w:r>
           </w:p>
           <w:p>
@@ -6498,21 +6123,7 @@
               <w:rPr>
                 <w:rStyle w:val="sbrace"/>
               </w:rPr>
-              <w:t xml:space="preserve">      "</w:t>
-            </w:r>
-            <w:proofErr w:type="spellStart"/>
-            <w:r>
-              <w:rPr>
-                <w:rStyle w:val="sbrace"/>
-              </w:rPr>
-              <w:t>LastName</w:t>
-            </w:r>
-            <w:proofErr w:type="spellEnd"/>
-            <w:r>
-              <w:rPr>
-                <w:rStyle w:val="sbrace"/>
-              </w:rPr>
-              <w:t>":"",</w:t>
+              <w:t xml:space="preserve">      "LastName":"",</w:t>
             </w:r>
           </w:p>
           <w:p>
@@ -6528,7 +6139,6 @@
               <w:rPr>
                 <w:rStyle w:val="sbrace"/>
               </w:rPr>
-              <w:lastRenderedPageBreak/>
               <w:t xml:space="preserve">      "Email":"",</w:t>
             </w:r>
           </w:p>
@@ -6849,21 +6459,7 @@
               <w:rPr>
                 <w:rStyle w:val="sbrace"/>
               </w:rPr>
-              <w:t xml:space="preserve">      "</w:t>
-            </w:r>
-            <w:proofErr w:type="spellStart"/>
-            <w:r>
-              <w:rPr>
-                <w:rStyle w:val="sbrace"/>
-              </w:rPr>
-              <w:t>Speciality</w:t>
-            </w:r>
-            <w:proofErr w:type="spellEnd"/>
-            <w:r>
-              <w:rPr>
-                <w:rStyle w:val="sbrace"/>
-              </w:rPr>
-              <w:t>":"",</w:t>
+              <w:t xml:space="preserve">      "Speciality":"",</w:t>
             </w:r>
           </w:p>
           <w:p>
@@ -6927,21 +6523,7 @@
               <w:rPr>
                 <w:rStyle w:val="sbrace"/>
               </w:rPr>
-              <w:t xml:space="preserve">      "</w:t>
-            </w:r>
-            <w:proofErr w:type="spellStart"/>
-            <w:r>
-              <w:rPr>
-                <w:rStyle w:val="sbrace"/>
-              </w:rPr>
-              <w:t>LastModified</w:t>
-            </w:r>
-            <w:proofErr w:type="spellEnd"/>
-            <w:r>
-              <w:rPr>
-                <w:rStyle w:val="sbrace"/>
-              </w:rPr>
-              <w:t>":""</w:t>
+              <w:t xml:space="preserve">      "LastModified":""</w:t>
             </w:r>
           </w:p>
           <w:p>
@@ -6978,8 +6560,6 @@
               </w:rPr>
               <w:t>}</w:t>
             </w:r>
-            <w:bookmarkStart w:id="0" w:name="_GoBack"/>
-            <w:bookmarkEnd w:id="0"/>
           </w:p>
         </w:tc>
       </w:tr>
@@ -7007,7 +6587,6 @@
                 <w:sz w:val="22"/>
                 <w:szCs w:val="22"/>
               </w:rPr>
-              <w:lastRenderedPageBreak/>
               <w:t>404</w:t>
             </w:r>
           </w:p>
@@ -7117,35 +6696,44 @@
                 <w:szCs w:val="22"/>
               </w:rPr>
               <w:br/>
-              <w:t>    </w:t>
-            </w:r>
-            <w:r>
-              <w:rPr>
-                <w:rStyle w:val="sbrace"/>
+            </w:r>
+            <w:r>
+              <w:rPr>
                 <w:rFonts w:asciiTheme="majorHAnsi" w:hAnsiTheme="majorHAnsi" w:cs="Arial"/>
                 <w:color w:val="000000" w:themeColor="text1"/>
                 <w:sz w:val="22"/>
                 <w:szCs w:val="22"/>
               </w:rPr>
-              <w:t>]</w:t>
-            </w:r>
-            <w:r>
-              <w:rPr>
+              <w:lastRenderedPageBreak/>
+              <w:t>    </w:t>
+            </w:r>
+            <w:r>
+              <w:rPr>
+                <w:rStyle w:val="sbrace"/>
                 <w:rFonts w:asciiTheme="majorHAnsi" w:hAnsiTheme="majorHAnsi" w:cs="Arial"/>
                 <w:color w:val="000000" w:themeColor="text1"/>
                 <w:sz w:val="22"/>
                 <w:szCs w:val="22"/>
               </w:rPr>
-              <w:br/>
-            </w:r>
-            <w:r>
-              <w:rPr>
-                <w:rStyle w:val="sbrace"/>
+              <w:t>]</w:t>
+            </w:r>
+            <w:r>
+              <w:rPr>
                 <w:rFonts w:asciiTheme="majorHAnsi" w:hAnsiTheme="majorHAnsi" w:cs="Arial"/>
                 <w:color w:val="000000" w:themeColor="text1"/>
                 <w:sz w:val="22"/>
                 <w:szCs w:val="22"/>
               </w:rPr>
+              <w:br/>
+            </w:r>
+            <w:r>
+              <w:rPr>
+                <w:rStyle w:val="sbrace"/>
+                <w:rFonts w:asciiTheme="majorHAnsi" w:hAnsiTheme="majorHAnsi" w:cs="Arial"/>
+                <w:color w:val="000000" w:themeColor="text1"/>
+                <w:sz w:val="22"/>
+                <w:szCs w:val="22"/>
+              </w:rPr>
               <w:t>}</w:t>
             </w:r>
           </w:p>
@@ -7175,6 +6763,7 @@
                 <w:sz w:val="22"/>
                 <w:szCs w:val="22"/>
               </w:rPr>
+              <w:lastRenderedPageBreak/>
               <w:t>400</w:t>
             </w:r>
           </w:p>
@@ -7397,97 +6986,8 @@
           <w:sz w:val="28"/>
           <w:szCs w:val="28"/>
         </w:rPr>
-        <w:t xml:space="preserve">API </w:t>
+        <w:t>API thông tin bệnh án của bệnh nhân</w:t>
       </w:r>
-      <w:proofErr w:type="spellStart"/>
-      <w:r>
-        <w:rPr>
-          <w:sz w:val="28"/>
-          <w:szCs w:val="28"/>
-        </w:rPr>
-        <w:t>thông</w:t>
-      </w:r>
-      <w:proofErr w:type="spellEnd"/>
-      <w:r>
-        <w:rPr>
-          <w:sz w:val="28"/>
-          <w:szCs w:val="28"/>
-        </w:rPr>
-        <w:t xml:space="preserve"> tin </w:t>
-      </w:r>
-      <w:proofErr w:type="spellStart"/>
-      <w:r>
-        <w:rPr>
-          <w:sz w:val="28"/>
-          <w:szCs w:val="28"/>
-        </w:rPr>
-        <w:t>bệnh</w:t>
-      </w:r>
-      <w:proofErr w:type="spellEnd"/>
-      <w:r>
-        <w:rPr>
-          <w:sz w:val="28"/>
-          <w:szCs w:val="28"/>
-        </w:rPr>
-        <w:t xml:space="preserve"> </w:t>
-      </w:r>
-      <w:proofErr w:type="spellStart"/>
-      <w:r>
-        <w:rPr>
-          <w:sz w:val="28"/>
-          <w:szCs w:val="28"/>
-        </w:rPr>
-        <w:t>án</w:t>
-      </w:r>
-      <w:proofErr w:type="spellEnd"/>
-      <w:r>
-        <w:rPr>
-          <w:sz w:val="28"/>
-          <w:szCs w:val="28"/>
-        </w:rPr>
-        <w:t xml:space="preserve"> </w:t>
-      </w:r>
-      <w:proofErr w:type="spellStart"/>
-      <w:r>
-        <w:rPr>
-          <w:sz w:val="28"/>
-          <w:szCs w:val="28"/>
-        </w:rPr>
-        <w:t>của</w:t>
-      </w:r>
-      <w:proofErr w:type="spellEnd"/>
-      <w:r>
-        <w:rPr>
-          <w:sz w:val="28"/>
-          <w:szCs w:val="28"/>
-        </w:rPr>
-        <w:t xml:space="preserve"> </w:t>
-      </w:r>
-      <w:proofErr w:type="spellStart"/>
-      <w:r>
-        <w:rPr>
-          <w:sz w:val="28"/>
-          <w:szCs w:val="28"/>
-        </w:rPr>
-        <w:t>bệnh</w:t>
-      </w:r>
-      <w:proofErr w:type="spellEnd"/>
-      <w:r>
-        <w:rPr>
-          <w:sz w:val="28"/>
-          <w:szCs w:val="28"/>
-        </w:rPr>
-        <w:t xml:space="preserve"> </w:t>
-      </w:r>
-      <w:proofErr w:type="spellStart"/>
-      <w:r>
-        <w:rPr>
-          <w:sz w:val="28"/>
-          <w:szCs w:val="28"/>
-        </w:rPr>
-        <w:t>nhân</w:t>
-      </w:r>
-      <w:proofErr w:type="spellEnd"/>
     </w:p>
     <w:p>
       <w:pPr>
@@ -7504,84 +7004,12 @@
         </w:rPr>
         <w:t>&lt;</w:t>
       </w:r>
-      <w:proofErr w:type="spellStart"/>
       <w:r>
         <w:rPr>
           <w:color w:val="FF0000"/>
         </w:rPr>
-        <w:t>cần</w:t>
+        <w:t>cần bàn bạc them, chưa làm vội</w:t>
       </w:r>
-      <w:proofErr w:type="spellEnd"/>
-      <w:r>
-        <w:rPr>
-          <w:color w:val="FF0000"/>
-        </w:rPr>
-        <w:t xml:space="preserve"> </w:t>
-      </w:r>
-      <w:proofErr w:type="spellStart"/>
-      <w:r>
-        <w:rPr>
-          <w:color w:val="FF0000"/>
-        </w:rPr>
-        <w:t>bàn</w:t>
-      </w:r>
-      <w:proofErr w:type="spellEnd"/>
-      <w:r>
-        <w:rPr>
-          <w:color w:val="FF0000"/>
-        </w:rPr>
-        <w:t xml:space="preserve"> </w:t>
-      </w:r>
-      <w:proofErr w:type="spellStart"/>
-      <w:r>
-        <w:rPr>
-          <w:color w:val="FF0000"/>
-        </w:rPr>
-        <w:t>bạc</w:t>
-      </w:r>
-      <w:proofErr w:type="spellEnd"/>
-      <w:r>
-        <w:rPr>
-          <w:color w:val="FF0000"/>
-        </w:rPr>
-        <w:t xml:space="preserve"> them, </w:t>
-      </w:r>
-      <w:proofErr w:type="spellStart"/>
-      <w:r>
-        <w:rPr>
-          <w:color w:val="FF0000"/>
-        </w:rPr>
-        <w:t>chưa</w:t>
-      </w:r>
-      <w:proofErr w:type="spellEnd"/>
-      <w:r>
-        <w:rPr>
-          <w:color w:val="FF0000"/>
-        </w:rPr>
-        <w:t xml:space="preserve"> </w:t>
-      </w:r>
-      <w:proofErr w:type="spellStart"/>
-      <w:r>
-        <w:rPr>
-          <w:color w:val="FF0000"/>
-        </w:rPr>
-        <w:t>làm</w:t>
-      </w:r>
-      <w:proofErr w:type="spellEnd"/>
-      <w:r>
-        <w:rPr>
-          <w:color w:val="FF0000"/>
-        </w:rPr>
-        <w:t xml:space="preserve"> </w:t>
-      </w:r>
-      <w:proofErr w:type="spellStart"/>
-      <w:r>
-        <w:rPr>
-          <w:color w:val="FF0000"/>
-        </w:rPr>
-        <w:t>vội</w:t>
-      </w:r>
-      <w:proofErr w:type="spellEnd"/>
       <w:r>
         <w:rPr>
           <w:sz w:val="28"/>
@@ -7662,14 +7090,12 @@
                 <w:b/>
               </w:rPr>
             </w:pPr>
-            <w:proofErr w:type="spellStart"/>
             <w:r>
               <w:rPr>
                 <w:b/>
               </w:rPr>
               <w:t>Url</w:t>
             </w:r>
-            <w:proofErr w:type="spellEnd"/>
           </w:p>
         </w:tc>
       </w:tr>
@@ -7695,7 +7121,6 @@
               <w:rPr>
                 <w:b/>
               </w:rPr>
-              <w:lastRenderedPageBreak/>
               <w:t>GET</w:t>
             </w:r>
           </w:p>
@@ -7782,14 +7207,12 @@
                 <w:b/>
               </w:rPr>
             </w:pPr>
-            <w:proofErr w:type="spellStart"/>
             <w:r>
               <w:rPr>
                 <w:b/>
               </w:rPr>
               <w:t>Params</w:t>
             </w:r>
-            <w:proofErr w:type="spellEnd"/>
           </w:p>
         </w:tc>
         <w:tc>
@@ -7917,11 +7340,9 @@
               <w:pStyle w:val="ListParagraph"/>
               <w:ind w:left="0"/>
             </w:pPr>
-            <w:proofErr w:type="spellStart"/>
             <w:r>
               <w:t>patientID</w:t>
             </w:r>
-            <w:proofErr w:type="spellEnd"/>
           </w:p>
         </w:tc>
         <w:tc>
@@ -7950,29 +7371,8 @@
               <w:ind w:left="0"/>
             </w:pPr>
             <w:r>
-              <w:t xml:space="preserve">Id </w:t>
-            </w:r>
-            <w:proofErr w:type="spellStart"/>
-            <w:r>
-              <w:t>của</w:t>
-            </w:r>
-            <w:proofErr w:type="spellEnd"/>
-            <w:r>
-              <w:t xml:space="preserve"> </w:t>
-            </w:r>
-            <w:proofErr w:type="spellStart"/>
-            <w:r>
-              <w:t>bệnh</w:t>
-            </w:r>
-            <w:proofErr w:type="spellEnd"/>
-            <w:r>
-              <w:t xml:space="preserve"> </w:t>
-            </w:r>
-            <w:proofErr w:type="spellStart"/>
-            <w:r>
-              <w:t>nhân</w:t>
-            </w:r>
-            <w:proofErr w:type="spellEnd"/>
+              <w:t>Id của bệnh nhân</w:t>
+            </w:r>
           </w:p>
         </w:tc>
       </w:tr>
@@ -8239,39 +7639,8 @@
                 <w:bCs/>
                 <w:color w:val="2E74B5" w:themeColor="accent1" w:themeShade="BF"/>
               </w:rPr>
-              <w:t xml:space="preserve">id </w:t>
-            </w:r>
-            <w:proofErr w:type="spellStart"/>
-            <w:r>
-              <w:rPr>
-                <w:rStyle w:val="sobjectk"/>
-                <w:rFonts w:ascii="Calibri" w:hAnsi="Calibri"/>
-                <w:bCs/>
-                <w:color w:val="2E74B5" w:themeColor="accent1" w:themeShade="BF"/>
-              </w:rPr>
-              <w:t>bệnh</w:t>
-            </w:r>
-            <w:proofErr w:type="spellEnd"/>
-            <w:r>
-              <w:rPr>
-                <w:rStyle w:val="sobjectk"/>
-                <w:rFonts w:ascii="Calibri" w:hAnsi="Calibri"/>
-                <w:bCs/>
-                <w:color w:val="2E74B5" w:themeColor="accent1" w:themeShade="BF"/>
-              </w:rPr>
-              <w:t xml:space="preserve"> </w:t>
-            </w:r>
-            <w:proofErr w:type="spellStart"/>
-            <w:r>
-              <w:rPr>
-                <w:rStyle w:val="sobjectk"/>
-                <w:rFonts w:ascii="Calibri" w:hAnsi="Calibri"/>
-                <w:bCs/>
-                <w:color w:val="2E74B5" w:themeColor="accent1" w:themeShade="BF"/>
-              </w:rPr>
-              <w:t>án</w:t>
-            </w:r>
-            <w:proofErr w:type="spellEnd"/>
+              <w:t>id bệnh án</w:t>
+            </w:r>
           </w:p>
           <w:p>
             <w:pPr>
@@ -8414,23 +7783,7 @@
                 <w:rFonts w:ascii="Calibri" w:hAnsi="Calibri" w:cs="Consolas"/>
                 <w:color w:val="000000"/>
               </w:rPr>
-              <w:t xml:space="preserve"> </w:t>
-            </w:r>
-            <w:proofErr w:type="spellStart"/>
-            <w:r>
-              <w:rPr>
-                <w:rFonts w:ascii="Calibri" w:hAnsi="Calibri" w:cs="Consolas"/>
-                <w:color w:val="000000"/>
-              </w:rPr>
-              <w:t>AdditionalMorbidities</w:t>
-            </w:r>
-            <w:proofErr w:type="spellEnd"/>
-            <w:r>
-              <w:rPr>
-                <w:rFonts w:ascii="Calibri" w:hAnsi="Calibri" w:cs="Consolas"/>
-                <w:color w:val="000000"/>
-              </w:rPr>
-              <w:t>:</w:t>
+              <w:t xml:space="preserve"> AdditionalMorbidities:</w:t>
             </w:r>
             <w:r>
               <w:rPr>
@@ -8479,21 +7832,12 @@
               </w:rPr>
               <w:t xml:space="preserve">  </w:t>
             </w:r>
-            <w:proofErr w:type="spellStart"/>
             <w:r>
               <w:rPr>
                 <w:rFonts w:ascii="Calibri" w:hAnsi="Calibri" w:cs="Consolas"/>
                 <w:color w:val="000000"/>
               </w:rPr>
-              <w:t>DifferentialDiagnosis</w:t>
-            </w:r>
-            <w:proofErr w:type="spellEnd"/>
-            <w:r>
-              <w:rPr>
-                <w:rFonts w:ascii="Calibri" w:hAnsi="Calibri" w:cs="Consolas"/>
-                <w:color w:val="000000"/>
-              </w:rPr>
-              <w:t>:</w:t>
+              <w:t>DifferentialDiagnosis:</w:t>
             </w:r>
             <w:r>
               <w:rPr>
@@ -8543,21 +7887,12 @@
               </w:rPr>
               <w:t xml:space="preserve">  </w:t>
             </w:r>
-            <w:proofErr w:type="spellStart"/>
             <w:r>
               <w:rPr>
                 <w:rFonts w:ascii="Calibri" w:hAnsi="Calibri" w:cs="Consolas"/>
                 <w:color w:val="000000"/>
               </w:rPr>
-              <w:t>OtherPathologies</w:t>
-            </w:r>
-            <w:proofErr w:type="spellEnd"/>
-            <w:r>
-              <w:rPr>
-                <w:rFonts w:ascii="Calibri" w:hAnsi="Calibri" w:cs="Consolas"/>
-                <w:color w:val="000000"/>
-              </w:rPr>
-              <w:t>:</w:t>
+              <w:t>OtherPathologies:</w:t>
             </w:r>
             <w:r>
               <w:rPr>
@@ -8812,38 +8147,35 @@
               </w:rPr>
               <w:t>"</w:t>
             </w:r>
-            <w:proofErr w:type="spellStart"/>
             <w:r>
               <w:rPr>
                 <w:rStyle w:val="sobjectv"/>
                 <w:rFonts w:ascii="Consolas" w:hAnsi="Consolas"/>
                 <w:color w:val="0D0D0D"/>
               </w:rPr>
-              <w:t>patientID</w:t>
-            </w:r>
-            <w:proofErr w:type="spellEnd"/>
+              <w:t>patientID not found</w:t>
+            </w:r>
             <w:r>
               <w:rPr>
                 <w:rStyle w:val="sobjectv"/>
                 <w:rFonts w:ascii="Consolas" w:hAnsi="Consolas"/>
                 <w:color w:val="0D0D0D"/>
               </w:rPr>
-              <w:t xml:space="preserve"> not found</w:t>
-            </w:r>
-            <w:r>
-              <w:rPr>
-                <w:rStyle w:val="sobjectv"/>
+              <w:t xml:space="preserve"> "</w:t>
+            </w:r>
+            <w:r>
+              <w:rPr>
                 <w:rFonts w:ascii="Consolas" w:hAnsi="Consolas"/>
                 <w:color w:val="0D0D0D"/>
               </w:rPr>
-              <w:t xml:space="preserve"> "</w:t>
+              <w:br/>
             </w:r>
             <w:r>
               <w:rPr>
                 <w:rFonts w:ascii="Consolas" w:hAnsi="Consolas"/>
                 <w:color w:val="0D0D0D"/>
               </w:rPr>
-              <w:br/>
+              <w:lastRenderedPageBreak/>
               <w:t>    </w:t>
             </w:r>
             <w:r>
@@ -8885,6 +8217,7 @@
               <w:ind w:left="0"/>
             </w:pPr>
             <w:r>
+              <w:lastRenderedPageBreak/>
               <w:t>400</w:t>
             </w:r>
           </w:p>
@@ -9086,7 +8419,7 @@
 
 <file path=word/numbering.xml><?xml version="1.0" encoding="utf-8"?>
 <w:numbering xmlns:wpc="http://schemas.microsoft.com/office/word/2010/wordprocessingCanvas" xmlns:mc="http://schemas.openxmlformats.org/markup-compatibility/2006" xmlns:o="urn:schemas-microsoft-com:office:office" xmlns:r="http://schemas.openxmlformats.org/officeDocument/2006/relationships" xmlns:m="http://schemas.openxmlformats.org/officeDocument/2006/math" xmlns:v="urn:schemas-microsoft-com:vml" xmlns:wp14="http://schemas.microsoft.com/office/word/2010/wordprocessingDrawing" xmlns:wp="http://schemas.openxmlformats.org/drawingml/2006/wordprocessingDrawing" xmlns:w10="urn:schemas-microsoft-com:office:word" xmlns:w="http://schemas.openxmlformats.org/wordprocessingml/2006/main" xmlns:w14="http://schemas.microsoft.com/office/word/2010/wordml" xmlns:w15="http://schemas.microsoft.com/office/word/2012/wordml" xmlns:wpg="http://schemas.microsoft.com/office/word/2010/wordprocessingGroup" xmlns:wpi="http://schemas.microsoft.com/office/word/2010/wordprocessingInk" xmlns:wne="http://schemas.microsoft.com/office/word/2006/wordml" xmlns:wps="http://schemas.microsoft.com/office/word/2010/wordprocessingShape" mc:Ignorable="w14 w15 wp14">
-  <w:abstractNum w:abstractNumId="0" w15:restartNumberingAfterBreak="0">
+  <w:abstractNum w:abstractNumId="0">
     <w:nsid w:val="042B17EC"/>
     <w:multiLevelType w:val="hybridMultilevel"/>
     <w:tmpl w:val="A4468ABE"/>
@@ -9199,7 +8532,7 @@
       </w:rPr>
     </w:lvl>
   </w:abstractNum>
-  <w:abstractNum w:abstractNumId="1" w15:restartNumberingAfterBreak="0">
+  <w:abstractNum w:abstractNumId="1">
     <w:nsid w:val="06786295"/>
     <w:multiLevelType w:val="hybridMultilevel"/>
     <w:tmpl w:val="C5282D3C"/>
@@ -9288,7 +8621,7 @@
       </w:pPr>
     </w:lvl>
   </w:abstractNum>
-  <w:abstractNum w:abstractNumId="2" w15:restartNumberingAfterBreak="0">
+  <w:abstractNum w:abstractNumId="2">
     <w:nsid w:val="0B2D7245"/>
     <w:multiLevelType w:val="hybridMultilevel"/>
     <w:tmpl w:val="A22CDA04"/>
@@ -9377,7 +8710,7 @@
       </w:pPr>
     </w:lvl>
   </w:abstractNum>
-  <w:abstractNum w:abstractNumId="3" w15:restartNumberingAfterBreak="0">
+  <w:abstractNum w:abstractNumId="3">
     <w:nsid w:val="1B787CD2"/>
     <w:multiLevelType w:val="hybridMultilevel"/>
     <w:tmpl w:val="DB8C4106"/>
@@ -9466,7 +8799,7 @@
       </w:pPr>
     </w:lvl>
   </w:abstractNum>
-  <w:abstractNum w:abstractNumId="4" w15:restartNumberingAfterBreak="0">
+  <w:abstractNum w:abstractNumId="4">
     <w:nsid w:val="21614050"/>
     <w:multiLevelType w:val="hybridMultilevel"/>
     <w:tmpl w:val="F08EFF8C"/>
@@ -9555,7 +8888,7 @@
       </w:pPr>
     </w:lvl>
   </w:abstractNum>
-  <w:abstractNum w:abstractNumId="5" w15:restartNumberingAfterBreak="0">
+  <w:abstractNum w:abstractNumId="5">
     <w:nsid w:val="2F2D097C"/>
     <w:multiLevelType w:val="hybridMultilevel"/>
     <w:tmpl w:val="CF64DAB8"/>
@@ -9644,7 +8977,7 @@
       </w:pPr>
     </w:lvl>
   </w:abstractNum>
-  <w:abstractNum w:abstractNumId="6" w15:restartNumberingAfterBreak="0">
+  <w:abstractNum w:abstractNumId="6">
     <w:nsid w:val="35F37C9B"/>
     <w:multiLevelType w:val="hybridMultilevel"/>
     <w:tmpl w:val="E86C06BC"/>
@@ -9733,7 +9066,7 @@
       </w:pPr>
     </w:lvl>
   </w:abstractNum>
-  <w:abstractNum w:abstractNumId="7" w15:restartNumberingAfterBreak="0">
+  <w:abstractNum w:abstractNumId="7">
     <w:nsid w:val="43251811"/>
     <w:multiLevelType w:val="hybridMultilevel"/>
     <w:tmpl w:val="A22CDA04"/>
@@ -9822,7 +9155,7 @@
       </w:pPr>
     </w:lvl>
   </w:abstractNum>
-  <w:abstractNum w:abstractNumId="8" w15:restartNumberingAfterBreak="0">
+  <w:abstractNum w:abstractNumId="8">
     <w:nsid w:val="4A154F2D"/>
     <w:multiLevelType w:val="hybridMultilevel"/>
     <w:tmpl w:val="3BF20A70"/>
@@ -9911,7 +9244,7 @@
       </w:pPr>
     </w:lvl>
   </w:abstractNum>
-  <w:abstractNum w:abstractNumId="9" w15:restartNumberingAfterBreak="0">
+  <w:abstractNum w:abstractNumId="9">
     <w:nsid w:val="53ED74FE"/>
     <w:multiLevelType w:val="hybridMultilevel"/>
     <w:tmpl w:val="6B309024"/>
@@ -10000,7 +9333,7 @@
       </w:pPr>
     </w:lvl>
   </w:abstractNum>
-  <w:abstractNum w:abstractNumId="10" w15:restartNumberingAfterBreak="0">
+  <w:abstractNum w:abstractNumId="10">
     <w:nsid w:val="53FA5B2F"/>
     <w:multiLevelType w:val="hybridMultilevel"/>
     <w:tmpl w:val="8EBE8A16"/>
@@ -10089,7 +9422,7 @@
       </w:pPr>
     </w:lvl>
   </w:abstractNum>
-  <w:abstractNum w:abstractNumId="11" w15:restartNumberingAfterBreak="0">
+  <w:abstractNum w:abstractNumId="11">
     <w:nsid w:val="6559519E"/>
     <w:multiLevelType w:val="hybridMultilevel"/>
     <w:tmpl w:val="87ECDEFE"/>
@@ -10178,7 +9511,7 @@
       </w:pPr>
     </w:lvl>
   </w:abstractNum>
-  <w:abstractNum w:abstractNumId="12" w15:restartNumberingAfterBreak="0">
+  <w:abstractNum w:abstractNumId="12">
     <w:nsid w:val="69EF3446"/>
     <w:multiLevelType w:val="hybridMultilevel"/>
     <w:tmpl w:val="DB8C4106"/>
@@ -10267,7 +9600,7 @@
       </w:pPr>
     </w:lvl>
   </w:abstractNum>
-  <w:abstractNum w:abstractNumId="13" w15:restartNumberingAfterBreak="0">
+  <w:abstractNum w:abstractNumId="13">
     <w:nsid w:val="6D1629D3"/>
     <w:multiLevelType w:val="hybridMultilevel"/>
     <w:tmpl w:val="5ED6B23E"/>
@@ -10356,7 +9689,7 @@
       </w:pPr>
     </w:lvl>
   </w:abstractNum>
-  <w:abstractNum w:abstractNumId="14" w15:restartNumberingAfterBreak="0">
+  <w:abstractNum w:abstractNumId="14">
     <w:nsid w:val="74094AB5"/>
     <w:multiLevelType w:val="hybridMultilevel"/>
     <w:tmpl w:val="948C4372"/>
@@ -10445,7 +9778,7 @@
       </w:pPr>
     </w:lvl>
   </w:abstractNum>
-  <w:abstractNum w:abstractNumId="15" w15:restartNumberingAfterBreak="0">
+  <w:abstractNum w:abstractNumId="15">
     <w:nsid w:val="76183DAA"/>
     <w:multiLevelType w:val="hybridMultilevel"/>
     <w:tmpl w:val="851E3730"/>
@@ -10534,7 +9867,7 @@
       </w:pPr>
     </w:lvl>
   </w:abstractNum>
-  <w:abstractNum w:abstractNumId="16" w15:restartNumberingAfterBreak="0">
+  <w:abstractNum w:abstractNumId="16">
     <w:nsid w:val="76770E30"/>
     <w:multiLevelType w:val="hybridMultilevel"/>
     <w:tmpl w:val="249CC67A"/>

</xml_diff>